<commit_message>
Sum Changes to IO LA
Sum changes to IO LA
</commit_message>
<xml_diff>
--- a/SMSF/Purchase/Source/4. Loan Agreement SMSF IO.docx
+++ b/SMSF/Purchase/Source/4. Loan Agreement SMSF IO.docx
@@ -255,6 +255,7 @@
         </w:rPr>
         <w:tab/>
       </w:r>
+      <w:proofErr w:type="gramStart"/>
       <w:r>
         <w:rPr>
           <w:rFonts w:ascii="Arial" w:hAnsi="Arial" w:cs="Arial"/>
@@ -275,6 +276,7 @@
         <w:t>Bordetallnames</w:t>
       </w:r>
       <w:proofErr w:type="spellEnd"/>
+      <w:proofErr w:type="gramEnd"/>
       <w:r>
         <w:rPr>
           <w:rFonts w:ascii="Arial" w:hAnsi="Arial" w:cs="Arial"/>
@@ -293,6 +295,7 @@
         </w:rPr>
         <w:t xml:space="preserve"> ACN </w:t>
       </w:r>
+      <w:proofErr w:type="gramStart"/>
       <w:r>
         <w:rPr>
           <w:rFonts w:ascii="Arial" w:hAnsi="Arial" w:cs="Arial"/>
@@ -309,8 +312,9 @@
           <w:spacing w:val="-3"/>
           <w:sz w:val="20"/>
         </w:rPr>
-        <w:t>BORDET1ACN</w:t>
-      </w:r>
+        <w:t>BORDET</w:t>
+      </w:r>
+      <w:proofErr w:type="gramEnd"/>
       <w:r>
         <w:rPr>
           <w:rFonts w:ascii="Arial" w:hAnsi="Arial" w:cs="Arial"/>
@@ -318,8 +322,9 @@
           <w:spacing w:val="-3"/>
           <w:sz w:val="20"/>
         </w:rPr>
-        <w:t xml:space="preserve"> }}</w:t>
-      </w:r>
+        <w:t>1</w:t>
+      </w:r>
+      <w:proofErr w:type="gramStart"/>
       <w:r>
         <w:rPr>
           <w:rFonts w:ascii="Arial" w:hAnsi="Arial" w:cs="Arial"/>
@@ -327,7 +332,7 @@
           <w:spacing w:val="-3"/>
           <w:sz w:val="20"/>
         </w:rPr>
-        <w:t xml:space="preserve"> as trustee for </w:t>
+        <w:t>ACN</w:t>
       </w:r>
       <w:r>
         <w:rPr>
@@ -336,8 +341,9 @@
           <w:spacing w:val="-3"/>
           <w:sz w:val="20"/>
         </w:rPr>
-        <w:t xml:space="preserve">{{ </w:t>
-      </w:r>
+        <w:t xml:space="preserve"> }</w:t>
+      </w:r>
+      <w:proofErr w:type="gramEnd"/>
       <w:r>
         <w:rPr>
           <w:rFonts w:ascii="Arial" w:hAnsi="Arial" w:cs="Arial"/>
@@ -345,7 +351,7 @@
           <w:spacing w:val="-3"/>
           <w:sz w:val="20"/>
         </w:rPr>
-        <w:t>BORDET1TRUSTNAME</w:t>
+        <w:t>}</w:t>
       </w:r>
       <w:r>
         <w:rPr>
@@ -354,7 +360,65 @@
           <w:spacing w:val="-3"/>
           <w:sz w:val="20"/>
         </w:rPr>
-        <w:t xml:space="preserve"> }}</w:t>
+        <w:t xml:space="preserve"> as trustee for </w:t>
+      </w:r>
+      <w:proofErr w:type="gramStart"/>
+      <w:r>
+        <w:rPr>
+          <w:rFonts w:ascii="Arial" w:hAnsi="Arial" w:cs="Arial"/>
+          <w:b/>
+          <w:spacing w:val="-3"/>
+          <w:sz w:val="20"/>
+        </w:rPr>
+        <w:t xml:space="preserve">{{ </w:t>
+      </w:r>
+      <w:r>
+        <w:rPr>
+          <w:rFonts w:ascii="Arial" w:hAnsi="Arial" w:cs="Arial"/>
+          <w:b/>
+          <w:spacing w:val="-3"/>
+          <w:sz w:val="20"/>
+        </w:rPr>
+        <w:t>BORDET</w:t>
+      </w:r>
+      <w:proofErr w:type="gramEnd"/>
+      <w:r>
+        <w:rPr>
+          <w:rFonts w:ascii="Arial" w:hAnsi="Arial" w:cs="Arial"/>
+          <w:b/>
+          <w:spacing w:val="-3"/>
+          <w:sz w:val="20"/>
+        </w:rPr>
+        <w:t>1</w:t>
+      </w:r>
+      <w:proofErr w:type="gramStart"/>
+      <w:r>
+        <w:rPr>
+          <w:rFonts w:ascii="Arial" w:hAnsi="Arial" w:cs="Arial"/>
+          <w:b/>
+          <w:spacing w:val="-3"/>
+          <w:sz w:val="20"/>
+        </w:rPr>
+        <w:t>TRUSTNAME</w:t>
+      </w:r>
+      <w:r>
+        <w:rPr>
+          <w:rFonts w:ascii="Arial" w:hAnsi="Arial" w:cs="Arial"/>
+          <w:b/>
+          <w:spacing w:val="-3"/>
+          <w:sz w:val="20"/>
+        </w:rPr>
+        <w:t xml:space="preserve"> }</w:t>
+      </w:r>
+      <w:proofErr w:type="gramEnd"/>
+      <w:r>
+        <w:rPr>
+          <w:rFonts w:ascii="Arial" w:hAnsi="Arial" w:cs="Arial"/>
+          <w:b/>
+          <w:spacing w:val="-3"/>
+          <w:sz w:val="20"/>
+        </w:rPr>
+        <w:t>}</w:t>
       </w:r>
       <w:r>
         <w:rPr>
@@ -372,6 +436,7 @@
         </w:rPr>
         <w:t xml:space="preserve"> </w:t>
       </w:r>
+      <w:proofErr w:type="gramStart"/>
       <w:r>
         <w:rPr>
           <w:rFonts w:ascii="Arial" w:hAnsi="Arial" w:cs="Arial"/>
@@ -389,6 +454,7 @@
         </w:rPr>
         <w:t>BORDET</w:t>
       </w:r>
+      <w:proofErr w:type="gramEnd"/>
       <w:r>
         <w:rPr>
           <w:rFonts w:ascii="Arial" w:hAnsi="Arial" w:cs="Arial"/>
@@ -595,6 +661,7 @@
         </w:rPr>
         <w:tab/>
       </w:r>
+      <w:proofErr w:type="gramStart"/>
       <w:r>
         <w:rPr>
           <w:rFonts w:ascii="Arial" w:hAnsi="Arial" w:cs="Arial"/>
@@ -615,6 +682,7 @@
         </w:rPr>
         <w:t>LOANNUMBER</w:t>
       </w:r>
+      <w:proofErr w:type="gramEnd"/>
       <w:r>
         <w:rPr>
           <w:rFonts w:ascii="Arial" w:hAnsi="Arial" w:cs="Arial"/>
@@ -708,13 +776,29 @@
           <w:rFonts w:ascii="Arial" w:hAnsi="Arial" w:cs="Arial"/>
           <w:sz w:val="20"/>
         </w:rPr>
-        <w:t xml:space="preserve"> not contain all of the terms </w:t>
-      </w:r>
+        <w:t xml:space="preserve"> not contain </w:t>
+      </w:r>
+      <w:proofErr w:type="gramStart"/>
       <w:r>
         <w:rPr>
           <w:rFonts w:ascii="Arial" w:hAnsi="Arial" w:cs="Arial"/>
           <w:sz w:val="20"/>
         </w:rPr>
+        <w:t>all of</w:t>
+      </w:r>
+      <w:proofErr w:type="gramEnd"/>
+      <w:r>
+        <w:rPr>
+          <w:rFonts w:ascii="Arial" w:hAnsi="Arial" w:cs="Arial"/>
+          <w:sz w:val="20"/>
+        </w:rPr>
+        <w:t xml:space="preserve"> the terms </w:t>
+      </w:r>
+      <w:r>
+        <w:rPr>
+          <w:rFonts w:ascii="Arial" w:hAnsi="Arial" w:cs="Arial"/>
+          <w:sz w:val="20"/>
+        </w:rPr>
         <w:t xml:space="preserve">and conditions </w:t>
       </w:r>
       <w:r>
@@ -722,7 +806,23 @@
           <w:rFonts w:ascii="Arial" w:hAnsi="Arial" w:cs="Arial"/>
           <w:sz w:val="20"/>
         </w:rPr>
-        <w:t xml:space="preserve">of your loan or all of the information we are required by law to give you before </w:t>
+        <w:t xml:space="preserve">of your loan or </w:t>
+      </w:r>
+      <w:proofErr w:type="gramStart"/>
+      <w:r>
+        <w:rPr>
+          <w:rFonts w:ascii="Arial" w:hAnsi="Arial" w:cs="Arial"/>
+          <w:sz w:val="20"/>
+        </w:rPr>
+        <w:t>all of</w:t>
+      </w:r>
+      <w:proofErr w:type="gramEnd"/>
+      <w:r>
+        <w:rPr>
+          <w:rFonts w:ascii="Arial" w:hAnsi="Arial" w:cs="Arial"/>
+          <w:sz w:val="20"/>
+        </w:rPr>
+        <w:t xml:space="preserve"> the information we are required by law to give you before </w:t>
       </w:r>
       <w:r>
         <w:rPr>
@@ -1118,7 +1218,7 @@
           <w:noProof/>
           <w:sz w:val="20"/>
         </w:rPr>
-        <w:t>2 December 2025</w:t>
+        <w:t>8 December 2025</w:t>
       </w:r>
       <w:r>
         <w:rPr>
@@ -1396,6 +1496,7 @@
               </w:rPr>
               <w:t>$</w:t>
             </w:r>
+            <w:proofErr w:type="gramStart"/>
             <w:r>
               <w:rPr>
                 <w:rFonts w:ascii="Arial" w:hAnsi="Arial" w:cs="Arial"/>
@@ -1418,14 +1519,23 @@
                 <w:b/>
                 <w:sz w:val="20"/>
               </w:rPr>
-              <w:t>"{:</w:t>
-            </w:r>
+              <w:t>"</w:t>
+            </w:r>
+            <w:proofErr w:type="gramEnd"/>
             <w:r>
               <w:rPr>
                 <w:rFonts w:ascii="Arial" w:hAnsi="Arial" w:cs="Arial"/>
                 <w:b/>
                 <w:sz w:val="20"/>
               </w:rPr>
+              <w:t>{:</w:t>
+            </w:r>
+            <w:r>
+              <w:rPr>
+                <w:rFonts w:ascii="Arial" w:hAnsi="Arial" w:cs="Arial"/>
+                <w:b/>
+                <w:sz w:val="20"/>
+              </w:rPr>
               <w:t>,</w:t>
             </w:r>
             <w:r>
@@ -1434,7 +1544,25 @@
                 <w:b/>
                 <w:sz w:val="20"/>
               </w:rPr>
-              <w:t>.2f}".format(</w:t>
+              <w:t>.2f}</w:t>
+            </w:r>
+            <w:proofErr w:type="gramStart"/>
+            <w:r>
+              <w:rPr>
+                <w:rFonts w:ascii="Arial" w:hAnsi="Arial" w:cs="Arial"/>
+                <w:b/>
+                <w:sz w:val="20"/>
+              </w:rPr>
+              <w:t>".format</w:t>
+            </w:r>
+            <w:proofErr w:type="gramEnd"/>
+            <w:r>
+              <w:rPr>
+                <w:rFonts w:ascii="Arial" w:hAnsi="Arial" w:cs="Arial"/>
+                <w:b/>
+                <w:sz w:val="20"/>
+              </w:rPr>
+              <w:t>(</w:t>
             </w:r>
             <w:r>
               <w:rPr>
@@ -1624,6 +1752,7 @@
               </w:rPr>
               <w:t xml:space="preserve">Account </w:t>
             </w:r>
+            <w:proofErr w:type="gramStart"/>
             <w:r>
               <w:rPr>
                 <w:rFonts w:ascii="Arial" w:hAnsi="Arial" w:cs="Arial"/>
@@ -1638,6 +1767,7 @@
               </w:rPr>
               <w:t>LOANNUMBER</w:t>
             </w:r>
+            <w:proofErr w:type="gramEnd"/>
             <w:r>
               <w:rPr>
                 <w:rFonts w:ascii="Arial" w:hAnsi="Arial" w:cs="Arial"/>
@@ -1679,12 +1809,21 @@
               </w:rPr>
               <w:t>$</w:t>
             </w:r>
-            <w:r>
-              <w:rPr>
-                <w:rFonts w:ascii="Arial" w:hAnsi="Arial" w:cs="Arial"/>
-                <w:sz w:val="20"/>
-              </w:rPr>
-              <w:t>{{ "{:</w:t>
+            <w:proofErr w:type="gramStart"/>
+            <w:r>
+              <w:rPr>
+                <w:rFonts w:ascii="Arial" w:hAnsi="Arial" w:cs="Arial"/>
+                <w:sz w:val="20"/>
+              </w:rPr>
+              <w:t>{{ "</w:t>
+            </w:r>
+            <w:proofErr w:type="gramEnd"/>
+            <w:r>
+              <w:rPr>
+                <w:rFonts w:ascii="Arial" w:hAnsi="Arial" w:cs="Arial"/>
+                <w:sz w:val="20"/>
+              </w:rPr>
+              <w:t>{:</w:t>
             </w:r>
             <w:r>
               <w:rPr>
@@ -1698,7 +1837,23 @@
                 <w:rFonts w:ascii="Arial" w:hAnsi="Arial" w:cs="Arial"/>
                 <w:sz w:val="20"/>
               </w:rPr>
-              <w:t>.2f}".format(</w:t>
+              <w:t>.2f}</w:t>
+            </w:r>
+            <w:proofErr w:type="gramStart"/>
+            <w:r>
+              <w:rPr>
+                <w:rFonts w:ascii="Arial" w:hAnsi="Arial" w:cs="Arial"/>
+                <w:sz w:val="20"/>
+              </w:rPr>
+              <w:t>".format</w:t>
+            </w:r>
+            <w:proofErr w:type="gramEnd"/>
+            <w:r>
+              <w:rPr>
+                <w:rFonts w:ascii="Arial" w:hAnsi="Arial" w:cs="Arial"/>
+                <w:sz w:val="20"/>
+              </w:rPr>
+              <w:t>(</w:t>
             </w:r>
             <w:r>
               <w:rPr>
@@ -1707,12 +1862,21 @@
               </w:rPr>
               <w:t>ADVANCEAMOUNT</w:t>
             </w:r>
-            <w:r>
-              <w:rPr>
-                <w:rFonts w:ascii="Arial" w:hAnsi="Arial" w:cs="Arial"/>
-                <w:sz w:val="20"/>
-              </w:rPr>
-              <w:t>) }}</w:t>
+            <w:proofErr w:type="gramStart"/>
+            <w:r>
+              <w:rPr>
+                <w:rFonts w:ascii="Arial" w:hAnsi="Arial" w:cs="Arial"/>
+                <w:sz w:val="20"/>
+              </w:rPr>
+              <w:t>) }</w:t>
+            </w:r>
+            <w:proofErr w:type="gramEnd"/>
+            <w:r>
+              <w:rPr>
+                <w:rFonts w:ascii="Arial" w:hAnsi="Arial" w:cs="Arial"/>
+                <w:sz w:val="20"/>
+              </w:rPr>
+              <w:t>}</w:t>
             </w:r>
           </w:p>
           <w:p>
@@ -1958,6 +2122,7 @@
               </w:rPr>
               <w:t xml:space="preserve">Account </w:t>
             </w:r>
+            <w:proofErr w:type="gramStart"/>
             <w:r>
               <w:rPr>
                 <w:rFonts w:ascii="Arial" w:hAnsi="Arial" w:cs="Arial"/>
@@ -1972,6 +2137,7 @@
               </w:rPr>
               <w:t>LOANNUMBER</w:t>
             </w:r>
+            <w:proofErr w:type="gramEnd"/>
             <w:r>
               <w:rPr>
                 <w:rFonts w:ascii="Arial" w:hAnsi="Arial" w:cs="Arial"/>
@@ -2066,14 +2232,31 @@
                 <w:noProof/>
                 <w:sz w:val="20"/>
               </w:rPr>
-              <w:t xml:space="preserve"> }}</w:t>
-            </w:r>
-            <w:r>
-              <w:rPr>
-                <w:rFonts w:ascii="Arial" w:hAnsi="Arial" w:cs="Arial"/>
-                <w:sz w:val="20"/>
-              </w:rPr>
-              <w:t>% per annum</w:t>
+              <w:t xml:space="preserve"> </w:t>
+            </w:r>
+            <w:proofErr w:type="gramStart"/>
+            <w:r>
+              <w:rPr>
+                <w:rFonts w:ascii="Arial" w:hAnsi="Arial" w:cs="Arial"/>
+                <w:noProof/>
+                <w:sz w:val="20"/>
+              </w:rPr>
+              <w:t>}}</w:t>
+            </w:r>
+            <w:r>
+              <w:rPr>
+                <w:rFonts w:ascii="Arial" w:hAnsi="Arial" w:cs="Arial"/>
+                <w:sz w:val="20"/>
+              </w:rPr>
+              <w:t>%</w:t>
+            </w:r>
+            <w:proofErr w:type="gramEnd"/>
+            <w:r>
+              <w:rPr>
+                <w:rFonts w:ascii="Arial" w:hAnsi="Arial" w:cs="Arial"/>
+                <w:sz w:val="20"/>
+              </w:rPr>
+              <w:t xml:space="preserve"> per annum</w:t>
             </w:r>
           </w:p>
         </w:tc>
@@ -2320,6 +2503,7 @@
               </w:rPr>
               <w:t xml:space="preserve">Account </w:t>
             </w:r>
+            <w:proofErr w:type="gramStart"/>
             <w:r>
               <w:rPr>
                 <w:rFonts w:ascii="Arial" w:hAnsi="Arial" w:cs="Arial"/>
@@ -2334,6 +2518,7 @@
               </w:rPr>
               <w:t>LOANNUMBER</w:t>
             </w:r>
+            <w:proofErr w:type="gramEnd"/>
             <w:r>
               <w:rPr>
                 <w:rFonts w:ascii="Arial" w:hAnsi="Arial" w:cs="Arial"/>
@@ -2559,6 +2744,7 @@
               </w:rPr>
               <w:t xml:space="preserve">Account </w:t>
             </w:r>
+            <w:proofErr w:type="gramStart"/>
             <w:r>
               <w:rPr>
                 <w:rFonts w:ascii="Arial" w:hAnsi="Arial" w:cs="Arial"/>
@@ -2573,6 +2759,7 @@
               </w:rPr>
               <w:t>LOANNUMBER</w:t>
             </w:r>
+            <w:proofErr w:type="gramEnd"/>
             <w:r>
               <w:rPr>
                 <w:rFonts w:ascii="Arial" w:hAnsi="Arial" w:cs="Arial"/>
@@ -2675,7 +2862,39 @@
                 <w:rFonts w:ascii="Arial" w:hAnsi="Arial" w:cs="Arial"/>
                 <w:sz w:val="20"/>
               </w:rPr>
-              <w:t>{{ "{:.2f}".format(</w:t>
+              <w:t>$</w:t>
+            </w:r>
+            <w:proofErr w:type="gramStart"/>
+            <w:r>
+              <w:rPr>
+                <w:rFonts w:ascii="Arial" w:hAnsi="Arial" w:cs="Arial"/>
+                <w:sz w:val="20"/>
+              </w:rPr>
+              <w:t>{{ "</w:t>
+            </w:r>
+            <w:proofErr w:type="gramEnd"/>
+            <w:r>
+              <w:rPr>
+                <w:rFonts w:ascii="Arial" w:hAnsi="Arial" w:cs="Arial"/>
+                <w:sz w:val="20"/>
+              </w:rPr>
+              <w:t>{:.2f}</w:t>
+            </w:r>
+            <w:proofErr w:type="gramStart"/>
+            <w:r>
+              <w:rPr>
+                <w:rFonts w:ascii="Arial" w:hAnsi="Arial" w:cs="Arial"/>
+                <w:sz w:val="20"/>
+              </w:rPr>
+              <w:t>".format</w:t>
+            </w:r>
+            <w:proofErr w:type="gramEnd"/>
+            <w:r>
+              <w:rPr>
+                <w:rFonts w:ascii="Arial" w:hAnsi="Arial" w:cs="Arial"/>
+                <w:sz w:val="20"/>
+              </w:rPr>
+              <w:t>(</w:t>
             </w:r>
             <w:proofErr w:type="spellStart"/>
             <w:r>
@@ -2686,12 +2905,21 @@
               <w:t>PIRepayments</w:t>
             </w:r>
             <w:proofErr w:type="spellEnd"/>
-            <w:r>
-              <w:rPr>
-                <w:rFonts w:ascii="Arial" w:hAnsi="Arial" w:cs="Arial"/>
-                <w:sz w:val="20"/>
-              </w:rPr>
-              <w:t>) }}</w:t>
+            <w:proofErr w:type="gramStart"/>
+            <w:r>
+              <w:rPr>
+                <w:rFonts w:ascii="Arial" w:hAnsi="Arial" w:cs="Arial"/>
+                <w:sz w:val="20"/>
+              </w:rPr>
+              <w:t>) }</w:t>
+            </w:r>
+            <w:proofErr w:type="gramEnd"/>
+            <w:r>
+              <w:rPr>
+                <w:rFonts w:ascii="Arial" w:hAnsi="Arial" w:cs="Arial"/>
+                <w:sz w:val="20"/>
+              </w:rPr>
+              <w:t>}</w:t>
             </w:r>
           </w:p>
           <w:p>
@@ -2838,7 +3066,23 @@
                 <w:rFonts w:ascii="Arial" w:hAnsi="Arial" w:cs="Arial"/>
                 <w:sz w:val="20"/>
               </w:rPr>
-              <w:t xml:space="preserve">During any interest only period, each monthly payment represents interest for the previous month calculated on daily balances of the total amount outstanding at the applicable variable interest rate.   If we change the variable interest rate then the interest payments will also change. </w:t>
+              <w:t xml:space="preserve">During any interest only period, each monthly payment represents interest for the previous month calculated on daily balances of the total amount outstanding at the applicable variable interest rate.   If we change the variable interest </w:t>
+            </w:r>
+            <w:proofErr w:type="gramStart"/>
+            <w:r>
+              <w:rPr>
+                <w:rFonts w:ascii="Arial" w:hAnsi="Arial" w:cs="Arial"/>
+                <w:sz w:val="20"/>
+              </w:rPr>
+              <w:t>rate</w:t>
+            </w:r>
+            <w:proofErr w:type="gramEnd"/>
+            <w:r>
+              <w:rPr>
+                <w:rFonts w:ascii="Arial" w:hAnsi="Arial" w:cs="Arial"/>
+                <w:sz w:val="20"/>
+              </w:rPr>
+              <w:t xml:space="preserve"> then the interest payments will also change. </w:t>
             </w:r>
           </w:p>
           <w:p>
@@ -2865,7 +3109,23 @@
                 <w:rFonts w:ascii="Arial" w:hAnsi="Arial" w:cs="Arial"/>
                 <w:sz w:val="20"/>
               </w:rPr>
-              <w:t>At the end of the interest only period, principal and interest repayments commence on the following repayment date.  The principal and interest payments will be calculated by dividing the total amount outstanding plus the interest (at the applicable variable interest rate) for the whole of the remaining term by the number of repayments remaining in the term.  If we change the variable interest rate then the principal and interest payments will also change.</w:t>
+              <w:t xml:space="preserve">At the end of the interest only period, principal and interest repayments commence on the following repayment date.  The principal and interest payments will be calculated by dividing the total amount outstanding plus the interest (at the applicable variable interest rate) for the whole of the remaining term by the number of repayments remaining in the term.  If we change the variable interest </w:t>
+            </w:r>
+            <w:proofErr w:type="gramStart"/>
+            <w:r>
+              <w:rPr>
+                <w:rFonts w:ascii="Arial" w:hAnsi="Arial" w:cs="Arial"/>
+                <w:sz w:val="20"/>
+              </w:rPr>
+              <w:t>rate</w:t>
+            </w:r>
+            <w:proofErr w:type="gramEnd"/>
+            <w:r>
+              <w:rPr>
+                <w:rFonts w:ascii="Arial" w:hAnsi="Arial" w:cs="Arial"/>
+                <w:sz w:val="20"/>
+              </w:rPr>
+              <w:t xml:space="preserve"> then the principal and interest payments will also change.</w:t>
             </w:r>
           </w:p>
           <w:p>
@@ -2979,6 +3239,7 @@
               </w:rPr>
               <w:t xml:space="preserve"> Account </w:t>
             </w:r>
+            <w:proofErr w:type="gramStart"/>
             <w:r>
               <w:rPr>
                 <w:rFonts w:ascii="Arial" w:hAnsi="Arial" w:cs="Arial"/>
@@ -2993,6 +3254,7 @@
               </w:rPr>
               <w:t>LOANNUMBER</w:t>
             </w:r>
+            <w:proofErr w:type="gramEnd"/>
             <w:r>
               <w:rPr>
                 <w:rFonts w:ascii="Arial" w:hAnsi="Arial" w:cs="Arial"/>
@@ -4234,12 +4496,21 @@
               <w:t xml:space="preserve">{%tr if </w:t>
             </w:r>
             <w:proofErr w:type="spellStart"/>
-            <w:r>
-              <w:rPr>
-                <w:rFonts w:ascii="Arial" w:hAnsi="Arial" w:cs="Arial"/>
-                <w:sz w:val="20"/>
-              </w:rPr>
-              <w:t>charge.charge_amount</w:t>
+            <w:proofErr w:type="gramStart"/>
+            <w:r>
+              <w:rPr>
+                <w:rFonts w:ascii="Arial" w:hAnsi="Arial" w:cs="Arial"/>
+                <w:sz w:val="20"/>
+              </w:rPr>
+              <w:t>charge.charge</w:t>
+            </w:r>
+            <w:proofErr w:type="gramEnd"/>
+            <w:r>
+              <w:rPr>
+                <w:rFonts w:ascii="Arial" w:hAnsi="Arial" w:cs="Arial"/>
+                <w:sz w:val="20"/>
+              </w:rPr>
+              <w:t>_amount</w:t>
             </w:r>
             <w:proofErr w:type="spellEnd"/>
             <w:r>
@@ -4276,6 +4547,7 @@
                 <w:u w:val="single"/>
               </w:rPr>
             </w:pPr>
+            <w:proofErr w:type="gramStart"/>
             <w:r>
               <w:rPr>
                 <w:rFonts w:ascii="Arial" w:hAnsi="Arial" w:cs="Arial"/>
@@ -4291,7 +4563,16 @@
                 <w:sz w:val="20"/>
                 <w:u w:val="single"/>
               </w:rPr>
-              <w:t>charge.</w:t>
+              <w:t>charge</w:t>
+            </w:r>
+            <w:proofErr w:type="gramEnd"/>
+            <w:r>
+              <w:rPr>
+                <w:rFonts w:ascii="Arial" w:hAnsi="Arial" w:cs="Arial"/>
+                <w:sz w:val="20"/>
+                <w:u w:val="single"/>
+              </w:rPr>
+              <w:t>.</w:t>
             </w:r>
             <w:r>
               <w:rPr>
@@ -4337,12 +4618,21 @@
               </w:rPr>
               <w:t>$</w:t>
             </w:r>
-            <w:r>
-              <w:rPr>
-                <w:rFonts w:ascii="Arial" w:hAnsi="Arial" w:cs="Arial"/>
-                <w:sz w:val="20"/>
-              </w:rPr>
-              <w:t>{{ "{:</w:t>
+            <w:proofErr w:type="gramStart"/>
+            <w:r>
+              <w:rPr>
+                <w:rFonts w:ascii="Arial" w:hAnsi="Arial" w:cs="Arial"/>
+                <w:sz w:val="20"/>
+              </w:rPr>
+              <w:t>{{ "</w:t>
+            </w:r>
+            <w:proofErr w:type="gramEnd"/>
+            <w:r>
+              <w:rPr>
+                <w:rFonts w:ascii="Arial" w:hAnsi="Arial" w:cs="Arial"/>
+                <w:sz w:val="20"/>
+              </w:rPr>
+              <w:t>{:</w:t>
             </w:r>
             <w:r>
               <w:rPr>
@@ -4356,15 +4646,40 @@
                 <w:rFonts w:ascii="Arial" w:hAnsi="Arial" w:cs="Arial"/>
                 <w:sz w:val="20"/>
               </w:rPr>
-              <w:t>.2f}".format(</w:t>
+              <w:t>.2f}</w:t>
+            </w:r>
+            <w:proofErr w:type="gramStart"/>
+            <w:r>
+              <w:rPr>
+                <w:rFonts w:ascii="Arial" w:hAnsi="Arial" w:cs="Arial"/>
+                <w:sz w:val="20"/>
+              </w:rPr>
+              <w:t>".format</w:t>
+            </w:r>
+            <w:proofErr w:type="gramEnd"/>
+            <w:r>
+              <w:rPr>
+                <w:rFonts w:ascii="Arial" w:hAnsi="Arial" w:cs="Arial"/>
+                <w:sz w:val="20"/>
+              </w:rPr>
+              <w:t>(</w:t>
             </w:r>
             <w:proofErr w:type="spellStart"/>
-            <w:r>
-              <w:rPr>
-                <w:rFonts w:ascii="Arial" w:hAnsi="Arial" w:cs="Arial"/>
-                <w:sz w:val="20"/>
-              </w:rPr>
-              <w:t>charge.charge_amount</w:t>
+            <w:proofErr w:type="gramStart"/>
+            <w:r>
+              <w:rPr>
+                <w:rFonts w:ascii="Arial" w:hAnsi="Arial" w:cs="Arial"/>
+                <w:sz w:val="20"/>
+              </w:rPr>
+              <w:t>charge.charge</w:t>
+            </w:r>
+            <w:proofErr w:type="gramEnd"/>
+            <w:r>
+              <w:rPr>
+                <w:rFonts w:ascii="Arial" w:hAnsi="Arial" w:cs="Arial"/>
+                <w:sz w:val="20"/>
+              </w:rPr>
+              <w:t>_amount</w:t>
             </w:r>
             <w:proofErr w:type="spellEnd"/>
             <w:r>
@@ -4686,12 +5001,21 @@
               </w:rPr>
               <w:t>$</w:t>
             </w:r>
-            <w:r>
-              <w:rPr>
-                <w:rFonts w:ascii="Arial" w:hAnsi="Arial" w:cs="Arial"/>
-                <w:sz w:val="20"/>
-              </w:rPr>
-              <w:t>{{ "{:</w:t>
+            <w:proofErr w:type="gramStart"/>
+            <w:r>
+              <w:rPr>
+                <w:rFonts w:ascii="Arial" w:hAnsi="Arial" w:cs="Arial"/>
+                <w:sz w:val="20"/>
+              </w:rPr>
+              <w:t>{{ "</w:t>
+            </w:r>
+            <w:proofErr w:type="gramEnd"/>
+            <w:r>
+              <w:rPr>
+                <w:rFonts w:ascii="Arial" w:hAnsi="Arial" w:cs="Arial"/>
+                <w:sz w:val="20"/>
+              </w:rPr>
+              <w:t>{:</w:t>
             </w:r>
             <w:r>
               <w:rPr>
@@ -4705,7 +5029,23 @@
                 <w:rFonts w:ascii="Arial" w:hAnsi="Arial" w:cs="Arial"/>
                 <w:sz w:val="20"/>
               </w:rPr>
-              <w:t>.2f}".format(</w:t>
+              <w:t>.2f}</w:t>
+            </w:r>
+            <w:proofErr w:type="gramStart"/>
+            <w:r>
+              <w:rPr>
+                <w:rFonts w:ascii="Arial" w:hAnsi="Arial" w:cs="Arial"/>
+                <w:sz w:val="20"/>
+              </w:rPr>
+              <w:t>".format</w:t>
+            </w:r>
+            <w:proofErr w:type="gramEnd"/>
+            <w:r>
+              <w:rPr>
+                <w:rFonts w:ascii="Arial" w:hAnsi="Arial" w:cs="Arial"/>
+                <w:sz w:val="20"/>
+              </w:rPr>
+              <w:t>(</w:t>
             </w:r>
             <w:proofErr w:type="spellStart"/>
             <w:r>
@@ -4716,12 +5056,21 @@
               <w:t>mortgage_registration_fee</w:t>
             </w:r>
             <w:proofErr w:type="spellEnd"/>
-            <w:r>
-              <w:rPr>
-                <w:rFonts w:ascii="Arial" w:hAnsi="Arial" w:cs="Arial"/>
-                <w:sz w:val="20"/>
-              </w:rPr>
-              <w:t>) }}</w:t>
+            <w:proofErr w:type="gramStart"/>
+            <w:r>
+              <w:rPr>
+                <w:rFonts w:ascii="Arial" w:hAnsi="Arial" w:cs="Arial"/>
+                <w:sz w:val="20"/>
+              </w:rPr>
+              <w:t>) }</w:t>
+            </w:r>
+            <w:proofErr w:type="gramEnd"/>
+            <w:r>
+              <w:rPr>
+                <w:rFonts w:ascii="Arial" w:hAnsi="Arial" w:cs="Arial"/>
+                <w:sz w:val="20"/>
+              </w:rPr>
+              <w:t>}</w:t>
             </w:r>
           </w:p>
           <w:p>
@@ -4936,6 +5285,7 @@
               </w:rPr>
               <w:t>$</w:t>
             </w:r>
+            <w:proofErr w:type="gramStart"/>
             <w:r>
               <w:rPr>
                 <w:rFonts w:ascii="Arial" w:hAnsi="Arial" w:cs="Arial"/>
@@ -4958,6 +5308,7 @@
               </w:rPr>
               <w:t xml:space="preserve">  [</w:t>
             </w:r>
+            <w:proofErr w:type="gramEnd"/>
             <w:r>
               <w:rPr>
                 <w:rFonts w:ascii="Arial" w:hAnsi="Arial" w:cs="Arial"/>
@@ -5306,6 +5657,7 @@
               </w:rPr>
               <w:t>$</w:t>
             </w:r>
+            <w:proofErr w:type="gramStart"/>
             <w:r>
               <w:rPr>
                 <w:rFonts w:ascii="Arial" w:hAnsi="Arial" w:cs="Arial"/>
@@ -5325,7 +5677,15 @@
                 <w:rFonts w:ascii="Arial" w:hAnsi="Arial" w:cs="Arial"/>
                 <w:sz w:val="20"/>
               </w:rPr>
-              <w:t>"{:</w:t>
+              <w:t>"</w:t>
+            </w:r>
+            <w:proofErr w:type="gramEnd"/>
+            <w:r>
+              <w:rPr>
+                <w:rFonts w:ascii="Arial" w:hAnsi="Arial" w:cs="Arial"/>
+                <w:sz w:val="20"/>
+              </w:rPr>
+              <w:t>{:</w:t>
             </w:r>
             <w:r>
               <w:rPr>
@@ -5339,7 +5699,23 @@
                 <w:rFonts w:ascii="Arial" w:hAnsi="Arial" w:cs="Arial"/>
                 <w:sz w:val="20"/>
               </w:rPr>
-              <w:t>.2f}".format(</w:t>
+              <w:t>.2f}</w:t>
+            </w:r>
+            <w:proofErr w:type="gramStart"/>
+            <w:r>
+              <w:rPr>
+                <w:rFonts w:ascii="Arial" w:hAnsi="Arial" w:cs="Arial"/>
+                <w:sz w:val="20"/>
+              </w:rPr>
+              <w:t>".format</w:t>
+            </w:r>
+            <w:proofErr w:type="gramEnd"/>
+            <w:r>
+              <w:rPr>
+                <w:rFonts w:ascii="Arial" w:hAnsi="Arial" w:cs="Arial"/>
+                <w:sz w:val="20"/>
+              </w:rPr>
+              <w:t>(</w:t>
             </w:r>
             <w:proofErr w:type="spellStart"/>
             <w:r>
@@ -5480,6 +5856,314 @@
         </w:trPr>
         <w:tc>
           <w:tcPr>
+            <w:tcW w:w="5901" w:type="dxa"/>
+            <w:gridSpan w:val="2"/>
+            <w:tcBorders>
+              <w:top w:val="nil"/>
+              <w:bottom w:val="nil"/>
+              <w:right w:val="nil"/>
+            </w:tcBorders>
+          </w:tcPr>
+          <w:p>
+            <w:pPr>
+              <w:spacing w:before="60" w:after="60"/>
+              <w:rPr>
+                <w:rFonts w:ascii="Arial" w:hAnsi="Arial" w:cs="Arial"/>
+                <w:sz w:val="20"/>
+              </w:rPr>
+            </w:pPr>
+          </w:p>
+        </w:tc>
+        <w:tc>
+          <w:tcPr>
+            <w:tcW w:w="4275" w:type="dxa"/>
+            <w:gridSpan w:val="3"/>
+            <w:tcBorders>
+              <w:top w:val="nil"/>
+              <w:left w:val="single" w:sz="4" w:space="0" w:color="auto"/>
+              <w:bottom w:val="nil"/>
+            </w:tcBorders>
+          </w:tcPr>
+          <w:p>
+            <w:pPr>
+              <w:spacing w:before="60" w:after="60"/>
+              <w:rPr>
+                <w:rFonts w:ascii="Arial" w:hAnsi="Arial" w:cs="Arial"/>
+                <w:sz w:val="20"/>
+              </w:rPr>
+            </w:pPr>
+            <w:r>
+              <w:rPr>
+                <w:rFonts w:ascii="Arial" w:hAnsi="Arial" w:cs="Arial"/>
+                <w:sz w:val="20"/>
+              </w:rPr>
+              <w:t>{%p if charges %}</w:t>
+            </w:r>
+          </w:p>
+          <w:p>
+            <w:pPr>
+              <w:spacing w:before="60" w:after="60"/>
+              <w:rPr>
+                <w:rFonts w:ascii="Arial" w:hAnsi="Arial" w:cs="Arial"/>
+                <w:sz w:val="20"/>
+              </w:rPr>
+            </w:pPr>
+            <w:r>
+              <w:rPr>
+                <w:rFonts w:ascii="Arial" w:hAnsi="Arial" w:cs="Arial"/>
+                <w:sz w:val="20"/>
+              </w:rPr>
+              <w:t>{%</w:t>
+            </w:r>
+            <w:r>
+              <w:rPr>
+                <w:rFonts w:ascii="Arial" w:hAnsi="Arial" w:cs="Arial"/>
+                <w:sz w:val="20"/>
+              </w:rPr>
+              <w:t xml:space="preserve"> </w:t>
+            </w:r>
+            <w:r>
+              <w:rPr>
+                <w:rFonts w:ascii="Arial" w:hAnsi="Arial" w:cs="Arial"/>
+                <w:sz w:val="20"/>
+              </w:rPr>
+              <w:t>set total =</w:t>
+            </w:r>
+          </w:p>
+          <w:p>
+            <w:pPr>
+              <w:spacing w:before="60" w:after="60"/>
+              <w:rPr>
+                <w:rFonts w:ascii="Arial" w:hAnsi="Arial" w:cs="Arial"/>
+                <w:sz w:val="20"/>
+              </w:rPr>
+            </w:pPr>
+            <w:r>
+              <w:rPr>
+                <w:rFonts w:ascii="Arial" w:hAnsi="Arial" w:cs="Arial"/>
+                <w:sz w:val="20"/>
+              </w:rPr>
+              <w:t xml:space="preserve">    (charges | map(attribute='</w:t>
+            </w:r>
+            <w:proofErr w:type="spellStart"/>
+            <w:r>
+              <w:rPr>
+                <w:rFonts w:ascii="Arial" w:hAnsi="Arial" w:cs="Arial"/>
+                <w:sz w:val="20"/>
+              </w:rPr>
+              <w:t>charge_amount</w:t>
+            </w:r>
+            <w:proofErr w:type="spellEnd"/>
+            <w:r>
+              <w:rPr>
+                <w:rFonts w:ascii="Arial" w:hAnsi="Arial" w:cs="Arial"/>
+                <w:sz w:val="20"/>
+              </w:rPr>
+              <w:t>') | sum)</w:t>
+            </w:r>
+          </w:p>
+          <w:p>
+            <w:pPr>
+              <w:spacing w:before="60" w:after="60"/>
+              <w:rPr>
+                <w:rFonts w:ascii="Arial" w:hAnsi="Arial" w:cs="Arial"/>
+                <w:sz w:val="20"/>
+              </w:rPr>
+            </w:pPr>
+            <w:r>
+              <w:rPr>
+                <w:rFonts w:ascii="Arial" w:hAnsi="Arial" w:cs="Arial"/>
+                <w:sz w:val="20"/>
+              </w:rPr>
+              <w:t>%}</w:t>
+            </w:r>
+          </w:p>
+          <w:p>
+            <w:pPr>
+              <w:spacing w:before="60" w:after="60"/>
+              <w:rPr>
+                <w:rFonts w:ascii="Arial" w:hAnsi="Arial" w:cs="Arial"/>
+                <w:sz w:val="20"/>
+              </w:rPr>
+            </w:pPr>
+            <w:r>
+              <w:rPr>
+                <w:rFonts w:ascii="Arial" w:hAnsi="Arial" w:cs="Arial"/>
+                <w:sz w:val="20"/>
+              </w:rPr>
+              <w:t xml:space="preserve">{%p if </w:t>
+            </w:r>
+            <w:proofErr w:type="spellStart"/>
+            <w:r>
+              <w:rPr>
+                <w:rFonts w:ascii="Arial" w:hAnsi="Arial" w:cs="Arial"/>
+                <w:sz w:val="20"/>
+              </w:rPr>
+              <w:t>LMI_Fee</w:t>
+            </w:r>
+            <w:proofErr w:type="spellEnd"/>
+            <w:r>
+              <w:rPr>
+                <w:rFonts w:ascii="Arial" w:hAnsi="Arial" w:cs="Arial"/>
+                <w:sz w:val="20"/>
+              </w:rPr>
+              <w:t xml:space="preserve"> %}</w:t>
+            </w:r>
+          </w:p>
+          <w:p>
+            <w:pPr>
+              <w:spacing w:before="60" w:after="60"/>
+              <w:rPr>
+                <w:rFonts w:ascii="Arial" w:hAnsi="Arial" w:cs="Arial"/>
+                <w:sz w:val="20"/>
+              </w:rPr>
+            </w:pPr>
+            <w:r>
+              <w:rPr>
+                <w:rFonts w:ascii="Arial" w:hAnsi="Arial" w:cs="Arial"/>
+                <w:sz w:val="20"/>
+              </w:rPr>
+              <w:t xml:space="preserve">{% set total = total + </w:t>
+            </w:r>
+            <w:proofErr w:type="spellStart"/>
+            <w:r>
+              <w:rPr>
+                <w:rFonts w:ascii="Arial" w:hAnsi="Arial" w:cs="Arial"/>
+                <w:sz w:val="20"/>
+              </w:rPr>
+              <w:t>LMI_Fee</w:t>
+            </w:r>
+            <w:proofErr w:type="spellEnd"/>
+            <w:r>
+              <w:rPr>
+                <w:rFonts w:ascii="Arial" w:hAnsi="Arial" w:cs="Arial"/>
+                <w:sz w:val="20"/>
+              </w:rPr>
+              <w:t xml:space="preserve"> %}</w:t>
+            </w:r>
+          </w:p>
+          <w:p>
+            <w:pPr>
+              <w:spacing w:before="60" w:after="60"/>
+              <w:rPr>
+                <w:rFonts w:ascii="Arial" w:hAnsi="Arial" w:cs="Arial"/>
+                <w:sz w:val="20"/>
+              </w:rPr>
+            </w:pPr>
+            <w:r>
+              <w:rPr>
+                <w:rFonts w:ascii="Arial" w:hAnsi="Arial" w:cs="Arial"/>
+                <w:sz w:val="20"/>
+              </w:rPr>
+              <w:t>{%p endif %}</w:t>
+            </w:r>
+          </w:p>
+          <w:p>
+            <w:pPr>
+              <w:spacing w:before="60" w:after="60"/>
+              <w:rPr>
+                <w:rFonts w:ascii="Arial" w:hAnsi="Arial" w:cs="Arial"/>
+                <w:sz w:val="20"/>
+              </w:rPr>
+            </w:pPr>
+            <w:r>
+              <w:rPr>
+                <w:rFonts w:ascii="Arial" w:hAnsi="Arial" w:cs="Arial"/>
+                <w:sz w:val="20"/>
+              </w:rPr>
+              <w:t xml:space="preserve">{%p if </w:t>
+            </w:r>
+            <w:proofErr w:type="spellStart"/>
+            <w:r>
+              <w:rPr>
+                <w:rFonts w:ascii="Arial" w:hAnsi="Arial" w:cs="Arial"/>
+                <w:sz w:val="20"/>
+              </w:rPr>
+              <w:t>mortgage_registration_fee</w:t>
+            </w:r>
+            <w:proofErr w:type="spellEnd"/>
+            <w:r>
+              <w:rPr>
+                <w:rFonts w:ascii="Arial" w:hAnsi="Arial" w:cs="Arial"/>
+                <w:sz w:val="20"/>
+              </w:rPr>
+              <w:t xml:space="preserve"> %}</w:t>
+            </w:r>
+          </w:p>
+          <w:p>
+            <w:pPr>
+              <w:spacing w:before="60" w:after="60"/>
+              <w:rPr>
+                <w:rFonts w:ascii="Arial" w:hAnsi="Arial" w:cs="Arial"/>
+                <w:sz w:val="20"/>
+              </w:rPr>
+            </w:pPr>
+            <w:r>
+              <w:rPr>
+                <w:rFonts w:ascii="Arial" w:hAnsi="Arial" w:cs="Arial"/>
+                <w:sz w:val="20"/>
+              </w:rPr>
+              <w:t xml:space="preserve">{% set total = total + </w:t>
+            </w:r>
+            <w:proofErr w:type="spellStart"/>
+            <w:r>
+              <w:rPr>
+                <w:rFonts w:ascii="Arial" w:hAnsi="Arial" w:cs="Arial"/>
+                <w:sz w:val="20"/>
+              </w:rPr>
+              <w:t>mortgage_registration_fee</w:t>
+            </w:r>
+            <w:proofErr w:type="spellEnd"/>
+            <w:r>
+              <w:rPr>
+                <w:rFonts w:ascii="Arial" w:hAnsi="Arial" w:cs="Arial"/>
+                <w:sz w:val="20"/>
+              </w:rPr>
+              <w:t xml:space="preserve"> %}</w:t>
+            </w:r>
+          </w:p>
+          <w:p>
+            <w:pPr>
+              <w:spacing w:before="60" w:after="60"/>
+              <w:rPr>
+                <w:rFonts w:ascii="Arial" w:hAnsi="Arial" w:cs="Arial"/>
+                <w:sz w:val="20"/>
+              </w:rPr>
+            </w:pPr>
+            <w:r>
+              <w:rPr>
+                <w:rFonts w:ascii="Arial" w:hAnsi="Arial" w:cs="Arial"/>
+                <w:sz w:val="20"/>
+              </w:rPr>
+              <w:lastRenderedPageBreak/>
+              <w:t>{%p endif %}</w:t>
+            </w:r>
+          </w:p>
+          <w:p>
+            <w:pPr>
+              <w:spacing w:before="60" w:after="60"/>
+              <w:rPr>
+                <w:rFonts w:ascii="Arial" w:hAnsi="Arial" w:cs="Arial"/>
+                <w:sz w:val="20"/>
+              </w:rPr>
+            </w:pPr>
+            <w:r>
+              <w:rPr>
+                <w:rFonts w:ascii="Arial" w:hAnsi="Arial" w:cs="Arial"/>
+                <w:sz w:val="20"/>
+              </w:rPr>
+              <w:t>{%p endif %}</w:t>
+            </w:r>
+          </w:p>
+        </w:tc>
+      </w:tr>
+      <w:tr>
+        <w:trPr>
+          <w:gridAfter w:val="1"/>
+          <w:wAfter w:w="24" w:type="dxa"/>
+        </w:trPr>
+        <w:tc>
+          <w:tcPr>
             <w:tcW w:w="5918" w:type="dxa"/>
             <w:gridSpan w:val="3"/>
             <w:tcBorders>
@@ -5503,7 +6187,26 @@
                 <w:b/>
                 <w:sz w:val="20"/>
               </w:rPr>
-              <w:t xml:space="preserve">Total fees and charges which are definitely payable (excluding contingent and unascertainable amounts)  </w:t>
+              <w:lastRenderedPageBreak/>
+              <w:t xml:space="preserve">Total fees and charges which are </w:t>
+            </w:r>
+            <w:proofErr w:type="gramStart"/>
+            <w:r>
+              <w:rPr>
+                <w:rFonts w:ascii="Arial" w:hAnsi="Arial" w:cs="Arial"/>
+                <w:b/>
+                <w:sz w:val="20"/>
+              </w:rPr>
+              <w:t>definitely payable</w:t>
+            </w:r>
+            <w:proofErr w:type="gramEnd"/>
+            <w:r>
+              <w:rPr>
+                <w:rFonts w:ascii="Arial" w:hAnsi="Arial" w:cs="Arial"/>
+                <w:b/>
+                <w:sz w:val="20"/>
+              </w:rPr>
+              <w:t xml:space="preserve"> (excluding contingent and unascertainable amounts)  </w:t>
             </w:r>
           </w:p>
         </w:tc>
@@ -5530,166 +6233,23 @@
                 <w:rFonts w:ascii="Arial" w:hAnsi="Arial" w:cs="Arial"/>
                 <w:sz w:val="20"/>
               </w:rPr>
-              <w:t xml:space="preserve">{%p if </w:t>
-            </w:r>
-            <w:r>
-              <w:rPr>
-                <w:rFonts w:ascii="Arial" w:hAnsi="Arial" w:cs="Arial"/>
-                <w:sz w:val="20"/>
-              </w:rPr>
-              <w:t>charges</w:t>
-            </w:r>
-            <w:r>
-              <w:rPr>
-                <w:rFonts w:ascii="Arial" w:hAnsi="Arial" w:cs="Arial"/>
-                <w:sz w:val="20"/>
-              </w:rPr>
-              <w:t xml:space="preserve"> </w:t>
-            </w:r>
-            <w:r>
-              <w:rPr>
-                <w:rFonts w:ascii="Arial" w:hAnsi="Arial" w:cs="Arial"/>
-                <w:sz w:val="20"/>
-              </w:rPr>
-              <w:t>%}</w:t>
-            </w:r>
-          </w:p>
-          <w:p>
-            <w:pPr>
-              <w:spacing w:before="60" w:after="60"/>
-              <w:rPr>
-                <w:rFonts w:ascii="Arial" w:hAnsi="Arial" w:cs="Arial"/>
-                <w:sz w:val="20"/>
-              </w:rPr>
-            </w:pPr>
-            <w:r>
-              <w:rPr>
-                <w:rFonts w:ascii="Arial" w:hAnsi="Arial" w:cs="Arial"/>
-                <w:sz w:val="20"/>
-              </w:rPr>
-              <w:t>{% set total = (</w:t>
-            </w:r>
-            <w:r>
-              <w:rPr>
-                <w:rFonts w:ascii="Arial" w:hAnsi="Arial" w:cs="Arial"/>
-                <w:sz w:val="20"/>
-              </w:rPr>
-              <w:t>charge</w:t>
-            </w:r>
-            <w:r>
-              <w:rPr>
-                <w:rFonts w:ascii="Arial" w:hAnsi="Arial" w:cs="Arial"/>
-                <w:sz w:val="20"/>
-              </w:rPr>
-              <w:t>s</w:t>
-            </w:r>
-            <w:r>
-              <w:rPr>
-                <w:rFonts w:ascii="Arial" w:hAnsi="Arial" w:cs="Arial"/>
-                <w:sz w:val="20"/>
-              </w:rPr>
-              <w:t xml:space="preserve"> | map(attribute='</w:t>
-            </w:r>
-            <w:proofErr w:type="spellStart"/>
-            <w:r>
-              <w:rPr>
-                <w:rFonts w:ascii="Arial" w:hAnsi="Arial" w:cs="Arial"/>
-                <w:sz w:val="20"/>
-              </w:rPr>
-              <w:t>charge_amount</w:t>
-            </w:r>
-            <w:proofErr w:type="spellEnd"/>
-            <w:r>
-              <w:rPr>
-                <w:rFonts w:ascii="Arial" w:hAnsi="Arial" w:cs="Arial"/>
-                <w:sz w:val="20"/>
-              </w:rPr>
-              <w:t>') | sum</w:t>
-            </w:r>
-            <w:r>
-              <w:rPr>
-                <w:rFonts w:ascii="Arial" w:hAnsi="Arial" w:cs="Arial"/>
-                <w:sz w:val="20"/>
-              </w:rPr>
-              <w:t>) +</w:t>
-            </w:r>
-            <w:r>
-              <w:rPr>
-                <w:rFonts w:ascii="Arial" w:hAnsi="Arial" w:cs="Arial"/>
-                <w:sz w:val="20"/>
-              </w:rPr>
-              <w:t xml:space="preserve"> </w:t>
-            </w:r>
-            <w:proofErr w:type="spellStart"/>
-            <w:r>
-              <w:rPr>
-                <w:rFonts w:ascii="Arial" w:hAnsi="Arial" w:cs="Arial"/>
-                <w:sz w:val="20"/>
-              </w:rPr>
-              <w:t>LMI_Fee</w:t>
-            </w:r>
-            <w:proofErr w:type="spellEnd"/>
-            <w:r>
-              <w:rPr>
-                <w:rFonts w:ascii="Arial" w:hAnsi="Arial" w:cs="Arial"/>
-                <w:sz w:val="20"/>
-              </w:rPr>
-              <w:t xml:space="preserve"> +</w:t>
-            </w:r>
-            <w:r>
-              <w:rPr>
-                <w:rFonts w:ascii="Arial" w:hAnsi="Arial" w:cs="Arial"/>
-                <w:sz w:val="20"/>
-              </w:rPr>
-              <w:t xml:space="preserve"> </w:t>
-            </w:r>
-            <w:proofErr w:type="spellStart"/>
-            <w:r>
-              <w:rPr>
-                <w:rFonts w:ascii="Arial" w:hAnsi="Arial" w:cs="Arial"/>
-                <w:sz w:val="20"/>
-              </w:rPr>
-              <w:t>mortgage_registration_fee</w:t>
-            </w:r>
-            <w:proofErr w:type="spellEnd"/>
-            <w:r>
-              <w:rPr>
-                <w:rFonts w:ascii="Arial" w:hAnsi="Arial" w:cs="Arial"/>
-                <w:sz w:val="20"/>
-              </w:rPr>
-              <w:t xml:space="preserve"> %}</w:t>
-            </w:r>
-          </w:p>
-          <w:p>
-            <w:pPr>
-              <w:spacing w:before="60" w:after="60"/>
-              <w:rPr>
-                <w:rFonts w:ascii="Arial" w:hAnsi="Arial" w:cs="Arial"/>
-                <w:sz w:val="20"/>
-              </w:rPr>
-            </w:pPr>
-            <w:r>
-              <w:rPr>
-                <w:rFonts w:ascii="Arial" w:hAnsi="Arial" w:cs="Arial"/>
-                <w:sz w:val="20"/>
-              </w:rPr>
-              <w:t>{%p endif %}</w:t>
-            </w:r>
-          </w:p>
-          <w:p>
-            <w:pPr>
-              <w:spacing w:before="60" w:after="60"/>
-              <w:rPr>
-                <w:rFonts w:ascii="Arial" w:hAnsi="Arial" w:cs="Arial"/>
-                <w:sz w:val="20"/>
-              </w:rPr>
-            </w:pPr>
-            <w:r>
-              <w:rPr>
-                <w:rFonts w:ascii="Arial" w:hAnsi="Arial" w:cs="Arial"/>
-                <w:sz w:val="20"/>
-              </w:rPr>
-              <w:t>${{ total }}</w:t>
+              <w:t>$</w:t>
+            </w:r>
+            <w:proofErr w:type="gramStart"/>
+            <w:r>
+              <w:rPr>
+                <w:rFonts w:ascii="Arial" w:hAnsi="Arial" w:cs="Arial"/>
+                <w:sz w:val="20"/>
+              </w:rPr>
+              <w:t>{{ total</w:t>
+            </w:r>
+            <w:proofErr w:type="gramEnd"/>
+            <w:r>
+              <w:rPr>
+                <w:rFonts w:ascii="Arial" w:hAnsi="Arial" w:cs="Arial"/>
+                <w:sz w:val="20"/>
+              </w:rPr>
+              <w:t xml:space="preserve"> }}</w:t>
             </w:r>
           </w:p>
         </w:tc>
@@ -5723,7 +6283,6 @@
                 <w:rFonts w:ascii="Arial" w:hAnsi="Arial" w:cs="Arial"/>
                 <w:sz w:val="20"/>
               </w:rPr>
-              <w:lastRenderedPageBreak/>
               <w:t xml:space="preserve">The following fees and charges </w:t>
             </w:r>
             <w:r>
@@ -7843,15 +8402,7 @@
                 <w:rFonts w:ascii="Arial" w:hAnsi="Arial" w:cs="Arial"/>
                 <w:sz w:val="20"/>
               </w:rPr>
-              <w:t xml:space="preserve">arly repayment costs may be payable if and when the whole or part of a fixed rate account is </w:t>
-            </w:r>
-            <w:r>
-              <w:rPr>
-                <w:rFonts w:ascii="Arial" w:hAnsi="Arial" w:cs="Arial"/>
-                <w:sz w:val="20"/>
-              </w:rPr>
-              <w:lastRenderedPageBreak/>
-              <w:t xml:space="preserve">repaid during any fixed rate period for any reason, including you repaying early, repayment because of demand by us after default, or if you swap from a fixed rate before the end of a fixed rate term, including if you swap to another fixed rate or fixed rate term (which you can only do with our consent).  These costs are explained in the </w:t>
+              <w:t xml:space="preserve">arly repayment costs may be payable if and when the whole or part of a fixed rate account is repaid during any fixed rate period for any reason, including you repaying early, repayment because of demand by us after default, or if you swap from a fixed rate before the end of a fixed rate term, including if you swap to another fixed rate or fixed rate term (which you can only do with our consent).  These costs are explained in the </w:t>
             </w:r>
             <w:r>
               <w:rPr>
@@ -7886,7 +8437,6 @@
                 <w:rFonts w:ascii="Arial" w:hAnsi="Arial" w:cs="Arial"/>
                 <w:sz w:val="20"/>
               </w:rPr>
-              <w:lastRenderedPageBreak/>
               <w:t>Unascertainable</w:t>
             </w:r>
           </w:p>
@@ -7948,19 +8498,44 @@
               </w:rPr>
               <w:t xml:space="preserve">A manual </w:t>
             </w:r>
-            <w:r>
-              <w:rPr>
-                <w:rFonts w:ascii="Arial" w:hAnsi="Arial" w:cs="Arial"/>
-                <w:sz w:val="20"/>
-              </w:rPr>
-              <w:t>redraw request</w:t>
-            </w:r>
-            <w:r>
-              <w:rPr>
-                <w:rFonts w:ascii="Arial" w:hAnsi="Arial" w:cs="Arial"/>
-                <w:sz w:val="20"/>
-              </w:rPr>
-              <w:t xml:space="preserve"> fee (payable if you request and we agree to process a redraw request, a one off payment or a funds transfer)</w:t>
+            <w:proofErr w:type="gramStart"/>
+            <w:r>
+              <w:rPr>
+                <w:rFonts w:ascii="Arial" w:hAnsi="Arial" w:cs="Arial"/>
+                <w:sz w:val="20"/>
+              </w:rPr>
+              <w:t>redraw</w:t>
+            </w:r>
+            <w:proofErr w:type="gramEnd"/>
+            <w:r>
+              <w:rPr>
+                <w:rFonts w:ascii="Arial" w:hAnsi="Arial" w:cs="Arial"/>
+                <w:sz w:val="20"/>
+              </w:rPr>
+              <w:t xml:space="preserve"> request</w:t>
+            </w:r>
+            <w:r>
+              <w:rPr>
+                <w:rFonts w:ascii="Arial" w:hAnsi="Arial" w:cs="Arial"/>
+                <w:sz w:val="20"/>
+              </w:rPr>
+              <w:t xml:space="preserve"> fee (payable if you request and we agree to process a redraw request, a </w:t>
+            </w:r>
+            <w:proofErr w:type="gramStart"/>
+            <w:r>
+              <w:rPr>
+                <w:rFonts w:ascii="Arial" w:hAnsi="Arial" w:cs="Arial"/>
+                <w:sz w:val="20"/>
+              </w:rPr>
+              <w:t>one off</w:t>
+            </w:r>
+            <w:proofErr w:type="gramEnd"/>
+            <w:r>
+              <w:rPr>
+                <w:rFonts w:ascii="Arial" w:hAnsi="Arial" w:cs="Arial"/>
+                <w:sz w:val="20"/>
+              </w:rPr>
+              <w:t xml:space="preserve"> payment or a funds transfer)</w:t>
             </w:r>
           </w:p>
         </w:tc>
@@ -8494,7 +9069,23 @@
                 <w:rFonts w:ascii="Arial" w:hAnsi="Arial" w:cs="Arial"/>
                 <w:sz w:val="20"/>
               </w:rPr>
-              <w:t xml:space="preserve">the credit fees or charges (by adding, changing or removing fees or charges or the frequency of fees or charges); </w:t>
+              <w:t>the credit fees or charges (by adding, changing or removing fees or charges or the frequency of fees or charges</w:t>
+            </w:r>
+            <w:proofErr w:type="gramStart"/>
+            <w:r>
+              <w:rPr>
+                <w:rFonts w:ascii="Arial" w:hAnsi="Arial" w:cs="Arial"/>
+                <w:sz w:val="20"/>
+              </w:rPr>
+              <w:t>);</w:t>
+            </w:r>
+            <w:proofErr w:type="gramEnd"/>
+            <w:r>
+              <w:rPr>
+                <w:rFonts w:ascii="Arial" w:hAnsi="Arial" w:cs="Arial"/>
+                <w:sz w:val="20"/>
+              </w:rPr>
+              <w:t xml:space="preserve"> </w:t>
             </w:r>
           </w:p>
           <w:p>
@@ -8519,8 +9110,17 @@
                 <w:rFonts w:ascii="Arial" w:hAnsi="Arial" w:cs="Arial"/>
                 <w:sz w:val="20"/>
               </w:rPr>
-              <w:t>the repayments (either or both the amount and frequency of those repayments);</w:t>
-            </w:r>
+              <w:t>the repayments (either or both the amount and frequency of those repayments</w:t>
+            </w:r>
+            <w:proofErr w:type="gramStart"/>
+            <w:r>
+              <w:rPr>
+                <w:rFonts w:ascii="Arial" w:hAnsi="Arial" w:cs="Arial"/>
+                <w:sz w:val="20"/>
+              </w:rPr>
+              <w:t>);</w:t>
+            </w:r>
+            <w:proofErr w:type="gramEnd"/>
           </w:p>
           <w:p>
             <w:pPr>
@@ -8544,8 +9144,17 @@
                 <w:rFonts w:ascii="Arial" w:hAnsi="Arial" w:cs="Arial"/>
                 <w:sz w:val="20"/>
               </w:rPr>
-              <w:t>changes required to correct for errors, inconsistencies, inadvertent omissions, inaccuracies or ambiguities;</w:t>
-            </w:r>
+              <w:t xml:space="preserve">changes required to correct for errors, inconsistencies, inadvertent omissions, inaccuracies or </w:t>
+            </w:r>
+            <w:proofErr w:type="gramStart"/>
+            <w:r>
+              <w:rPr>
+                <w:rFonts w:ascii="Arial" w:hAnsi="Arial" w:cs="Arial"/>
+                <w:sz w:val="20"/>
+              </w:rPr>
+              <w:t>ambiguities;</w:t>
+            </w:r>
+            <w:proofErr w:type="gramEnd"/>
           </w:p>
           <w:p>
             <w:pPr>
@@ -8657,7 +9266,23 @@
                 <w:rFonts w:ascii="Arial" w:hAnsi="Arial" w:cs="Arial"/>
                 <w:sz w:val="20"/>
               </w:rPr>
-              <w:t>If the interest rate changes, we may change the amount of repayments.</w:t>
+              <w:t xml:space="preserve">If the interest rate changes, we may change the </w:t>
+            </w:r>
+            <w:proofErr w:type="gramStart"/>
+            <w:r>
+              <w:rPr>
+                <w:rFonts w:ascii="Arial" w:hAnsi="Arial" w:cs="Arial"/>
+                <w:sz w:val="20"/>
+              </w:rPr>
+              <w:t>amount</w:t>
+            </w:r>
+            <w:proofErr w:type="gramEnd"/>
+            <w:r>
+              <w:rPr>
+                <w:rFonts w:ascii="Arial" w:hAnsi="Arial" w:cs="Arial"/>
+                <w:sz w:val="20"/>
+              </w:rPr>
+              <w:t xml:space="preserve"> of repayments.</w:t>
             </w:r>
             <w:r>
               <w:rPr>
@@ -8891,6 +9516,7 @@
                 <w:sz w:val="20"/>
               </w:rPr>
             </w:pPr>
+            <w:proofErr w:type="gramStart"/>
             <w:r>
               <w:rPr>
                 <w:rFonts w:ascii="Arial" w:hAnsi="Arial" w:cs="Arial"/>
@@ -8907,6 +9533,7 @@
               <w:t>LoanPurposeDetail</w:t>
             </w:r>
             <w:proofErr w:type="spellEnd"/>
+            <w:proofErr w:type="gramEnd"/>
             <w:r>
               <w:rPr>
                 <w:rFonts w:ascii="Arial" w:hAnsi="Arial" w:cs="Arial"/>
@@ -9131,6 +9758,7 @@
               </w:rPr>
               <w:t>(</w:t>
             </w:r>
+            <w:proofErr w:type="gramStart"/>
             <w:r>
               <w:rPr>
                 <w:rFonts w:ascii="Arial" w:hAnsi="Arial" w:cs="Arial"/>
@@ -9153,6 +9781,7 @@
               </w:rPr>
               <w:t>%</w:t>
             </w:r>
+            <w:proofErr w:type="gramEnd"/>
             <w:r>
               <w:rPr>
                 <w:rFonts w:ascii="Arial" w:hAnsi="Arial" w:cs="Arial"/>
@@ -9219,6 +9848,7 @@
               </w:rPr>
               <w:t xml:space="preserve"> </w:t>
             </w:r>
+            <w:proofErr w:type="gramStart"/>
             <w:r>
               <w:rPr>
                 <w:rFonts w:ascii="Arial" w:hAnsi="Arial" w:cs="Arial"/>
@@ -9233,6 +9863,7 @@
               </w:rPr>
               <w:t>LOANNUMBER</w:t>
             </w:r>
+            <w:proofErr w:type="gramEnd"/>
             <w:r>
               <w:rPr>
                 <w:rFonts w:ascii="Arial" w:hAnsi="Arial" w:cs="Arial"/>
@@ -9272,7 +9903,17 @@
                 <w:sz w:val="20"/>
                 <w:lang w:val="en-GB"/>
               </w:rPr>
-              <w:t xml:space="preserve"> }}</w:t>
+              <w:t xml:space="preserve"> </w:t>
+            </w:r>
+            <w:proofErr w:type="gramStart"/>
+            <w:r>
+              <w:rPr>
+                <w:rFonts w:ascii="Arial" w:hAnsi="Arial" w:cs="Arial"/>
+                <w:noProof/>
+                <w:sz w:val="20"/>
+                <w:lang w:val="en-GB"/>
+              </w:rPr>
+              <w:t>}}</w:t>
             </w:r>
             <w:r>
               <w:rPr>
@@ -9281,6 +9922,7 @@
               </w:rPr>
               <w:t>%</w:t>
             </w:r>
+            <w:proofErr w:type="gramEnd"/>
             <w:r>
               <w:rPr>
                 <w:rFonts w:ascii="Arial" w:hAnsi="Arial" w:cs="Arial"/>
@@ -9353,7 +9995,23 @@
                 <w:rFonts w:ascii="Arial" w:hAnsi="Arial" w:cs="Arial"/>
                 <w:sz w:val="20"/>
               </w:rPr>
-              <w:t xml:space="preserve">We may pay an introduction fee to the mortgage originator or anyone else, such as a broker, who introduced your loan to us.  The amount of commission payable is presently unascertainable.  There may be further amounts payable as a trailing commission.  If a further amount is payable as a trailing commission the amount is not currently ascertainable.   </w:t>
+              <w:t xml:space="preserve">We may pay an introduction fee to the mortgage originator or anyone else, such as a broker, who introduced your loan to us.  The amount of commission payable is presently unascertainable.  There may be further amounts payable as a trailing commission.  If a further amount is payable as a trailing </w:t>
+            </w:r>
+            <w:proofErr w:type="gramStart"/>
+            <w:r>
+              <w:rPr>
+                <w:rFonts w:ascii="Arial" w:hAnsi="Arial" w:cs="Arial"/>
+                <w:sz w:val="20"/>
+              </w:rPr>
+              <w:t>commission</w:t>
+            </w:r>
+            <w:proofErr w:type="gramEnd"/>
+            <w:r>
+              <w:rPr>
+                <w:rFonts w:ascii="Arial" w:hAnsi="Arial" w:cs="Arial"/>
+                <w:sz w:val="20"/>
+              </w:rPr>
+              <w:t xml:space="preserve"> the amount is not currently ascertainable.   </w:t>
             </w:r>
             <w:r>
               <w:rPr>
@@ -9477,6 +10135,7 @@
                 <w:sz w:val="20"/>
               </w:rPr>
             </w:pPr>
+            <w:proofErr w:type="gramStart"/>
             <w:r>
               <w:rPr>
                 <w:rFonts w:ascii="Arial" w:hAnsi="Arial" w:cs="Arial"/>
@@ -9491,6 +10150,7 @@
               </w:rPr>
               <w:t>LOANSPECIALCONDITIONS</w:t>
             </w:r>
+            <w:proofErr w:type="gramEnd"/>
             <w:r>
               <w:rPr>
                 <w:rFonts w:ascii="Arial" w:hAnsi="Arial" w:cs="Arial"/>
@@ -9637,6 +10297,7 @@
               </w:rPr>
               <w:t xml:space="preserve">Mortgagor/s: </w:t>
             </w:r>
+            <w:proofErr w:type="gramStart"/>
             <w:r>
               <w:rPr>
                 <w:rFonts w:ascii="Arial" w:hAnsi="Arial" w:cs="Arial"/>
@@ -9649,7 +10310,15 @@
                 <w:rFonts w:ascii="Arial" w:hAnsi="Arial" w:cs="Arial"/>
                 <w:sz w:val="20"/>
               </w:rPr>
-              <w:t>PROPDET1MORTGAGORS</w:t>
+              <w:t>PROPDET</w:t>
+            </w:r>
+            <w:proofErr w:type="gramEnd"/>
+            <w:r>
+              <w:rPr>
+                <w:rFonts w:ascii="Arial" w:hAnsi="Arial" w:cs="Arial"/>
+                <w:sz w:val="20"/>
+              </w:rPr>
+              <w:t>1MORTGAGORS</w:t>
             </w:r>
             <w:r>
               <w:rPr>
@@ -9874,6 +10543,7 @@
               </w:rPr>
               <w:t xml:space="preserve">) over the </w:t>
             </w:r>
+            <w:proofErr w:type="gramStart"/>
             <w:r>
               <w:rPr>
                 <w:rFonts w:ascii="Arial" w:hAnsi="Arial" w:cs="Arial"/>
@@ -9890,6 +10560,7 @@
               <w:t>Bordetallnames</w:t>
             </w:r>
             <w:proofErr w:type="spellEnd"/>
+            <w:proofErr w:type="gramEnd"/>
             <w:r>
               <w:rPr>
                 <w:rFonts w:ascii="Arial" w:hAnsi="Arial" w:cs="Arial"/>
@@ -9904,6 +10575,7 @@
               </w:rPr>
               <w:t xml:space="preserve"> ACN </w:t>
             </w:r>
+            <w:proofErr w:type="gramStart"/>
             <w:r>
               <w:rPr>
                 <w:rFonts w:ascii="Arial" w:hAnsi="Arial" w:cs="Arial"/>
@@ -9916,14 +10588,38 @@
                 <w:rFonts w:ascii="Arial" w:hAnsi="Arial" w:cs="Arial"/>
                 <w:sz w:val="20"/>
               </w:rPr>
-              <w:t>BORDET1ACN</w:t>
-            </w:r>
-            <w:r>
-              <w:rPr>
-                <w:rFonts w:ascii="Arial" w:hAnsi="Arial" w:cs="Arial"/>
-                <w:sz w:val="20"/>
-              </w:rPr>
-              <w:t xml:space="preserve"> }}</w:t>
+              <w:t>BORDET</w:t>
+            </w:r>
+            <w:proofErr w:type="gramEnd"/>
+            <w:r>
+              <w:rPr>
+                <w:rFonts w:ascii="Arial" w:hAnsi="Arial" w:cs="Arial"/>
+                <w:sz w:val="20"/>
+              </w:rPr>
+              <w:t>1</w:t>
+            </w:r>
+            <w:proofErr w:type="gramStart"/>
+            <w:r>
+              <w:rPr>
+                <w:rFonts w:ascii="Arial" w:hAnsi="Arial" w:cs="Arial"/>
+                <w:sz w:val="20"/>
+              </w:rPr>
+              <w:t>ACN</w:t>
+            </w:r>
+            <w:r>
+              <w:rPr>
+                <w:rFonts w:ascii="Arial" w:hAnsi="Arial" w:cs="Arial"/>
+                <w:sz w:val="20"/>
+              </w:rPr>
+              <w:t xml:space="preserve"> }</w:t>
+            </w:r>
+            <w:proofErr w:type="gramEnd"/>
+            <w:r>
+              <w:rPr>
+                <w:rFonts w:ascii="Arial" w:hAnsi="Arial" w:cs="Arial"/>
+                <w:sz w:val="20"/>
+              </w:rPr>
+              <w:t>}</w:t>
             </w:r>
             <w:r>
               <w:rPr>
@@ -9948,6 +10644,7 @@
               </w:rPr>
               <w:t xml:space="preserve"> </w:t>
             </w:r>
+            <w:proofErr w:type="gramStart"/>
             <w:r>
               <w:rPr>
                 <w:rFonts w:ascii="Arial" w:hAnsi="Arial" w:cs="Arial"/>
@@ -9960,14 +10657,38 @@
                 <w:rFonts w:ascii="Arial" w:hAnsi="Arial" w:cs="Arial"/>
                 <w:sz w:val="20"/>
               </w:rPr>
-              <w:t>BORDET1TRUSTNAME</w:t>
-            </w:r>
-            <w:r>
-              <w:rPr>
-                <w:rFonts w:ascii="Arial" w:hAnsi="Arial" w:cs="Arial"/>
-                <w:sz w:val="20"/>
-              </w:rPr>
-              <w:t xml:space="preserve"> }}</w:t>
+              <w:t>BORDET</w:t>
+            </w:r>
+            <w:proofErr w:type="gramEnd"/>
+            <w:r>
+              <w:rPr>
+                <w:rFonts w:ascii="Arial" w:hAnsi="Arial" w:cs="Arial"/>
+                <w:sz w:val="20"/>
+              </w:rPr>
+              <w:t>1</w:t>
+            </w:r>
+            <w:proofErr w:type="gramStart"/>
+            <w:r>
+              <w:rPr>
+                <w:rFonts w:ascii="Arial" w:hAnsi="Arial" w:cs="Arial"/>
+                <w:sz w:val="20"/>
+              </w:rPr>
+              <w:t>TRUSTNAME</w:t>
+            </w:r>
+            <w:r>
+              <w:rPr>
+                <w:rFonts w:ascii="Arial" w:hAnsi="Arial" w:cs="Arial"/>
+                <w:sz w:val="20"/>
+              </w:rPr>
+              <w:t xml:space="preserve"> }</w:t>
+            </w:r>
+            <w:proofErr w:type="gramEnd"/>
+            <w:r>
+              <w:rPr>
+                <w:rFonts w:ascii="Arial" w:hAnsi="Arial" w:cs="Arial"/>
+                <w:sz w:val="20"/>
+              </w:rPr>
+              <w:t>}</w:t>
             </w:r>
             <w:r>
               <w:rPr>
@@ -9990,6 +10711,7 @@
               </w:rPr>
               <w:t xml:space="preserve">mortgaged by the </w:t>
             </w:r>
+            <w:proofErr w:type="gramStart"/>
             <w:r>
               <w:rPr>
                 <w:rFonts w:ascii="Arial" w:hAnsi="Arial" w:cs="Arial"/>
@@ -10002,14 +10724,38 @@
                 <w:rFonts w:ascii="Arial" w:hAnsi="Arial" w:cs="Arial"/>
                 <w:sz w:val="20"/>
               </w:rPr>
-              <w:t>GUARANTOR1FULLNAME</w:t>
-            </w:r>
-            <w:r>
-              <w:rPr>
-                <w:rFonts w:ascii="Arial" w:hAnsi="Arial" w:cs="Arial"/>
-                <w:sz w:val="20"/>
-              </w:rPr>
-              <w:t xml:space="preserve"> }}</w:t>
+              <w:t>GUARANTOR</w:t>
+            </w:r>
+            <w:proofErr w:type="gramEnd"/>
+            <w:r>
+              <w:rPr>
+                <w:rFonts w:ascii="Arial" w:hAnsi="Arial" w:cs="Arial"/>
+                <w:sz w:val="20"/>
+              </w:rPr>
+              <w:t>1</w:t>
+            </w:r>
+            <w:proofErr w:type="gramStart"/>
+            <w:r>
+              <w:rPr>
+                <w:rFonts w:ascii="Arial" w:hAnsi="Arial" w:cs="Arial"/>
+                <w:sz w:val="20"/>
+              </w:rPr>
+              <w:t>FULLNAME</w:t>
+            </w:r>
+            <w:r>
+              <w:rPr>
+                <w:rFonts w:ascii="Arial" w:hAnsi="Arial" w:cs="Arial"/>
+                <w:sz w:val="20"/>
+              </w:rPr>
+              <w:t xml:space="preserve"> }</w:t>
+            </w:r>
+            <w:proofErr w:type="gramEnd"/>
+            <w:r>
+              <w:rPr>
+                <w:rFonts w:ascii="Arial" w:hAnsi="Arial" w:cs="Arial"/>
+                <w:sz w:val="20"/>
+              </w:rPr>
+              <w:t>}</w:t>
             </w:r>
             <w:r>
               <w:rPr>
@@ -10018,6 +10764,7 @@
               </w:rPr>
               <w:t xml:space="preserve"> ACN </w:t>
             </w:r>
+            <w:proofErr w:type="gramStart"/>
             <w:r>
               <w:rPr>
                 <w:rFonts w:ascii="Arial" w:hAnsi="Arial" w:cs="Arial"/>
@@ -10030,14 +10777,38 @@
                 <w:rFonts w:ascii="Arial" w:hAnsi="Arial" w:cs="Arial"/>
                 <w:sz w:val="20"/>
               </w:rPr>
-              <w:t>GUARANTOR1ACN</w:t>
-            </w:r>
-            <w:r>
-              <w:rPr>
-                <w:rFonts w:ascii="Arial" w:hAnsi="Arial" w:cs="Arial"/>
-                <w:sz w:val="20"/>
-              </w:rPr>
-              <w:t xml:space="preserve"> }}</w:t>
+              <w:t>GUARANTOR</w:t>
+            </w:r>
+            <w:proofErr w:type="gramEnd"/>
+            <w:r>
+              <w:rPr>
+                <w:rFonts w:ascii="Arial" w:hAnsi="Arial" w:cs="Arial"/>
+                <w:sz w:val="20"/>
+              </w:rPr>
+              <w:t>1</w:t>
+            </w:r>
+            <w:proofErr w:type="gramStart"/>
+            <w:r>
+              <w:rPr>
+                <w:rFonts w:ascii="Arial" w:hAnsi="Arial" w:cs="Arial"/>
+                <w:sz w:val="20"/>
+              </w:rPr>
+              <w:t>ACN</w:t>
+            </w:r>
+            <w:r>
+              <w:rPr>
+                <w:rFonts w:ascii="Arial" w:hAnsi="Arial" w:cs="Arial"/>
+                <w:sz w:val="20"/>
+              </w:rPr>
+              <w:t xml:space="preserve"> }</w:t>
+            </w:r>
+            <w:proofErr w:type="gramEnd"/>
+            <w:r>
+              <w:rPr>
+                <w:rFonts w:ascii="Arial" w:hAnsi="Arial" w:cs="Arial"/>
+                <w:sz w:val="20"/>
+              </w:rPr>
+              <w:t>}</w:t>
             </w:r>
             <w:r>
               <w:rPr>
@@ -10053,6 +10824,7 @@
               </w:rPr>
               <w:t xml:space="preserve"> at </w:t>
             </w:r>
+            <w:proofErr w:type="gramStart"/>
             <w:r>
               <w:rPr>
                 <w:rFonts w:ascii="Arial" w:hAnsi="Arial" w:cs="Arial"/>
@@ -10067,6 +10839,7 @@
               </w:rPr>
               <w:t>PROPDETALLSECADD</w:t>
             </w:r>
+            <w:proofErr w:type="gramEnd"/>
             <w:r>
               <w:rPr>
                 <w:rFonts w:ascii="Arial" w:hAnsi="Arial" w:cs="Arial"/>
@@ -10288,6 +11061,7 @@
               </w:rPr>
               <w:t xml:space="preserve">(if applicable): ACN </w:t>
             </w:r>
+            <w:proofErr w:type="gramStart"/>
             <w:r>
               <w:rPr>
                 <w:rFonts w:ascii="Arial" w:hAnsi="Arial" w:cs="Arial"/>
@@ -10300,7 +11074,15 @@
                 <w:rFonts w:ascii="Arial" w:hAnsi="Arial" w:cs="Arial"/>
                 <w:sz w:val="20"/>
               </w:rPr>
-              <w:t>GUARANTOR1ACN</w:t>
+              <w:t>GUARANTOR</w:t>
+            </w:r>
+            <w:proofErr w:type="gramEnd"/>
+            <w:r>
+              <w:rPr>
+                <w:rFonts w:ascii="Arial" w:hAnsi="Arial" w:cs="Arial"/>
+                <w:sz w:val="20"/>
+              </w:rPr>
+              <w:t>1ACN</w:t>
             </w:r>
             <w:r>
               <w:rPr>
@@ -10338,7 +11120,15 @@
                 <w:rFonts w:ascii="Arial" w:hAnsi="Arial" w:cs="Arial"/>
                 <w:sz w:val="20"/>
               </w:rPr>
-              <w:t xml:space="preserve">Address of guarantor:  </w:t>
+              <w:t>Address of guarantor</w:t>
+            </w:r>
+            <w:proofErr w:type="gramStart"/>
+            <w:r>
+              <w:rPr>
+                <w:rFonts w:ascii="Arial" w:hAnsi="Arial" w:cs="Arial"/>
+                <w:sz w:val="20"/>
+              </w:rPr>
+              <w:t xml:space="preserve">:  </w:t>
             </w:r>
             <w:r>
               <w:rPr>
@@ -10346,6 +11136,71 @@
                 <w:noProof/>
                 <w:sz w:val="20"/>
               </w:rPr>
+              <w:t>{</w:t>
+            </w:r>
+            <w:proofErr w:type="gramEnd"/>
+            <w:r>
+              <w:rPr>
+                <w:rFonts w:ascii="Arial" w:hAnsi="Arial" w:cs="Arial"/>
+                <w:noProof/>
+                <w:sz w:val="20"/>
+              </w:rPr>
+              <w:t xml:space="preserve">{ </w:t>
+            </w:r>
+            <w:r>
+              <w:rPr>
+                <w:rFonts w:ascii="Arial" w:hAnsi="Arial" w:cs="Arial"/>
+                <w:noProof/>
+                <w:sz w:val="20"/>
+              </w:rPr>
+              <w:t>GUARANTOR</w:t>
+            </w:r>
+            <w:r>
+              <w:rPr>
+                <w:rFonts w:ascii="Arial" w:hAnsi="Arial" w:cs="Arial"/>
+                <w:noProof/>
+                <w:sz w:val="20"/>
+              </w:rPr>
+              <w:t>1</w:t>
+            </w:r>
+            <w:r>
+              <w:rPr>
+                <w:rFonts w:ascii="Arial" w:hAnsi="Arial" w:cs="Arial"/>
+                <w:noProof/>
+                <w:sz w:val="20"/>
+              </w:rPr>
+              <w:t>A</w:t>
+            </w:r>
+            <w:r>
+              <w:rPr>
+                <w:rFonts w:ascii="Arial" w:hAnsi="Arial" w:cs="Arial"/>
+                <w:noProof/>
+                <w:sz w:val="20"/>
+              </w:rPr>
+              <w:t>DDRESSLINE1</w:t>
+            </w:r>
+            <w:r>
+              <w:rPr>
+                <w:rFonts w:ascii="Arial" w:hAnsi="Arial" w:cs="Arial"/>
+                <w:noProof/>
+                <w:sz w:val="20"/>
+              </w:rPr>
+              <w:t xml:space="preserve"> }}</w:t>
+            </w:r>
+            <w:r>
+              <w:rPr>
+                <w:rFonts w:ascii="Arial" w:hAnsi="Arial" w:cs="Arial"/>
+                <w:noProof/>
+                <w:sz w:val="20"/>
+              </w:rPr>
+              <w:t xml:space="preserve">, </w:t>
+            </w:r>
+            <w:r>
+              <w:rPr>
+                <w:rFonts w:ascii="Arial" w:hAnsi="Arial" w:cs="Arial"/>
+                <w:noProof/>
+                <w:sz w:val="20"/>
+              </w:rPr>
               <w:t xml:space="preserve">{{ </w:t>
             </w:r>
             <w:r>
@@ -10370,7 +11225,7 @@
                 <w:noProof/>
                 <w:sz w:val="20"/>
               </w:rPr>
-              <w:t>A</w:t>
+              <w:t>S</w:t>
             </w:r>
             <w:r>
               <w:rPr>
@@ -10378,7 +11233,7 @@
                 <w:noProof/>
                 <w:sz w:val="20"/>
               </w:rPr>
-              <w:t>DDRESSLINE1</w:t>
+              <w:t>UBURB</w:t>
             </w:r>
             <w:r>
               <w:rPr>
@@ -10394,7 +11249,7 @@
                 <w:noProof/>
                 <w:sz w:val="20"/>
               </w:rPr>
-              <w:t xml:space="preserve">, </w:t>
+              <w:t xml:space="preserve"> </w:t>
             </w:r>
             <w:r>
               <w:rPr>
@@ -10426,7 +11281,7 @@
                 <w:noProof/>
                 <w:sz w:val="20"/>
               </w:rPr>
-              <w:t>S</w:t>
+              <w:t>STATE</w:t>
             </w:r>
             <w:r>
               <w:rPr>
@@ -10434,7 +11289,7 @@
                 <w:noProof/>
                 <w:sz w:val="20"/>
               </w:rPr>
-              <w:t>UBURB</w:t>
+              <w:t xml:space="preserve"> }}</w:t>
             </w:r>
             <w:r>
               <w:rPr>
@@ -10442,111 +11297,57 @@
                 <w:noProof/>
                 <w:sz w:val="20"/>
               </w:rPr>
+              <w:t xml:space="preserve"> </w:t>
+            </w:r>
+            <w:r>
+              <w:rPr>
+                <w:rFonts w:ascii="Arial" w:hAnsi="Arial" w:cs="Arial"/>
+                <w:noProof/>
+                <w:sz w:val="20"/>
+              </w:rPr>
+              <w:t xml:space="preserve">{{ </w:t>
+            </w:r>
+            <w:r>
+              <w:rPr>
+                <w:rFonts w:ascii="Arial" w:hAnsi="Arial" w:cs="Arial"/>
+                <w:noProof/>
+                <w:sz w:val="20"/>
+              </w:rPr>
+              <w:t>GUARANTOR</w:t>
+            </w:r>
+            <w:r>
+              <w:rPr>
+                <w:rFonts w:ascii="Arial" w:hAnsi="Arial" w:cs="Arial"/>
+                <w:noProof/>
+                <w:sz w:val="20"/>
+              </w:rPr>
+              <w:t>1</w:t>
+            </w:r>
+            <w:proofErr w:type="gramStart"/>
+            <w:r>
+              <w:rPr>
+                <w:rFonts w:ascii="Arial" w:hAnsi="Arial" w:cs="Arial"/>
+                <w:noProof/>
+                <w:sz w:val="20"/>
+              </w:rPr>
+              <w:t>POSTCODE</w:t>
+            </w:r>
+            <w:r>
+              <w:rPr>
+                <w:rFonts w:ascii="Arial" w:hAnsi="Arial" w:cs="Arial"/>
+                <w:noProof/>
+                <w:sz w:val="20"/>
+              </w:rPr>
               <w:t xml:space="preserve"> }}</w:t>
             </w:r>
             <w:r>
               <w:rPr>
                 <w:rFonts w:ascii="Arial" w:hAnsi="Arial" w:cs="Arial"/>
-                <w:noProof/>
-                <w:sz w:val="20"/>
-              </w:rPr>
-              <w:t xml:space="preserve"> </w:t>
-            </w:r>
-            <w:r>
-              <w:rPr>
-                <w:rFonts w:ascii="Arial" w:hAnsi="Arial" w:cs="Arial"/>
-                <w:noProof/>
-                <w:sz w:val="20"/>
-              </w:rPr>
-              <w:t xml:space="preserve">{{ </w:t>
-            </w:r>
-            <w:r>
-              <w:rPr>
-                <w:rFonts w:ascii="Arial" w:hAnsi="Arial" w:cs="Arial"/>
-                <w:noProof/>
-                <w:sz w:val="20"/>
-              </w:rPr>
-              <w:t>GUARANTOR</w:t>
-            </w:r>
-            <w:r>
-              <w:rPr>
-                <w:rFonts w:ascii="Arial" w:hAnsi="Arial" w:cs="Arial"/>
-                <w:noProof/>
-                <w:sz w:val="20"/>
-              </w:rPr>
-              <w:t>1</w:t>
-            </w:r>
-            <w:r>
-              <w:rPr>
-                <w:rFonts w:ascii="Arial" w:hAnsi="Arial" w:cs="Arial"/>
-                <w:noProof/>
-                <w:sz w:val="20"/>
-              </w:rPr>
-              <w:t>STATE</w:t>
-            </w:r>
-            <w:r>
-              <w:rPr>
-                <w:rFonts w:ascii="Arial" w:hAnsi="Arial" w:cs="Arial"/>
-                <w:noProof/>
-                <w:sz w:val="20"/>
-              </w:rPr>
-              <w:t xml:space="preserve"> }}</w:t>
-            </w:r>
-            <w:r>
-              <w:rPr>
-                <w:rFonts w:ascii="Arial" w:hAnsi="Arial" w:cs="Arial"/>
-                <w:noProof/>
-                <w:sz w:val="20"/>
-              </w:rPr>
-              <w:t xml:space="preserve"> </w:t>
-            </w:r>
-            <w:r>
-              <w:rPr>
-                <w:rFonts w:ascii="Arial" w:hAnsi="Arial" w:cs="Arial"/>
-                <w:noProof/>
-                <w:sz w:val="20"/>
-              </w:rPr>
-              <w:t xml:space="preserve">{{ </w:t>
-            </w:r>
-            <w:r>
-              <w:rPr>
-                <w:rFonts w:ascii="Arial" w:hAnsi="Arial" w:cs="Arial"/>
-                <w:noProof/>
-                <w:sz w:val="20"/>
-              </w:rPr>
-              <w:t>GUARANTOR</w:t>
-            </w:r>
-            <w:r>
-              <w:rPr>
-                <w:rFonts w:ascii="Arial" w:hAnsi="Arial" w:cs="Arial"/>
-                <w:noProof/>
-                <w:sz w:val="20"/>
-              </w:rPr>
-              <w:t>1</w:t>
-            </w:r>
-            <w:r>
-              <w:rPr>
-                <w:rFonts w:ascii="Arial" w:hAnsi="Arial" w:cs="Arial"/>
-                <w:noProof/>
-                <w:sz w:val="20"/>
-              </w:rPr>
-              <w:t>POSTCODE</w:t>
-            </w:r>
-            <w:r>
-              <w:rPr>
-                <w:rFonts w:ascii="Arial" w:hAnsi="Arial" w:cs="Arial"/>
-                <w:noProof/>
-                <w:sz w:val="20"/>
-              </w:rPr>
-              <w:t xml:space="preserve"> }}</w:t>
-            </w:r>
-            <w:r>
-              <w:rPr>
-                <w:rFonts w:ascii="Arial" w:hAnsi="Arial" w:cs="Arial"/>
                 <w:sz w:val="20"/>
               </w:rPr>
               <w:tab/>
             </w:r>
+            <w:proofErr w:type="gramEnd"/>
             <w:r>
               <w:rPr>
                 <w:rFonts w:ascii="Arial" w:hAnsi="Arial" w:cs="Arial"/>
@@ -10662,6 +11463,7 @@
               </w:rPr>
               <w:t xml:space="preserve">Guarantee </w:t>
             </w:r>
+            <w:proofErr w:type="gramStart"/>
             <w:r>
               <w:rPr>
                 <w:rFonts w:ascii="Arial" w:hAnsi="Arial" w:cs="Arial"/>
@@ -10688,7 +11490,17 @@
                 <w:bCs/>
                 <w:sz w:val="20"/>
               </w:rPr>
-              <w:t>loop.index</w:t>
+              <w:t>loop</w:t>
+            </w:r>
+            <w:proofErr w:type="gramEnd"/>
+            <w:r>
+              <w:rPr>
+                <w:rFonts w:ascii="Arial" w:hAnsi="Arial" w:cs="Arial"/>
+                <w:b/>
+                <w:bCs/>
+                <w:sz w:val="20"/>
+              </w:rPr>
+              <w:t>.index</w:t>
             </w:r>
             <w:proofErr w:type="spellEnd"/>
             <w:r>
@@ -10747,6 +11559,7 @@
               </w:rPr>
               <w:t xml:space="preserve">: </w:t>
             </w:r>
+            <w:proofErr w:type="gramStart"/>
             <w:r>
               <w:rPr>
                 <w:rFonts w:ascii="Arial" w:hAnsi="Arial" w:cs="Arial"/>
@@ -10760,8 +11573,17 @@
                 <w:rFonts w:ascii="Arial" w:hAnsi="Arial" w:cs="Arial"/>
                 <w:sz w:val="20"/>
               </w:rPr>
-              <w:t>director.</w:t>
-            </w:r>
+              <w:t>director</w:t>
+            </w:r>
+            <w:proofErr w:type="gramEnd"/>
+            <w:r>
+              <w:rPr>
+                <w:rFonts w:ascii="Arial" w:hAnsi="Arial" w:cs="Arial"/>
+                <w:sz w:val="20"/>
+              </w:rPr>
+              <w:t>.</w:t>
+            </w:r>
+            <w:proofErr w:type="gramStart"/>
             <w:r>
               <w:rPr>
                 <w:rFonts w:ascii="Arial" w:hAnsi="Arial" w:cs="Arial"/>
@@ -10775,7 +11597,15 @@
                 <w:rFonts w:ascii="Arial" w:hAnsi="Arial" w:cs="Arial"/>
                 <w:sz w:val="20"/>
               </w:rPr>
-              <w:t xml:space="preserve"> }}</w:t>
+              <w:t xml:space="preserve"> }</w:t>
+            </w:r>
+            <w:proofErr w:type="gramEnd"/>
+            <w:r>
+              <w:rPr>
+                <w:rFonts w:ascii="Arial" w:hAnsi="Arial" w:cs="Arial"/>
+                <w:sz w:val="20"/>
+              </w:rPr>
+              <w:t>}</w:t>
             </w:r>
             <w:r>
               <w:rPr>
@@ -11371,6 +12201,7 @@
               </w:rPr>
               <w:t xml:space="preserve">’: </w:t>
             </w:r>
+            <w:proofErr w:type="gramStart"/>
             <w:r>
               <w:rPr>
                 <w:rFonts w:ascii="Arial" w:hAnsi="Arial" w:cs="Arial"/>
@@ -11383,14 +12214,38 @@
                 <w:rFonts w:ascii="Arial" w:hAnsi="Arial" w:cs="Arial"/>
                 <w:sz w:val="20"/>
               </w:rPr>
-              <w:t>BORDET1TRUSTNAME</w:t>
-            </w:r>
-            <w:r>
-              <w:rPr>
-                <w:rFonts w:ascii="Arial" w:hAnsi="Arial" w:cs="Arial"/>
-                <w:sz w:val="20"/>
-              </w:rPr>
-              <w:t xml:space="preserve"> }}</w:t>
+              <w:t>BORDET</w:t>
+            </w:r>
+            <w:proofErr w:type="gramEnd"/>
+            <w:r>
+              <w:rPr>
+                <w:rFonts w:ascii="Arial" w:hAnsi="Arial" w:cs="Arial"/>
+                <w:sz w:val="20"/>
+              </w:rPr>
+              <w:t>1</w:t>
+            </w:r>
+            <w:proofErr w:type="gramStart"/>
+            <w:r>
+              <w:rPr>
+                <w:rFonts w:ascii="Arial" w:hAnsi="Arial" w:cs="Arial"/>
+                <w:sz w:val="20"/>
+              </w:rPr>
+              <w:t>TRUSTNAME</w:t>
+            </w:r>
+            <w:r>
+              <w:rPr>
+                <w:rFonts w:ascii="Arial" w:hAnsi="Arial" w:cs="Arial"/>
+                <w:sz w:val="20"/>
+              </w:rPr>
+              <w:t xml:space="preserve"> }</w:t>
+            </w:r>
+            <w:proofErr w:type="gramEnd"/>
+            <w:r>
+              <w:rPr>
+                <w:rFonts w:ascii="Arial" w:hAnsi="Arial" w:cs="Arial"/>
+                <w:sz w:val="20"/>
+              </w:rPr>
+              <w:t>}</w:t>
             </w:r>
           </w:p>
           <w:p>
@@ -11462,6 +12317,7 @@
               </w:rPr>
               <w:t xml:space="preserve"> </w:t>
             </w:r>
+            <w:proofErr w:type="gramStart"/>
             <w:r>
               <w:rPr>
                 <w:rFonts w:ascii="Arial" w:hAnsi="Arial" w:cs="Arial"/>
@@ -11474,14 +12330,38 @@
                 <w:rFonts w:ascii="Arial" w:hAnsi="Arial" w:cs="Arial"/>
                 <w:sz w:val="20"/>
               </w:rPr>
-              <w:t>bordet1trustdate</w:t>
-            </w:r>
-            <w:r>
-              <w:rPr>
-                <w:rFonts w:ascii="Arial" w:hAnsi="Arial" w:cs="Arial"/>
-                <w:sz w:val="20"/>
-              </w:rPr>
-              <w:t xml:space="preserve"> }}</w:t>
+              <w:t>bordet</w:t>
+            </w:r>
+            <w:proofErr w:type="gramEnd"/>
+            <w:r>
+              <w:rPr>
+                <w:rFonts w:ascii="Arial" w:hAnsi="Arial" w:cs="Arial"/>
+                <w:sz w:val="20"/>
+              </w:rPr>
+              <w:t>1</w:t>
+            </w:r>
+            <w:proofErr w:type="gramStart"/>
+            <w:r>
+              <w:rPr>
+                <w:rFonts w:ascii="Arial" w:hAnsi="Arial" w:cs="Arial"/>
+                <w:sz w:val="20"/>
+              </w:rPr>
+              <w:t>trustdate</w:t>
+            </w:r>
+            <w:r>
+              <w:rPr>
+                <w:rFonts w:ascii="Arial" w:hAnsi="Arial" w:cs="Arial"/>
+                <w:sz w:val="20"/>
+              </w:rPr>
+              <w:t xml:space="preserve"> }</w:t>
+            </w:r>
+            <w:proofErr w:type="gramEnd"/>
+            <w:r>
+              <w:rPr>
+                <w:rFonts w:ascii="Arial" w:hAnsi="Arial" w:cs="Arial"/>
+                <w:sz w:val="20"/>
+              </w:rPr>
+              <w:t>}</w:t>
             </w:r>
           </w:p>
           <w:p>
@@ -11510,6 +12390,7 @@
               </w:rPr>
               <w:t xml:space="preserve">Name of ‘Holding Trustee’ (inc. ACN/ABN): </w:t>
             </w:r>
+            <w:proofErr w:type="gramStart"/>
             <w:r>
               <w:rPr>
                 <w:rFonts w:ascii="Arial" w:hAnsi="Arial" w:cs="Arial"/>
@@ -11522,14 +12403,38 @@
                 <w:rFonts w:ascii="Arial" w:hAnsi="Arial" w:cs="Arial"/>
                 <w:sz w:val="20"/>
               </w:rPr>
-              <w:t>GUARANTOR1FULLNAME</w:t>
-            </w:r>
-            <w:r>
-              <w:rPr>
-                <w:rFonts w:ascii="Arial" w:hAnsi="Arial" w:cs="Arial"/>
-                <w:sz w:val="20"/>
-              </w:rPr>
-              <w:t xml:space="preserve"> }}</w:t>
+              <w:t>GUARANTOR</w:t>
+            </w:r>
+            <w:proofErr w:type="gramEnd"/>
+            <w:r>
+              <w:rPr>
+                <w:rFonts w:ascii="Arial" w:hAnsi="Arial" w:cs="Arial"/>
+                <w:sz w:val="20"/>
+              </w:rPr>
+              <w:t>1</w:t>
+            </w:r>
+            <w:proofErr w:type="gramStart"/>
+            <w:r>
+              <w:rPr>
+                <w:rFonts w:ascii="Arial" w:hAnsi="Arial" w:cs="Arial"/>
+                <w:sz w:val="20"/>
+              </w:rPr>
+              <w:t>FULLNAME</w:t>
+            </w:r>
+            <w:r>
+              <w:rPr>
+                <w:rFonts w:ascii="Arial" w:hAnsi="Arial" w:cs="Arial"/>
+                <w:sz w:val="20"/>
+              </w:rPr>
+              <w:t xml:space="preserve"> }</w:t>
+            </w:r>
+            <w:proofErr w:type="gramEnd"/>
+            <w:r>
+              <w:rPr>
+                <w:rFonts w:ascii="Arial" w:hAnsi="Arial" w:cs="Arial"/>
+                <w:sz w:val="20"/>
+              </w:rPr>
+              <w:t>}</w:t>
             </w:r>
             <w:r>
               <w:rPr>
@@ -11538,6 +12443,7 @@
               </w:rPr>
               <w:t xml:space="preserve"> ACN </w:t>
             </w:r>
+            <w:proofErr w:type="gramStart"/>
             <w:r>
               <w:rPr>
                 <w:rFonts w:ascii="Arial" w:hAnsi="Arial" w:cs="Arial"/>
@@ -11550,14 +12456,38 @@
                 <w:rFonts w:ascii="Arial" w:hAnsi="Arial" w:cs="Arial"/>
                 <w:sz w:val="20"/>
               </w:rPr>
-              <w:t>GUARANTOR1ACN</w:t>
-            </w:r>
-            <w:r>
-              <w:rPr>
-                <w:rFonts w:ascii="Arial" w:hAnsi="Arial" w:cs="Arial"/>
-                <w:sz w:val="20"/>
-              </w:rPr>
-              <w:t xml:space="preserve"> }}</w:t>
+              <w:t>GUARANTOR</w:t>
+            </w:r>
+            <w:proofErr w:type="gramEnd"/>
+            <w:r>
+              <w:rPr>
+                <w:rFonts w:ascii="Arial" w:hAnsi="Arial" w:cs="Arial"/>
+                <w:sz w:val="20"/>
+              </w:rPr>
+              <w:t>1</w:t>
+            </w:r>
+            <w:proofErr w:type="gramStart"/>
+            <w:r>
+              <w:rPr>
+                <w:rFonts w:ascii="Arial" w:hAnsi="Arial" w:cs="Arial"/>
+                <w:sz w:val="20"/>
+              </w:rPr>
+              <w:t>ACN</w:t>
+            </w:r>
+            <w:r>
+              <w:rPr>
+                <w:rFonts w:ascii="Arial" w:hAnsi="Arial" w:cs="Arial"/>
+                <w:sz w:val="20"/>
+              </w:rPr>
+              <w:t xml:space="preserve"> }</w:t>
+            </w:r>
+            <w:proofErr w:type="gramEnd"/>
+            <w:r>
+              <w:rPr>
+                <w:rFonts w:ascii="Arial" w:hAnsi="Arial" w:cs="Arial"/>
+                <w:sz w:val="20"/>
+              </w:rPr>
+              <w:t>}</w:t>
             </w:r>
             <w:r>
               <w:rPr>
@@ -11628,6 +12558,7 @@
               </w:rPr>
               <w:t xml:space="preserve">Trust’: </w:t>
             </w:r>
+            <w:proofErr w:type="gramStart"/>
             <w:r>
               <w:rPr>
                 <w:rFonts w:ascii="Arial" w:hAnsi="Arial" w:cs="Arial"/>
@@ -11640,14 +12571,38 @@
                 <w:rFonts w:ascii="Arial" w:hAnsi="Arial" w:cs="Arial"/>
                 <w:sz w:val="20"/>
               </w:rPr>
-              <w:t>GUARANTOR1TRUSTNAME</w:t>
-            </w:r>
-            <w:r>
-              <w:rPr>
-                <w:rFonts w:ascii="Arial" w:hAnsi="Arial" w:cs="Arial"/>
-                <w:sz w:val="20"/>
-              </w:rPr>
-              <w:t xml:space="preserve"> }}</w:t>
+              <w:t>GUARANTOR</w:t>
+            </w:r>
+            <w:proofErr w:type="gramEnd"/>
+            <w:r>
+              <w:rPr>
+                <w:rFonts w:ascii="Arial" w:hAnsi="Arial" w:cs="Arial"/>
+                <w:sz w:val="20"/>
+              </w:rPr>
+              <w:t>1</w:t>
+            </w:r>
+            <w:proofErr w:type="gramStart"/>
+            <w:r>
+              <w:rPr>
+                <w:rFonts w:ascii="Arial" w:hAnsi="Arial" w:cs="Arial"/>
+                <w:sz w:val="20"/>
+              </w:rPr>
+              <w:t>TRUSTNAME</w:t>
+            </w:r>
+            <w:r>
+              <w:rPr>
+                <w:rFonts w:ascii="Arial" w:hAnsi="Arial" w:cs="Arial"/>
+                <w:sz w:val="20"/>
+              </w:rPr>
+              <w:t xml:space="preserve"> }</w:t>
+            </w:r>
+            <w:proofErr w:type="gramEnd"/>
+            <w:r>
+              <w:rPr>
+                <w:rFonts w:ascii="Arial" w:hAnsi="Arial" w:cs="Arial"/>
+                <w:sz w:val="20"/>
+              </w:rPr>
+              <w:t>}</w:t>
             </w:r>
           </w:p>
           <w:p>
@@ -11712,6 +12667,7 @@
               </w:rPr>
               <w:t xml:space="preserve"> </w:t>
             </w:r>
+            <w:proofErr w:type="gramStart"/>
             <w:r>
               <w:rPr>
                 <w:rFonts w:ascii="Arial" w:hAnsi="Arial" w:cs="Arial"/>
@@ -11724,7 +12680,15 @@
                 <w:rFonts w:ascii="Arial" w:hAnsi="Arial" w:cs="Arial"/>
                 <w:sz w:val="20"/>
               </w:rPr>
-              <w:t>GUARANTOR1TRUSTDATE</w:t>
+              <w:t>GUARANTOR</w:t>
+            </w:r>
+            <w:proofErr w:type="gramEnd"/>
+            <w:r>
+              <w:rPr>
+                <w:rFonts w:ascii="Arial" w:hAnsi="Arial" w:cs="Arial"/>
+                <w:sz w:val="20"/>
+              </w:rPr>
+              <w:t>1TRUSTDATE</w:t>
             </w:r>
             <w:r>
               <w:rPr>
@@ -12047,7 +13011,16 @@
                 <w:i/>
                 <w:sz w:val="20"/>
               </w:rPr>
-              <w:t>disclosure date</w:t>
+              <w:t xml:space="preserve">disclosure </w:t>
+            </w:r>
+            <w:proofErr w:type="gramStart"/>
+            <w:r>
+              <w:rPr>
+                <w:rFonts w:ascii="Arial" w:hAnsi="Arial" w:cs="Arial"/>
+                <w:i/>
+                <w:sz w:val="20"/>
+              </w:rPr>
+              <w:t>date</w:t>
             </w:r>
             <w:r>
               <w:rPr>
@@ -12056,6 +13029,7 @@
               </w:rPr>
               <w:t>;</w:t>
             </w:r>
+            <w:proofErr w:type="gramEnd"/>
           </w:p>
           <w:p>
             <w:pPr>
@@ -12084,14 +13058,31 @@
                 <w:i/>
                 <w:sz w:val="20"/>
               </w:rPr>
-              <w:t>disclosure date</w:t>
-            </w:r>
-            <w:r>
-              <w:rPr>
-                <w:rFonts w:ascii="Arial" w:hAnsi="Arial" w:cs="Arial"/>
-                <w:sz w:val="20"/>
-              </w:rPr>
-              <w:t xml:space="preserve">; </w:t>
+              <w:t xml:space="preserve">disclosure </w:t>
+            </w:r>
+            <w:proofErr w:type="gramStart"/>
+            <w:r>
+              <w:rPr>
+                <w:rFonts w:ascii="Arial" w:hAnsi="Arial" w:cs="Arial"/>
+                <w:i/>
+                <w:sz w:val="20"/>
+              </w:rPr>
+              <w:t>date</w:t>
+            </w:r>
+            <w:r>
+              <w:rPr>
+                <w:rFonts w:ascii="Arial" w:hAnsi="Arial" w:cs="Arial"/>
+                <w:sz w:val="20"/>
+              </w:rPr>
+              <w:t>;</w:t>
+            </w:r>
+            <w:proofErr w:type="gramEnd"/>
+            <w:r>
+              <w:rPr>
+                <w:rFonts w:ascii="Arial" w:hAnsi="Arial" w:cs="Arial"/>
+                <w:sz w:val="20"/>
+              </w:rPr>
+              <w:t xml:space="preserve"> </w:t>
             </w:r>
           </w:p>
           <w:p>
@@ -12113,8 +13104,17 @@
                 <w:rFonts w:ascii="Arial" w:hAnsi="Arial" w:cs="Arial"/>
                 <w:sz w:val="20"/>
               </w:rPr>
-              <w:t>we have not been provided with information or documents we require or the accuracy or authenticity of any such document or information has not been verified to our satisfaction;</w:t>
-            </w:r>
+              <w:t xml:space="preserve">we have not been provided with information or documents we require or the accuracy or authenticity of any such document or information has not been verified to our </w:t>
+            </w:r>
+            <w:proofErr w:type="gramStart"/>
+            <w:r>
+              <w:rPr>
+                <w:rFonts w:ascii="Arial" w:hAnsi="Arial" w:cs="Arial"/>
+                <w:sz w:val="20"/>
+              </w:rPr>
+              <w:t>satisfaction;</w:t>
+            </w:r>
+            <w:proofErr w:type="gramEnd"/>
           </w:p>
           <w:p>
             <w:pPr>
@@ -12150,8 +13150,17 @@
                 <w:rFonts w:ascii="Arial" w:hAnsi="Arial" w:cs="Arial"/>
                 <w:sz w:val="20"/>
               </w:rPr>
-              <w:t xml:space="preserve"> is lower than our valuation;</w:t>
-            </w:r>
+              <w:t xml:space="preserve"> is lower than our </w:t>
+            </w:r>
+            <w:proofErr w:type="gramStart"/>
+            <w:r>
+              <w:rPr>
+                <w:rFonts w:ascii="Arial" w:hAnsi="Arial" w:cs="Arial"/>
+                <w:sz w:val="20"/>
+              </w:rPr>
+              <w:t>valuation;</w:t>
+            </w:r>
+            <w:proofErr w:type="gramEnd"/>
           </w:p>
           <w:p>
             <w:pPr>
@@ -12187,8 +13196,17 @@
                 <w:rFonts w:ascii="Arial" w:hAnsi="Arial" w:cs="Arial"/>
                 <w:sz w:val="20"/>
               </w:rPr>
-              <w:t xml:space="preserve"> reveal that your capacity to repay the proposed loan is not adequate in the circumstances;</w:t>
-            </w:r>
+              <w:t xml:space="preserve"> reveal that your capacity to repay the proposed loan is not adequate in the </w:t>
+            </w:r>
+            <w:proofErr w:type="gramStart"/>
+            <w:r>
+              <w:rPr>
+                <w:rFonts w:ascii="Arial" w:hAnsi="Arial" w:cs="Arial"/>
+                <w:sz w:val="20"/>
+              </w:rPr>
+              <w:t>circumstances;</w:t>
+            </w:r>
+            <w:proofErr w:type="gramEnd"/>
           </w:p>
           <w:p>
             <w:pPr>
@@ -12621,7 +13639,7 @@
                 <w:noProof/>
                 <w:sz w:val="20"/>
               </w:rPr>
-              <w:t>2 December 2025</w:t>
+              <w:t>8 December 2025</w:t>
             </w:r>
             <w:r>
               <w:rPr>
@@ -12815,7 +13833,16 @@
                 <w:i/>
                 <w:sz w:val="20"/>
               </w:rPr>
-              <w:t>offer details</w:t>
+              <w:t xml:space="preserve">offer </w:t>
+            </w:r>
+            <w:proofErr w:type="gramStart"/>
+            <w:r>
+              <w:rPr>
+                <w:rFonts w:ascii="Arial" w:hAnsi="Arial" w:cs="Arial"/>
+                <w:i/>
+                <w:sz w:val="20"/>
+              </w:rPr>
+              <w:t>details</w:t>
             </w:r>
             <w:r>
               <w:rPr>
@@ -12824,6 +13851,7 @@
               </w:rPr>
               <w:t>;</w:t>
             </w:r>
+            <w:proofErr w:type="gramEnd"/>
           </w:p>
           <w:p>
             <w:pPr>
@@ -12874,7 +13902,23 @@
                 <w:rFonts w:ascii="Arial" w:hAnsi="Arial" w:cs="Arial"/>
                 <w:sz w:val="20"/>
               </w:rPr>
-              <w:t xml:space="preserve"> and that you have read them carefully and understand them;  </w:t>
+              <w:t xml:space="preserve"> and that you have read them carefully and understand </w:t>
+            </w:r>
+            <w:proofErr w:type="gramStart"/>
+            <w:r>
+              <w:rPr>
+                <w:rFonts w:ascii="Arial" w:hAnsi="Arial" w:cs="Arial"/>
+                <w:sz w:val="20"/>
+              </w:rPr>
+              <w:t>them;</w:t>
+            </w:r>
+            <w:proofErr w:type="gramEnd"/>
+            <w:r>
+              <w:rPr>
+                <w:rFonts w:ascii="Arial" w:hAnsi="Arial" w:cs="Arial"/>
+                <w:sz w:val="20"/>
+              </w:rPr>
+              <w:t xml:space="preserve">  </w:t>
             </w:r>
           </w:p>
           <w:p>
@@ -12894,8 +13938,33 @@
                 <w:rFonts w:ascii="Arial" w:hAnsi="Arial" w:cs="Arial"/>
                 <w:sz w:val="20"/>
               </w:rPr>
-              <w:t>declare that all of the information which you have given directly or indirectly to us is accurate and not misleading and you are aware that we are relying on it;</w:t>
-            </w:r>
+              <w:t xml:space="preserve">declare that </w:t>
+            </w:r>
+            <w:proofErr w:type="gramStart"/>
+            <w:r>
+              <w:rPr>
+                <w:rFonts w:ascii="Arial" w:hAnsi="Arial" w:cs="Arial"/>
+                <w:sz w:val="20"/>
+              </w:rPr>
+              <w:t>all of</w:t>
+            </w:r>
+            <w:proofErr w:type="gramEnd"/>
+            <w:r>
+              <w:rPr>
+                <w:rFonts w:ascii="Arial" w:hAnsi="Arial" w:cs="Arial"/>
+                <w:sz w:val="20"/>
+              </w:rPr>
+              <w:t xml:space="preserve"> the information which you have given directly or indirectly to us is accurate and not misleading and you are aware that we are relying on </w:t>
+            </w:r>
+            <w:proofErr w:type="gramStart"/>
+            <w:r>
+              <w:rPr>
+                <w:rFonts w:ascii="Arial" w:hAnsi="Arial" w:cs="Arial"/>
+                <w:sz w:val="20"/>
+              </w:rPr>
+              <w:t>it;</w:t>
+            </w:r>
+            <w:proofErr w:type="gramEnd"/>
           </w:p>
           <w:p>
             <w:pPr>
@@ -12929,8 +13998,17 @@
                 <w:rFonts w:ascii="Arial" w:hAnsi="Arial" w:cs="Arial"/>
                 <w:sz w:val="20"/>
               </w:rPr>
-              <w:t>.  You have not relied on any other promise or representation made by us or anyone else on our behalf;</w:t>
-            </w:r>
+              <w:t xml:space="preserve">.  You have not relied on any other promise or representation made by us or anyone else on our </w:t>
+            </w:r>
+            <w:proofErr w:type="gramStart"/>
+            <w:r>
+              <w:rPr>
+                <w:rFonts w:ascii="Arial" w:hAnsi="Arial" w:cs="Arial"/>
+                <w:sz w:val="20"/>
+              </w:rPr>
+              <w:t>behalf;</w:t>
+            </w:r>
+            <w:proofErr w:type="gramEnd"/>
           </w:p>
           <w:p>
             <w:pPr>
@@ -13344,7 +14422,23 @@
                 <w:sz w:val="20"/>
               </w:rPr>
               <w:tab/>
-              <w:t>You should also read the information statement:  “THINGS YOU SHOULD KNOW ABOUT YOUR PROPOSED CREDIT CONTRACT”.</w:t>
+              <w:t>You should also read the information statement</w:t>
+            </w:r>
+            <w:proofErr w:type="gramStart"/>
+            <w:r>
+              <w:rPr>
+                <w:rFonts w:ascii="Arial" w:hAnsi="Arial" w:cs="Arial"/>
+                <w:sz w:val="20"/>
+              </w:rPr>
+              <w:t>:  “</w:t>
+            </w:r>
+            <w:proofErr w:type="gramEnd"/>
+            <w:r>
+              <w:rPr>
+                <w:rFonts w:ascii="Arial" w:hAnsi="Arial" w:cs="Arial"/>
+                <w:sz w:val="20"/>
+              </w:rPr>
+              <w:t>THINGS YOU SHOULD KNOW ABOUT YOUR PROPOSED CREDIT CONTRACT”.</w:t>
             </w:r>
           </w:p>
         </w:tc>
@@ -13486,7 +14580,23 @@
                 <w:rFonts w:ascii="Arial" w:hAnsi="Arial" w:cs="Arial"/>
                 <w:sz w:val="20"/>
               </w:rPr>
-              <w:t xml:space="preserve"> insist on any particular insurance company</w:t>
+              <w:t xml:space="preserve"> insist on any </w:t>
+            </w:r>
+            <w:proofErr w:type="gramStart"/>
+            <w:r>
+              <w:rPr>
+                <w:rFonts w:ascii="Arial" w:hAnsi="Arial" w:cs="Arial"/>
+                <w:sz w:val="20"/>
+              </w:rPr>
+              <w:t>particular insurance</w:t>
+            </w:r>
+            <w:proofErr w:type="gramEnd"/>
+            <w:r>
+              <w:rPr>
+                <w:rFonts w:ascii="Arial" w:hAnsi="Arial" w:cs="Arial"/>
+                <w:sz w:val="20"/>
+              </w:rPr>
+              <w:t xml:space="preserve"> company</w:t>
             </w:r>
             <w:r>
               <w:rPr>
@@ -13700,6 +14810,7 @@
               </w:rPr>
               <w:t xml:space="preserve">by </w:t>
             </w:r>
+            <w:proofErr w:type="gramStart"/>
             <w:r>
               <w:rPr>
                 <w:rFonts w:ascii="Arial" w:eastAsia="Arial" w:hAnsi="Arial" w:cs="Arial"/>
@@ -13724,6 +14835,7 @@
               <w:t>Bordetallnames</w:t>
             </w:r>
             <w:proofErr w:type="spellEnd"/>
+            <w:proofErr w:type="gramEnd"/>
             <w:r>
               <w:rPr>
                 <w:rFonts w:ascii="Arial" w:eastAsia="Arial" w:hAnsi="Arial" w:cs="Arial"/>
@@ -13755,6 +14867,7 @@
               </w:rPr>
               <w:t xml:space="preserve"> </w:t>
             </w:r>
+            <w:proofErr w:type="gramStart"/>
             <w:r>
               <w:rPr>
                 <w:rFonts w:ascii="Arial" w:eastAsia="Arial" w:hAnsi="Arial" w:cs="Arial"/>
@@ -13765,7 +14878,46 @@
                 <w:sz w:val="20"/>
                 <w:lang w:eastAsia="en-US"/>
               </w:rPr>
-              <w:t xml:space="preserve">{{ BORDET1ACN }} </w:t>
+              <w:t>{{ BORDET</w:t>
+            </w:r>
+            <w:proofErr w:type="gramEnd"/>
+            <w:r>
+              <w:rPr>
+                <w:rFonts w:ascii="Arial" w:eastAsia="Arial" w:hAnsi="Arial" w:cs="Arial"/>
+                <w:b/>
+                <w:bCs/>
+                <w:caps/>
+                <w:color w:val="000000"/>
+                <w:sz w:val="20"/>
+                <w:lang w:eastAsia="en-US"/>
+              </w:rPr>
+              <w:t>1</w:t>
+            </w:r>
+            <w:proofErr w:type="gramStart"/>
+            <w:r>
+              <w:rPr>
+                <w:rFonts w:ascii="Arial" w:eastAsia="Arial" w:hAnsi="Arial" w:cs="Arial"/>
+                <w:b/>
+                <w:bCs/>
+                <w:caps/>
+                <w:color w:val="000000"/>
+                <w:sz w:val="20"/>
+                <w:lang w:eastAsia="en-US"/>
+              </w:rPr>
+              <w:t>ACN }</w:t>
+            </w:r>
+            <w:proofErr w:type="gramEnd"/>
+            <w:r>
+              <w:rPr>
+                <w:rFonts w:ascii="Arial" w:eastAsia="Arial" w:hAnsi="Arial" w:cs="Arial"/>
+                <w:b/>
+                <w:bCs/>
+                <w:caps/>
+                <w:color w:val="000000"/>
+                <w:sz w:val="20"/>
+                <w:lang w:eastAsia="en-US"/>
+              </w:rPr>
+              <w:t xml:space="preserve">} </w:t>
             </w:r>
             <w:r>
               <w:rPr>
@@ -13785,18 +14937,9 @@
                 <w:sz w:val="20"/>
                 <w:lang w:eastAsia="en-US"/>
               </w:rPr>
-              <w:t xml:space="preserve"> {{ </w:t>
-            </w:r>
-            <w:r>
-              <w:rPr>
-                <w:rFonts w:ascii="Arial" w:hAnsi="Arial" w:cs="Arial"/>
-                <w:b/>
-                <w:bCs/>
-                <w:sz w:val="20"/>
-                <w:lang w:eastAsia="en-US"/>
-              </w:rPr>
-              <w:t>BORDET1TRUSTNAME</w:t>
-            </w:r>
+              <w:t xml:space="preserve"> </w:t>
+            </w:r>
+            <w:proofErr w:type="gramStart"/>
             <w:r>
               <w:rPr>
                 <w:rFonts w:ascii="Arial" w:eastAsia="Arial" w:hAnsi="Arial" w:cs="Arial"/>
@@ -13806,7 +14949,62 @@
                 <w:sz w:val="20"/>
                 <w:lang w:eastAsia="en-US"/>
               </w:rPr>
-              <w:t xml:space="preserve"> }}</w:t>
+              <w:t xml:space="preserve">{{ </w:t>
+            </w:r>
+            <w:r>
+              <w:rPr>
+                <w:rFonts w:ascii="Arial" w:hAnsi="Arial" w:cs="Arial"/>
+                <w:b/>
+                <w:bCs/>
+                <w:sz w:val="20"/>
+                <w:lang w:eastAsia="en-US"/>
+              </w:rPr>
+              <w:t>BORDET</w:t>
+            </w:r>
+            <w:proofErr w:type="gramEnd"/>
+            <w:r>
+              <w:rPr>
+                <w:rFonts w:ascii="Arial" w:hAnsi="Arial" w:cs="Arial"/>
+                <w:b/>
+                <w:bCs/>
+                <w:sz w:val="20"/>
+                <w:lang w:eastAsia="en-US"/>
+              </w:rPr>
+              <w:t>1</w:t>
+            </w:r>
+            <w:proofErr w:type="gramStart"/>
+            <w:r>
+              <w:rPr>
+                <w:rFonts w:ascii="Arial" w:hAnsi="Arial" w:cs="Arial"/>
+                <w:b/>
+                <w:bCs/>
+                <w:sz w:val="20"/>
+                <w:lang w:eastAsia="en-US"/>
+              </w:rPr>
+              <w:t>TRUSTNAME</w:t>
+            </w:r>
+            <w:r>
+              <w:rPr>
+                <w:rFonts w:ascii="Arial" w:eastAsia="Arial" w:hAnsi="Arial" w:cs="Arial"/>
+                <w:b/>
+                <w:bCs/>
+                <w:color w:val="000000"/>
+                <w:sz w:val="20"/>
+                <w:lang w:eastAsia="en-US"/>
+              </w:rPr>
+              <w:t xml:space="preserve"> }</w:t>
+            </w:r>
+            <w:proofErr w:type="gramEnd"/>
+            <w:r>
+              <w:rPr>
+                <w:rFonts w:ascii="Arial" w:eastAsia="Arial" w:hAnsi="Arial" w:cs="Arial"/>
+                <w:b/>
+                <w:bCs/>
+                <w:color w:val="000000"/>
+                <w:sz w:val="20"/>
+                <w:lang w:eastAsia="en-US"/>
+              </w:rPr>
+              <w:t>}</w:t>
             </w:r>
           </w:p>
           <w:p>
@@ -14054,6 +15252,7 @@
                       <w:sz w:val="20"/>
                     </w:rPr>
                   </w:pPr>
+                  <w:proofErr w:type="gramStart"/>
                   <w:r>
                     <w:rPr>
                       <w:rFonts w:cs="Arial"/>
@@ -14061,7 +15260,17 @@
                       <w:color w:val="000000"/>
                       <w:sz w:val="20"/>
                     </w:rPr>
-                    <w:t>{{ guarantor_2_name }}</w:t>
+                    <w:t>{{ guarantor</w:t>
+                  </w:r>
+                  <w:proofErr w:type="gramEnd"/>
+                  <w:r>
+                    <w:rPr>
+                      <w:rFonts w:cs="Arial"/>
+                      <w:b/>
+                      <w:color w:val="000000"/>
+                      <w:sz w:val="20"/>
+                    </w:rPr>
+                    <w:t>_2_name }}</w:t>
                   </w:r>
                 </w:p>
               </w:tc>
@@ -14108,13 +15317,131 @@
                       <w:sz w:val="20"/>
                     </w:rPr>
                   </w:pPr>
+                  <w:proofErr w:type="gramStart"/>
                   <w:r>
                     <w:rPr>
                       <w:color w:val="000000"/>
                       <w:sz w:val="18"/>
                       <w:szCs w:val="18"/>
                     </w:rPr>
-                    <w:t>{{ Guarantor2Addressline1 }}, {{ Guarantor2Suburb }} {{ Guarantor2State }} {{ Guarantor2Postcode }}</w:t>
+                    <w:t>{{ Guarantor</w:t>
+                  </w:r>
+                  <w:proofErr w:type="gramEnd"/>
+                  <w:r>
+                    <w:rPr>
+                      <w:color w:val="000000"/>
+                      <w:sz w:val="18"/>
+                      <w:szCs w:val="18"/>
+                    </w:rPr>
+                    <w:t>2Addressline</w:t>
+                  </w:r>
+                  <w:proofErr w:type="gramStart"/>
+                  <w:r>
+                    <w:rPr>
+                      <w:color w:val="000000"/>
+                      <w:sz w:val="18"/>
+                      <w:szCs w:val="18"/>
+                    </w:rPr>
+                    <w:t>1 }</w:t>
+                  </w:r>
+                  <w:proofErr w:type="gramEnd"/>
+                  <w:r>
+                    <w:rPr>
+                      <w:color w:val="000000"/>
+                      <w:sz w:val="18"/>
+                      <w:szCs w:val="18"/>
+                    </w:rPr>
+                    <w:t xml:space="preserve">}, </w:t>
+                  </w:r>
+                  <w:proofErr w:type="gramStart"/>
+                  <w:r>
+                    <w:rPr>
+                      <w:color w:val="000000"/>
+                      <w:sz w:val="18"/>
+                      <w:szCs w:val="18"/>
+                    </w:rPr>
+                    <w:t>{{ Guarantor</w:t>
+                  </w:r>
+                  <w:proofErr w:type="gramEnd"/>
+                  <w:r>
+                    <w:rPr>
+                      <w:color w:val="000000"/>
+                      <w:sz w:val="18"/>
+                      <w:szCs w:val="18"/>
+                    </w:rPr>
+                    <w:t>2</w:t>
+                  </w:r>
+                  <w:proofErr w:type="gramStart"/>
+                  <w:r>
+                    <w:rPr>
+                      <w:color w:val="000000"/>
+                      <w:sz w:val="18"/>
+                      <w:szCs w:val="18"/>
+                    </w:rPr>
+                    <w:t>Suburb }</w:t>
+                  </w:r>
+                  <w:proofErr w:type="gramEnd"/>
+                  <w:r>
+                    <w:rPr>
+                      <w:color w:val="000000"/>
+                      <w:sz w:val="18"/>
+                      <w:szCs w:val="18"/>
+                    </w:rPr>
+                    <w:t xml:space="preserve">} </w:t>
+                  </w:r>
+                  <w:proofErr w:type="gramStart"/>
+                  <w:r>
+                    <w:rPr>
+                      <w:color w:val="000000"/>
+                      <w:sz w:val="18"/>
+                      <w:szCs w:val="18"/>
+                    </w:rPr>
+                    <w:t>{{ Guarantor</w:t>
+                  </w:r>
+                  <w:proofErr w:type="gramEnd"/>
+                  <w:r>
+                    <w:rPr>
+                      <w:color w:val="000000"/>
+                      <w:sz w:val="18"/>
+                      <w:szCs w:val="18"/>
+                    </w:rPr>
+                    <w:t>2</w:t>
+                  </w:r>
+                  <w:proofErr w:type="gramStart"/>
+                  <w:r>
+                    <w:rPr>
+                      <w:color w:val="000000"/>
+                      <w:sz w:val="18"/>
+                      <w:szCs w:val="18"/>
+                    </w:rPr>
+                    <w:t>State }</w:t>
+                  </w:r>
+                  <w:proofErr w:type="gramEnd"/>
+                  <w:r>
+                    <w:rPr>
+                      <w:color w:val="000000"/>
+                      <w:sz w:val="18"/>
+                      <w:szCs w:val="18"/>
+                    </w:rPr>
+                    <w:t xml:space="preserve">} </w:t>
+                  </w:r>
+                  <w:proofErr w:type="gramStart"/>
+                  <w:r>
+                    <w:rPr>
+                      <w:color w:val="000000"/>
+                      <w:sz w:val="18"/>
+                      <w:szCs w:val="18"/>
+                    </w:rPr>
+                    <w:t>{{ Guarantor</w:t>
+                  </w:r>
+                  <w:proofErr w:type="gramEnd"/>
+                  <w:r>
+                    <w:rPr>
+                      <w:color w:val="000000"/>
+                      <w:sz w:val="18"/>
+                      <w:szCs w:val="18"/>
+                    </w:rPr>
+                    <w:t>2Postcode }}</w:t>
                   </w:r>
                 </w:p>
               </w:tc>
@@ -14273,6 +15600,7 @@
                       <w:sz w:val="20"/>
                     </w:rPr>
                   </w:pPr>
+                  <w:proofErr w:type="gramStart"/>
                   <w:r>
                     <w:rPr>
                       <w:rFonts w:cs="Arial"/>
@@ -14280,7 +15608,17 @@
                       <w:color w:val="000000"/>
                       <w:sz w:val="20"/>
                     </w:rPr>
-                    <w:t>{{ guarantor_3_name }}</w:t>
+                    <w:t>{{ guarantor</w:t>
+                  </w:r>
+                  <w:proofErr w:type="gramEnd"/>
+                  <w:r>
+                    <w:rPr>
+                      <w:rFonts w:cs="Arial"/>
+                      <w:b/>
+                      <w:color w:val="000000"/>
+                      <w:sz w:val="20"/>
+                    </w:rPr>
+                    <w:t>_3_name }}</w:t>
                   </w:r>
                 </w:p>
               </w:tc>
@@ -14330,13 +15668,131 @@
                       <w:sz w:val="20"/>
                     </w:rPr>
                   </w:pPr>
+                  <w:proofErr w:type="gramStart"/>
                   <w:r>
                     <w:rPr>
                       <w:color w:val="000000"/>
                       <w:sz w:val="18"/>
                       <w:szCs w:val="18"/>
                     </w:rPr>
-                    <w:t>{{ Guarantor3Addressline1 }}, {{ Guarantor3Suburb }} {{ Guarantor3State }} {{ Guarantor3Postcode }}</w:t>
+                    <w:t>{{ Guarantor</w:t>
+                  </w:r>
+                  <w:proofErr w:type="gramEnd"/>
+                  <w:r>
+                    <w:rPr>
+                      <w:color w:val="000000"/>
+                      <w:sz w:val="18"/>
+                      <w:szCs w:val="18"/>
+                    </w:rPr>
+                    <w:t>3Addressline</w:t>
+                  </w:r>
+                  <w:proofErr w:type="gramStart"/>
+                  <w:r>
+                    <w:rPr>
+                      <w:color w:val="000000"/>
+                      <w:sz w:val="18"/>
+                      <w:szCs w:val="18"/>
+                    </w:rPr>
+                    <w:t>1 }</w:t>
+                  </w:r>
+                  <w:proofErr w:type="gramEnd"/>
+                  <w:r>
+                    <w:rPr>
+                      <w:color w:val="000000"/>
+                      <w:sz w:val="18"/>
+                      <w:szCs w:val="18"/>
+                    </w:rPr>
+                    <w:t xml:space="preserve">}, </w:t>
+                  </w:r>
+                  <w:proofErr w:type="gramStart"/>
+                  <w:r>
+                    <w:rPr>
+                      <w:color w:val="000000"/>
+                      <w:sz w:val="18"/>
+                      <w:szCs w:val="18"/>
+                    </w:rPr>
+                    <w:t>{{ Guarantor</w:t>
+                  </w:r>
+                  <w:proofErr w:type="gramEnd"/>
+                  <w:r>
+                    <w:rPr>
+                      <w:color w:val="000000"/>
+                      <w:sz w:val="18"/>
+                      <w:szCs w:val="18"/>
+                    </w:rPr>
+                    <w:t>3</w:t>
+                  </w:r>
+                  <w:proofErr w:type="gramStart"/>
+                  <w:r>
+                    <w:rPr>
+                      <w:color w:val="000000"/>
+                      <w:sz w:val="18"/>
+                      <w:szCs w:val="18"/>
+                    </w:rPr>
+                    <w:t>Suburb }</w:t>
+                  </w:r>
+                  <w:proofErr w:type="gramEnd"/>
+                  <w:r>
+                    <w:rPr>
+                      <w:color w:val="000000"/>
+                      <w:sz w:val="18"/>
+                      <w:szCs w:val="18"/>
+                    </w:rPr>
+                    <w:t xml:space="preserve">} </w:t>
+                  </w:r>
+                  <w:proofErr w:type="gramStart"/>
+                  <w:r>
+                    <w:rPr>
+                      <w:color w:val="000000"/>
+                      <w:sz w:val="18"/>
+                      <w:szCs w:val="18"/>
+                    </w:rPr>
+                    <w:t>{{ Guarantor</w:t>
+                  </w:r>
+                  <w:proofErr w:type="gramEnd"/>
+                  <w:r>
+                    <w:rPr>
+                      <w:color w:val="000000"/>
+                      <w:sz w:val="18"/>
+                      <w:szCs w:val="18"/>
+                    </w:rPr>
+                    <w:t>3</w:t>
+                  </w:r>
+                  <w:proofErr w:type="gramStart"/>
+                  <w:r>
+                    <w:rPr>
+                      <w:color w:val="000000"/>
+                      <w:sz w:val="18"/>
+                      <w:szCs w:val="18"/>
+                    </w:rPr>
+                    <w:t>State }</w:t>
+                  </w:r>
+                  <w:proofErr w:type="gramEnd"/>
+                  <w:r>
+                    <w:rPr>
+                      <w:color w:val="000000"/>
+                      <w:sz w:val="18"/>
+                      <w:szCs w:val="18"/>
+                    </w:rPr>
+                    <w:t xml:space="preserve">} </w:t>
+                  </w:r>
+                  <w:proofErr w:type="gramStart"/>
+                  <w:r>
+                    <w:rPr>
+                      <w:color w:val="000000"/>
+                      <w:sz w:val="18"/>
+                      <w:szCs w:val="18"/>
+                    </w:rPr>
+                    <w:t>{{ Guarantor</w:t>
+                  </w:r>
+                  <w:proofErr w:type="gramEnd"/>
+                  <w:r>
+                    <w:rPr>
+                      <w:color w:val="000000"/>
+                      <w:sz w:val="18"/>
+                      <w:szCs w:val="18"/>
+                    </w:rPr>
+                    <w:t>3Postcode }}</w:t>
                   </w:r>
                 </w:p>
               </w:tc>
@@ -14757,8 +16213,39 @@
           <w:sz w:val="20"/>
           <w:szCs w:val="20"/>
         </w:rPr>
-        <w:t>you make an offer to enter into the contract;</w:t>
-      </w:r>
+        <w:t xml:space="preserve">you make an offer to </w:t>
+      </w:r>
+      <w:proofErr w:type="gramStart"/>
+      <w:r>
+        <w:rPr>
+          <w:rFonts w:ascii="Calibri" w:hAnsi="Calibri" w:cstheme="minorHAnsi"/>
+          <w:color w:val="000000"/>
+          <w:sz w:val="20"/>
+          <w:szCs w:val="20"/>
+        </w:rPr>
+        <w:t>enter into</w:t>
+      </w:r>
+      <w:proofErr w:type="gramEnd"/>
+      <w:r>
+        <w:rPr>
+          <w:rFonts w:ascii="Calibri" w:hAnsi="Calibri" w:cstheme="minorHAnsi"/>
+          <w:color w:val="000000"/>
+          <w:sz w:val="20"/>
+          <w:szCs w:val="20"/>
+        </w:rPr>
+        <w:t xml:space="preserve"> the </w:t>
+      </w:r>
+      <w:proofErr w:type="gramStart"/>
+      <w:r>
+        <w:rPr>
+          <w:rFonts w:ascii="Calibri" w:hAnsi="Calibri" w:cstheme="minorHAnsi"/>
+          <w:color w:val="000000"/>
+          <w:sz w:val="20"/>
+          <w:szCs w:val="20"/>
+        </w:rPr>
+        <w:t>contract;</w:t>
+      </w:r>
+      <w:proofErr w:type="gramEnd"/>
     </w:p>
     <w:p>
       <w:pPr>
@@ -14878,7 +16365,27 @@
           <w:szCs w:val="20"/>
         </w:rPr>
         <w:tab/>
-        <w:t>If you want another copy of your contract, write to your credit provider and ask for one. Your credit provider may charge you a fee. Your credit provider has to give you a copy —</w:t>
+        <w:t xml:space="preserve">If you want another copy of your contract, write to your credit provider and ask for one. Your credit provider may charge you a fee. Your credit provider </w:t>
+      </w:r>
+      <w:proofErr w:type="gramStart"/>
+      <w:r>
+        <w:rPr>
+          <w:rFonts w:ascii="Calibri" w:hAnsi="Calibri" w:cstheme="minorHAnsi"/>
+          <w:color w:val="000000"/>
+          <w:sz w:val="20"/>
+          <w:szCs w:val="20"/>
+        </w:rPr>
+        <w:t>has to</w:t>
+      </w:r>
+      <w:proofErr w:type="gramEnd"/>
+      <w:r>
+        <w:rPr>
+          <w:rFonts w:ascii="Calibri" w:hAnsi="Calibri" w:cstheme="minorHAnsi"/>
+          <w:color w:val="000000"/>
+          <w:sz w:val="20"/>
+          <w:szCs w:val="20"/>
+        </w:rPr>
+        <w:t xml:space="preserve"> give you a copy —</w:t>
       </w:r>
     </w:p>
     <w:p>
@@ -14902,7 +16409,27 @@
           <w:sz w:val="20"/>
           <w:szCs w:val="20"/>
         </w:rPr>
-        <w:t>within 14 days of your written request if the original contract came into existence 1 year or less before your request; or</w:t>
+        <w:t xml:space="preserve">within 14 days of your written request if the original contract came into existence 1 year or less before your </w:t>
+      </w:r>
+      <w:proofErr w:type="gramStart"/>
+      <w:r>
+        <w:rPr>
+          <w:rFonts w:ascii="Calibri" w:hAnsi="Calibri" w:cstheme="minorHAnsi"/>
+          <w:color w:val="000000"/>
+          <w:sz w:val="20"/>
+          <w:szCs w:val="20"/>
+        </w:rPr>
+        <w:t>request;</w:t>
+      </w:r>
+      <w:proofErr w:type="gramEnd"/>
+      <w:r>
+        <w:rPr>
+          <w:rFonts w:ascii="Calibri" w:hAnsi="Calibri" w:cstheme="minorHAnsi"/>
+          <w:color w:val="000000"/>
+          <w:sz w:val="20"/>
+          <w:szCs w:val="20"/>
+        </w:rPr>
+        <w:t xml:space="preserve"> or</w:t>
       </w:r>
     </w:p>
     <w:p>
@@ -15579,8 +17106,19 @@
           <w:sz w:val="20"/>
           <w:szCs w:val="20"/>
         </w:rPr>
-        <w:t>any other changes by your credit provider;</w:t>
-      </w:r>
+        <w:t xml:space="preserve">any other changes by your credit </w:t>
+      </w:r>
+      <w:proofErr w:type="gramStart"/>
+      <w:r>
+        <w:rPr>
+          <w:rFonts w:ascii="Calibri" w:hAnsi="Calibri" w:cstheme="minorHAnsi"/>
+          <w:color w:val="000000"/>
+          <w:sz w:val="20"/>
+          <w:szCs w:val="20"/>
+        </w:rPr>
+        <w:t>provider;</w:t>
+      </w:r>
+      <w:proofErr w:type="gramEnd"/>
     </w:p>
     <w:p>
       <w:pPr>
@@ -16075,7 +17613,27 @@
           <w:szCs w:val="20"/>
         </w:rPr>
         <w:tab/>
-        <w:t xml:space="preserve">Your credit provider can insist you take out or pay the cost of types of insurance specifically allowed by law. These are compulsory third party personal injury insurance, mortgage indemnity insurance or insurance over property covered by any mortgage. Otherwise, you can decide if you want to take out insurance or not. If you take out insurance, the credit provider </w:t>
+        <w:t xml:space="preserve">Your credit provider can insist you take out or pay the cost of types of insurance specifically allowed by law. These are compulsory </w:t>
+      </w:r>
+      <w:proofErr w:type="gramStart"/>
+      <w:r>
+        <w:rPr>
+          <w:rFonts w:ascii="Calibri" w:hAnsi="Calibri" w:cstheme="minorHAnsi"/>
+          <w:color w:val="000000"/>
+          <w:sz w:val="20"/>
+          <w:szCs w:val="20"/>
+        </w:rPr>
+        <w:t>third party</w:t>
+      </w:r>
+      <w:proofErr w:type="gramEnd"/>
+      <w:r>
+        <w:rPr>
+          <w:rFonts w:ascii="Calibri" w:hAnsi="Calibri" w:cstheme="minorHAnsi"/>
+          <w:color w:val="000000"/>
+          <w:sz w:val="20"/>
+          <w:szCs w:val="20"/>
+        </w:rPr>
+        <w:t xml:space="preserve"> personal injury insurance, mortgage indemnity insurance or insurance over property covered by any mortgage. Otherwise, you can decide if you want to take out insurance or not. If you take out insurance, the credit provider </w:t>
       </w:r>
       <w:proofErr w:type="spellStart"/>
       <w:r>
@@ -16095,7 +17653,27 @@
           <w:sz w:val="20"/>
           <w:szCs w:val="20"/>
         </w:rPr>
-        <w:t xml:space="preserve"> insist that you use any particular insurance company.</w:t>
+        <w:t xml:space="preserve"> insist that you use any </w:t>
+      </w:r>
+      <w:proofErr w:type="gramStart"/>
+      <w:r>
+        <w:rPr>
+          <w:rFonts w:ascii="Calibri" w:hAnsi="Calibri" w:cstheme="minorHAnsi"/>
+          <w:color w:val="000000"/>
+          <w:sz w:val="20"/>
+          <w:szCs w:val="20"/>
+        </w:rPr>
+        <w:t>particular insurance</w:t>
+      </w:r>
+      <w:proofErr w:type="gramEnd"/>
+      <w:r>
+        <w:rPr>
+          <w:rFonts w:ascii="Calibri" w:hAnsi="Calibri" w:cstheme="minorHAnsi"/>
+          <w:color w:val="000000"/>
+          <w:sz w:val="20"/>
+          <w:szCs w:val="20"/>
+        </w:rPr>
+        <w:t xml:space="preserve"> company.</w:t>
       </w:r>
     </w:p>
     <w:p>
@@ -16453,7 +18031,27 @@
           <w:szCs w:val="20"/>
         </w:rPr>
         <w:tab/>
-        <w:t>If my contract says I have to give a mortgage, what does this mean?</w:t>
+        <w:t xml:space="preserve">If my contract says I </w:t>
+      </w:r>
+      <w:proofErr w:type="gramStart"/>
+      <w:r>
+        <w:rPr>
+          <w:rFonts w:ascii="Calibri" w:hAnsi="Calibri" w:cstheme="minorHAnsi"/>
+          <w:color w:val="000000"/>
+          <w:sz w:val="20"/>
+          <w:szCs w:val="20"/>
+        </w:rPr>
+        <w:t>have to</w:t>
+      </w:r>
+      <w:proofErr w:type="gramEnd"/>
+      <w:r>
+        <w:rPr>
+          <w:rFonts w:ascii="Calibri" w:hAnsi="Calibri" w:cstheme="minorHAnsi"/>
+          <w:color w:val="000000"/>
+          <w:sz w:val="20"/>
+          <w:szCs w:val="20"/>
+        </w:rPr>
+        <w:t xml:space="preserve"> give a mortgage, what does this mean?</w:t>
       </w:r>
     </w:p>
     <w:p>
@@ -16544,7 +18142,27 @@
           <w:szCs w:val="20"/>
         </w:rPr>
         <w:tab/>
-        <w:t>Yes. It can be part of your credit contract or, if it is a separate document, you will be given a copy of the mortgage within 14 days after your mortgage is entered into.</w:t>
+        <w:t xml:space="preserve">Yes. It can be part of your credit contract or, if it is a separate document, you will be given a copy of the mortgage within 14 days after your mortgage is </w:t>
+      </w:r>
+      <w:proofErr w:type="gramStart"/>
+      <w:r>
+        <w:rPr>
+          <w:rFonts w:ascii="Calibri" w:hAnsi="Calibri" w:cstheme="minorHAnsi"/>
+          <w:color w:val="000000"/>
+          <w:sz w:val="20"/>
+          <w:szCs w:val="20"/>
+        </w:rPr>
+        <w:t>entered into</w:t>
+      </w:r>
+      <w:proofErr w:type="gramEnd"/>
+      <w:r>
+        <w:rPr>
+          <w:rFonts w:ascii="Calibri" w:hAnsi="Calibri" w:cstheme="minorHAnsi"/>
+          <w:color w:val="000000"/>
+          <w:sz w:val="20"/>
+          <w:szCs w:val="20"/>
+        </w:rPr>
+        <w:t>.</w:t>
       </w:r>
     </w:p>
     <w:p>
@@ -16786,7 +18404,26 @@
           <w:szCs w:val="20"/>
         </w:rPr>
         <w:tab/>
-        <w:t>Otherwise you may —</w:t>
+      </w:r>
+      <w:proofErr w:type="gramStart"/>
+      <w:r>
+        <w:rPr>
+          <w:rFonts w:ascii="Calibri" w:hAnsi="Calibri" w:cstheme="minorHAnsi"/>
+          <w:color w:val="000000"/>
+          <w:sz w:val="20"/>
+          <w:szCs w:val="20"/>
+        </w:rPr>
+        <w:t>Otherwise</w:t>
+      </w:r>
+      <w:proofErr w:type="gramEnd"/>
+      <w:r>
+        <w:rPr>
+          <w:rFonts w:ascii="Calibri" w:hAnsi="Calibri" w:cstheme="minorHAnsi"/>
+          <w:color w:val="000000"/>
+          <w:sz w:val="20"/>
+          <w:szCs w:val="20"/>
+        </w:rPr>
+        <w:t xml:space="preserve"> you may —</w:t>
       </w:r>
     </w:p>
     <w:p>
@@ -16810,8 +18447,19 @@
           <w:sz w:val="20"/>
           <w:szCs w:val="20"/>
         </w:rPr>
-        <w:t>if the mortgaged property is goods — give the property back to your credit provider, together with a letter saying you want the credit provider to sell the property for you;</w:t>
-      </w:r>
+        <w:t xml:space="preserve">if the mortgaged property is goods — give the property back to your credit provider, together with a letter saying you want the credit provider to sell the property for </w:t>
+      </w:r>
+      <w:proofErr w:type="gramStart"/>
+      <w:r>
+        <w:rPr>
+          <w:rFonts w:ascii="Calibri" w:hAnsi="Calibri" w:cstheme="minorHAnsi"/>
+          <w:color w:val="000000"/>
+          <w:sz w:val="20"/>
+          <w:szCs w:val="20"/>
+        </w:rPr>
+        <w:t>you;</w:t>
+      </w:r>
+      <w:proofErr w:type="gramEnd"/>
     </w:p>
     <w:p>
       <w:pPr>
@@ -16834,8 +18482,19 @@
           <w:sz w:val="20"/>
           <w:szCs w:val="20"/>
         </w:rPr>
-        <w:t>sell the property, but only if your credit provider gives permission first;</w:t>
-      </w:r>
+        <w:t xml:space="preserve">sell the property, but only if your credit provider gives permission </w:t>
+      </w:r>
+      <w:proofErr w:type="gramStart"/>
+      <w:r>
+        <w:rPr>
+          <w:rFonts w:ascii="Calibri" w:hAnsi="Calibri" w:cstheme="minorHAnsi"/>
+          <w:color w:val="000000"/>
+          <w:sz w:val="20"/>
+          <w:szCs w:val="20"/>
+        </w:rPr>
+        <w:t>first;</w:t>
+      </w:r>
+      <w:proofErr w:type="gramEnd"/>
     </w:p>
     <w:p>
       <w:pPr>
@@ -17030,7 +18689,27 @@
           <w:szCs w:val="20"/>
         </w:rPr>
         <w:tab/>
-        <w:t>Yes, if you have not carried out all of your obligations under your contract.</w:t>
+        <w:t xml:space="preserve">Yes, if you have not carried out </w:t>
+      </w:r>
+      <w:proofErr w:type="gramStart"/>
+      <w:r>
+        <w:rPr>
+          <w:rFonts w:ascii="Calibri" w:hAnsi="Calibri" w:cstheme="minorHAnsi"/>
+          <w:color w:val="000000"/>
+          <w:sz w:val="20"/>
+          <w:szCs w:val="20"/>
+        </w:rPr>
+        <w:t>all of</w:t>
+      </w:r>
+      <w:proofErr w:type="gramEnd"/>
+      <w:r>
+        <w:rPr>
+          <w:rFonts w:ascii="Calibri" w:hAnsi="Calibri" w:cstheme="minorHAnsi"/>
+          <w:color w:val="000000"/>
+          <w:sz w:val="20"/>
+          <w:szCs w:val="20"/>
+        </w:rPr>
+        <w:t xml:space="preserve"> your obligations under your contract.</w:t>
       </w:r>
     </w:p>
     <w:p>
@@ -17091,7 +18770,27 @@
           <w:szCs w:val="20"/>
         </w:rPr>
         <w:tab/>
-        <w:t>Yes. You have 7 days after receiving your credit provider’s request to tell your credit provider. If you do not have the goods you must give your credit provider all the information you have so they can be traced.</w:t>
+        <w:t xml:space="preserve">Yes. You have 7 days after receiving your credit provider’s request to tell your credit provider. If you do not have the </w:t>
+      </w:r>
+      <w:proofErr w:type="gramStart"/>
+      <w:r>
+        <w:rPr>
+          <w:rFonts w:ascii="Calibri" w:hAnsi="Calibri" w:cstheme="minorHAnsi"/>
+          <w:color w:val="000000"/>
+          <w:sz w:val="20"/>
+          <w:szCs w:val="20"/>
+        </w:rPr>
+        <w:t>goods</w:t>
+      </w:r>
+      <w:proofErr w:type="gramEnd"/>
+      <w:r>
+        <w:rPr>
+          <w:rFonts w:ascii="Calibri" w:hAnsi="Calibri" w:cstheme="minorHAnsi"/>
+          <w:color w:val="000000"/>
+          <w:sz w:val="20"/>
+          <w:szCs w:val="20"/>
+        </w:rPr>
+        <w:t xml:space="preserve"> you must give your credit provider all the information you have so they can be traced.</w:t>
       </w:r>
     </w:p>
     <w:p>
@@ -17256,7 +18955,27 @@
           <w:szCs w:val="20"/>
         </w:rPr>
         <w:tab/>
-        <w:t>Get in touch with your credit provider immediately. Discuss the matter and see if you can come to some arrangement. You can ask your credit provider to change your contract in a number of ways —</w:t>
+        <w:t xml:space="preserve">Get in touch with your credit provider immediately. Discuss the matter and see if you can come to some arrangement. You can ask your credit provider to change your contract in </w:t>
+      </w:r>
+      <w:proofErr w:type="gramStart"/>
+      <w:r>
+        <w:rPr>
+          <w:rFonts w:ascii="Calibri" w:hAnsi="Calibri" w:cstheme="minorHAnsi"/>
+          <w:color w:val="000000"/>
+          <w:sz w:val="20"/>
+          <w:szCs w:val="20"/>
+        </w:rPr>
+        <w:t>a number of</w:t>
+      </w:r>
+      <w:proofErr w:type="gramEnd"/>
+      <w:r>
+        <w:rPr>
+          <w:rFonts w:ascii="Calibri" w:hAnsi="Calibri" w:cstheme="minorHAnsi"/>
+          <w:color w:val="000000"/>
+          <w:sz w:val="20"/>
+          <w:szCs w:val="20"/>
+        </w:rPr>
+        <w:t xml:space="preserve"> ways —</w:t>
       </w:r>
     </w:p>
     <w:p>
@@ -17439,7 +19158,27 @@
           <w:szCs w:val="20"/>
         </w:rPr>
         <w:tab/>
-        <w:t>If the credit provider still refuses your request you can complain to the AFCA scheme. Further details about this scheme are set out below in question 25.</w:t>
+        <w:t xml:space="preserve">If the credit provider still refuses your </w:t>
+      </w:r>
+      <w:proofErr w:type="gramStart"/>
+      <w:r>
+        <w:rPr>
+          <w:rFonts w:ascii="Calibri" w:hAnsi="Calibri" w:cstheme="minorHAnsi"/>
+          <w:color w:val="000000"/>
+          <w:sz w:val="20"/>
+          <w:szCs w:val="20"/>
+        </w:rPr>
+        <w:t>request</w:t>
+      </w:r>
+      <w:proofErr w:type="gramEnd"/>
+      <w:r>
+        <w:rPr>
+          <w:rFonts w:ascii="Calibri" w:hAnsi="Calibri" w:cstheme="minorHAnsi"/>
+          <w:color w:val="000000"/>
+          <w:sz w:val="20"/>
+          <w:szCs w:val="20"/>
+        </w:rPr>
+        <w:t xml:space="preserve"> you can complain to the AFCA scheme. Further details about this scheme are set out below in question 25.</w:t>
       </w:r>
     </w:p>
     <w:p>
@@ -17470,7 +19209,27 @@
           <w:szCs w:val="20"/>
         </w:rPr>
         <w:tab/>
-        <w:t>Can my credit provider take action against me?</w:t>
+        <w:t xml:space="preserve">Can my credit provider </w:t>
+      </w:r>
+      <w:proofErr w:type="gramStart"/>
+      <w:r>
+        <w:rPr>
+          <w:rFonts w:ascii="Calibri" w:hAnsi="Calibri" w:cstheme="minorHAnsi"/>
+          <w:color w:val="000000"/>
+          <w:sz w:val="20"/>
+          <w:szCs w:val="20"/>
+        </w:rPr>
+        <w:t>take action</w:t>
+      </w:r>
+      <w:proofErr w:type="gramEnd"/>
+      <w:r>
+        <w:rPr>
+          <w:rFonts w:ascii="Calibri" w:hAnsi="Calibri" w:cstheme="minorHAnsi"/>
+          <w:color w:val="000000"/>
+          <w:sz w:val="20"/>
+          <w:szCs w:val="20"/>
+        </w:rPr>
+        <w:t xml:space="preserve"> against me?</w:t>
       </w:r>
     </w:p>
     <w:p>

</xml_diff>

<commit_message>
Changes to IO and PI
Bug Fixes
</commit_message>
<xml_diff>
--- a/SMSF/Purchase/Source/4. Loan Agreement SMSF IO.docx
+++ b/SMSF/Purchase/Source/4. Loan Agreement SMSF IO.docx
@@ -255,7 +255,6 @@
         </w:rPr>
         <w:tab/>
       </w:r>
-      <w:proofErr w:type="gramStart"/>
       <w:r>
         <w:rPr>
           <w:rFonts w:ascii="Arial" w:hAnsi="Arial" w:cs="Arial"/>
@@ -276,7 +275,6 @@
         <w:t>Bordetallnames</w:t>
       </w:r>
       <w:proofErr w:type="spellEnd"/>
-      <w:proofErr w:type="gramEnd"/>
       <w:r>
         <w:rPr>
           <w:rFonts w:ascii="Arial" w:hAnsi="Arial" w:cs="Arial"/>
@@ -295,7 +293,6 @@
         </w:rPr>
         <w:t xml:space="preserve"> ACN </w:t>
       </w:r>
-      <w:proofErr w:type="gramStart"/>
       <w:r>
         <w:rPr>
           <w:rFonts w:ascii="Arial" w:hAnsi="Arial" w:cs="Arial"/>
@@ -312,9 +309,8 @@
           <w:spacing w:val="-3"/>
           <w:sz w:val="20"/>
         </w:rPr>
-        <w:t>BORDET</w:t>
-      </w:r>
-      <w:proofErr w:type="gramEnd"/>
+        <w:t>BORDET1ACN</w:t>
+      </w:r>
       <w:r>
         <w:rPr>
           <w:rFonts w:ascii="Arial" w:hAnsi="Arial" w:cs="Arial"/>
@@ -322,9 +318,8 @@
           <w:spacing w:val="-3"/>
           <w:sz w:val="20"/>
         </w:rPr>
-        <w:t>1</w:t>
-      </w:r>
-      <w:proofErr w:type="gramStart"/>
+        <w:t xml:space="preserve"> }}</w:t>
+      </w:r>
       <w:r>
         <w:rPr>
           <w:rFonts w:ascii="Arial" w:hAnsi="Arial" w:cs="Arial"/>
@@ -332,7 +327,7 @@
           <w:spacing w:val="-3"/>
           <w:sz w:val="20"/>
         </w:rPr>
-        <w:t>ACN</w:t>
+        <w:t xml:space="preserve"> as trustee for </w:t>
       </w:r>
       <w:r>
         <w:rPr>
@@ -341,9 +336,8 @@
           <w:spacing w:val="-3"/>
           <w:sz w:val="20"/>
         </w:rPr>
-        <w:t xml:space="preserve"> }</w:t>
-      </w:r>
-      <w:proofErr w:type="gramEnd"/>
+        <w:t xml:space="preserve">{{ </w:t>
+      </w:r>
       <w:r>
         <w:rPr>
           <w:rFonts w:ascii="Arial" w:hAnsi="Arial" w:cs="Arial"/>
@@ -351,7 +345,7 @@
           <w:spacing w:val="-3"/>
           <w:sz w:val="20"/>
         </w:rPr>
-        <w:t>}</w:t>
+        <w:t>BORDET1TRUSTNAME</w:t>
       </w:r>
       <w:r>
         <w:rPr>
@@ -360,65 +354,7 @@
           <w:spacing w:val="-3"/>
           <w:sz w:val="20"/>
         </w:rPr>
-        <w:t xml:space="preserve"> as trustee for </w:t>
-      </w:r>
-      <w:proofErr w:type="gramStart"/>
-      <w:r>
-        <w:rPr>
-          <w:rFonts w:ascii="Arial" w:hAnsi="Arial" w:cs="Arial"/>
-          <w:b/>
-          <w:spacing w:val="-3"/>
-          <w:sz w:val="20"/>
-        </w:rPr>
-        <w:t xml:space="preserve">{{ </w:t>
-      </w:r>
-      <w:r>
-        <w:rPr>
-          <w:rFonts w:ascii="Arial" w:hAnsi="Arial" w:cs="Arial"/>
-          <w:b/>
-          <w:spacing w:val="-3"/>
-          <w:sz w:val="20"/>
-        </w:rPr>
-        <w:t>BORDET</w:t>
-      </w:r>
-      <w:proofErr w:type="gramEnd"/>
-      <w:r>
-        <w:rPr>
-          <w:rFonts w:ascii="Arial" w:hAnsi="Arial" w:cs="Arial"/>
-          <w:b/>
-          <w:spacing w:val="-3"/>
-          <w:sz w:val="20"/>
-        </w:rPr>
-        <w:t>1</w:t>
-      </w:r>
-      <w:proofErr w:type="gramStart"/>
-      <w:r>
-        <w:rPr>
-          <w:rFonts w:ascii="Arial" w:hAnsi="Arial" w:cs="Arial"/>
-          <w:b/>
-          <w:spacing w:val="-3"/>
-          <w:sz w:val="20"/>
-        </w:rPr>
-        <w:t>TRUSTNAME</w:t>
-      </w:r>
-      <w:r>
-        <w:rPr>
-          <w:rFonts w:ascii="Arial" w:hAnsi="Arial" w:cs="Arial"/>
-          <w:b/>
-          <w:spacing w:val="-3"/>
-          <w:sz w:val="20"/>
-        </w:rPr>
-        <w:t xml:space="preserve"> }</w:t>
-      </w:r>
-      <w:proofErr w:type="gramEnd"/>
-      <w:r>
-        <w:rPr>
-          <w:rFonts w:ascii="Arial" w:hAnsi="Arial" w:cs="Arial"/>
-          <w:b/>
-          <w:spacing w:val="-3"/>
-          <w:sz w:val="20"/>
-        </w:rPr>
-        <w:t>}</w:t>
+        <w:t xml:space="preserve"> }}</w:t>
       </w:r>
       <w:r>
         <w:rPr>
@@ -436,7 +372,6 @@
         </w:rPr>
         <w:t xml:space="preserve"> </w:t>
       </w:r>
-      <w:proofErr w:type="gramStart"/>
       <w:r>
         <w:rPr>
           <w:rFonts w:ascii="Arial" w:hAnsi="Arial" w:cs="Arial"/>
@@ -454,7 +389,6 @@
         </w:rPr>
         <w:t>BORDET</w:t>
       </w:r>
-      <w:proofErr w:type="gramEnd"/>
       <w:r>
         <w:rPr>
           <w:rFonts w:ascii="Arial" w:hAnsi="Arial" w:cs="Arial"/>
@@ -661,7 +595,6 @@
         </w:rPr>
         <w:tab/>
       </w:r>
-      <w:proofErr w:type="gramStart"/>
       <w:r>
         <w:rPr>
           <w:rFonts w:ascii="Arial" w:hAnsi="Arial" w:cs="Arial"/>
@@ -682,7 +615,6 @@
         </w:rPr>
         <w:t>LOANNUMBER</w:t>
       </w:r>
-      <w:proofErr w:type="gramEnd"/>
       <w:r>
         <w:rPr>
           <w:rFonts w:ascii="Arial" w:hAnsi="Arial" w:cs="Arial"/>
@@ -776,53 +708,21 @@
           <w:rFonts w:ascii="Arial" w:hAnsi="Arial" w:cs="Arial"/>
           <w:sz w:val="20"/>
         </w:rPr>
-        <w:t xml:space="preserve"> not contain </w:t>
-      </w:r>
-      <w:proofErr w:type="gramStart"/>
+        <w:t xml:space="preserve"> not contain all of the terms </w:t>
+      </w:r>
       <w:r>
         <w:rPr>
           <w:rFonts w:ascii="Arial" w:hAnsi="Arial" w:cs="Arial"/>
           <w:sz w:val="20"/>
         </w:rPr>
-        <w:t>all of</w:t>
-      </w:r>
-      <w:proofErr w:type="gramEnd"/>
+        <w:t xml:space="preserve">and conditions </w:t>
+      </w:r>
       <w:r>
         <w:rPr>
           <w:rFonts w:ascii="Arial" w:hAnsi="Arial" w:cs="Arial"/>
           <w:sz w:val="20"/>
         </w:rPr>
-        <w:t xml:space="preserve"> the terms </w:t>
-      </w:r>
-      <w:r>
-        <w:rPr>
-          <w:rFonts w:ascii="Arial" w:hAnsi="Arial" w:cs="Arial"/>
-          <w:sz w:val="20"/>
-        </w:rPr>
-        <w:t xml:space="preserve">and conditions </w:t>
-      </w:r>
-      <w:r>
-        <w:rPr>
-          <w:rFonts w:ascii="Arial" w:hAnsi="Arial" w:cs="Arial"/>
-          <w:sz w:val="20"/>
-        </w:rPr>
-        <w:t xml:space="preserve">of your loan or </w:t>
-      </w:r>
-      <w:proofErr w:type="gramStart"/>
-      <w:r>
-        <w:rPr>
-          <w:rFonts w:ascii="Arial" w:hAnsi="Arial" w:cs="Arial"/>
-          <w:sz w:val="20"/>
-        </w:rPr>
-        <w:t>all of</w:t>
-      </w:r>
-      <w:proofErr w:type="gramEnd"/>
-      <w:r>
-        <w:rPr>
-          <w:rFonts w:ascii="Arial" w:hAnsi="Arial" w:cs="Arial"/>
-          <w:sz w:val="20"/>
-        </w:rPr>
-        <w:t xml:space="preserve"> the information we are required by law to give you before </w:t>
+        <w:t xml:space="preserve">of your loan or all of the information we are required by law to give you before </w:t>
       </w:r>
       <w:r>
         <w:rPr>
@@ -1163,6 +1063,218 @@
       <w:pPr>
         <w:keepNext/>
         <w:keepLines/>
+        <w:ind w:right="-291"/>
+        <w:rPr>
+          <w:rFonts w:ascii="Arial" w:hAnsi="Arial" w:cs="Arial"/>
+          <w:sz w:val="20"/>
+        </w:rPr>
+      </w:pPr>
+    </w:p>
+    <w:p>
+      <w:pPr>
+        <w:spacing w:before="60" w:after="60"/>
+        <w:rPr>
+          <w:rFonts w:ascii="Arial" w:hAnsi="Arial" w:cs="Arial"/>
+          <w:sz w:val="20"/>
+        </w:rPr>
+      </w:pPr>
+      <w:r>
+        <w:rPr>
+          <w:rFonts w:ascii="Arial" w:hAnsi="Arial" w:cs="Arial"/>
+          <w:sz w:val="20"/>
+        </w:rPr>
+        <w:t>{%p if charges %}</w:t>
+      </w:r>
+    </w:p>
+    <w:p>
+      <w:pPr>
+        <w:spacing w:before="60" w:after="60"/>
+        <w:rPr>
+          <w:rFonts w:ascii="Arial" w:hAnsi="Arial" w:cs="Arial"/>
+          <w:sz w:val="20"/>
+        </w:rPr>
+      </w:pPr>
+      <w:r>
+        <w:rPr>
+          <w:rFonts w:ascii="Arial" w:hAnsi="Arial" w:cs="Arial"/>
+          <w:sz w:val="20"/>
+        </w:rPr>
+        <w:t>{%</w:t>
+      </w:r>
+      <w:r>
+        <w:rPr>
+          <w:rFonts w:ascii="Arial" w:hAnsi="Arial" w:cs="Arial"/>
+          <w:sz w:val="20"/>
+        </w:rPr>
+        <w:t xml:space="preserve"> </w:t>
+      </w:r>
+      <w:r>
+        <w:rPr>
+          <w:rFonts w:ascii="Arial" w:hAnsi="Arial" w:cs="Arial"/>
+          <w:sz w:val="20"/>
+        </w:rPr>
+        <w:t>set total =</w:t>
+      </w:r>
+    </w:p>
+    <w:p>
+      <w:pPr>
+        <w:spacing w:before="60" w:after="60"/>
+        <w:rPr>
+          <w:rFonts w:ascii="Arial" w:hAnsi="Arial" w:cs="Arial"/>
+          <w:sz w:val="20"/>
+        </w:rPr>
+      </w:pPr>
+      <w:r>
+        <w:rPr>
+          <w:rFonts w:ascii="Arial" w:hAnsi="Arial" w:cs="Arial"/>
+          <w:sz w:val="20"/>
+        </w:rPr>
+        <w:t xml:space="preserve">    (charges | map(attribute='</w:t>
+      </w:r>
+      <w:proofErr w:type="spellStart"/>
+      <w:r>
+        <w:rPr>
+          <w:rFonts w:ascii="Arial" w:hAnsi="Arial" w:cs="Arial"/>
+          <w:sz w:val="20"/>
+        </w:rPr>
+        <w:t>charge_amount</w:t>
+      </w:r>
+      <w:proofErr w:type="spellEnd"/>
+      <w:r>
+        <w:rPr>
+          <w:rFonts w:ascii="Arial" w:hAnsi="Arial" w:cs="Arial"/>
+          <w:sz w:val="20"/>
+        </w:rPr>
+        <w:t>') | sum)</w:t>
+      </w:r>
+    </w:p>
+    <w:p>
+      <w:pPr>
+        <w:spacing w:before="60" w:after="60"/>
+        <w:rPr>
+          <w:rFonts w:ascii="Arial" w:hAnsi="Arial" w:cs="Arial"/>
+          <w:sz w:val="20"/>
+        </w:rPr>
+      </w:pPr>
+      <w:r>
+        <w:rPr>
+          <w:rFonts w:ascii="Arial" w:hAnsi="Arial" w:cs="Arial"/>
+          <w:sz w:val="20"/>
+        </w:rPr>
+        <w:t>%}</w:t>
+      </w:r>
+    </w:p>
+    <w:p>
+      <w:pPr>
+        <w:spacing w:before="60" w:after="60"/>
+        <w:rPr>
+          <w:rFonts w:ascii="Arial" w:hAnsi="Arial" w:cs="Arial"/>
+          <w:sz w:val="20"/>
+        </w:rPr>
+      </w:pPr>
+      <w:r>
+        <w:rPr>
+          <w:rFonts w:ascii="Arial" w:hAnsi="Arial" w:cs="Arial"/>
+          <w:sz w:val="20"/>
+        </w:rPr>
+        <w:t xml:space="preserve">{%p if </w:t>
+      </w:r>
+      <w:proofErr w:type="spellStart"/>
+      <w:r>
+        <w:rPr>
+          <w:rFonts w:ascii="Arial" w:hAnsi="Arial" w:cs="Arial"/>
+          <w:sz w:val="20"/>
+        </w:rPr>
+        <w:t>LMI_Fee</w:t>
+      </w:r>
+      <w:proofErr w:type="spellEnd"/>
+      <w:r>
+        <w:rPr>
+          <w:rFonts w:ascii="Arial" w:hAnsi="Arial" w:cs="Arial"/>
+          <w:sz w:val="20"/>
+        </w:rPr>
+        <w:t xml:space="preserve"> %}</w:t>
+      </w:r>
+    </w:p>
+    <w:p>
+      <w:pPr>
+        <w:spacing w:before="60" w:after="60"/>
+        <w:rPr>
+          <w:rFonts w:ascii="Arial" w:hAnsi="Arial" w:cs="Arial"/>
+          <w:sz w:val="20"/>
+        </w:rPr>
+      </w:pPr>
+      <w:r>
+        <w:rPr>
+          <w:rFonts w:ascii="Arial" w:hAnsi="Arial" w:cs="Arial"/>
+          <w:sz w:val="20"/>
+        </w:rPr>
+        <w:t xml:space="preserve">{% set total = total + </w:t>
+      </w:r>
+      <w:proofErr w:type="spellStart"/>
+      <w:r>
+        <w:rPr>
+          <w:rFonts w:ascii="Arial" w:hAnsi="Arial" w:cs="Arial"/>
+          <w:sz w:val="20"/>
+        </w:rPr>
+        <w:t>LMI_Fee</w:t>
+      </w:r>
+      <w:proofErr w:type="spellEnd"/>
+      <w:r>
+        <w:rPr>
+          <w:rFonts w:ascii="Arial" w:hAnsi="Arial" w:cs="Arial"/>
+          <w:sz w:val="20"/>
+        </w:rPr>
+        <w:t xml:space="preserve"> %}</w:t>
+      </w:r>
+    </w:p>
+    <w:p>
+      <w:pPr>
+        <w:spacing w:before="60" w:after="60"/>
+        <w:rPr>
+          <w:rFonts w:ascii="Arial" w:hAnsi="Arial" w:cs="Arial"/>
+          <w:sz w:val="20"/>
+        </w:rPr>
+      </w:pPr>
+      <w:r>
+        <w:rPr>
+          <w:rFonts w:ascii="Arial" w:hAnsi="Arial" w:cs="Arial"/>
+          <w:sz w:val="20"/>
+        </w:rPr>
+        <w:t>{%p endif %}</w:t>
+      </w:r>
+    </w:p>
+    <w:p>
+      <w:pPr>
+        <w:spacing w:before="60" w:after="60"/>
+        <w:rPr>
+          <w:rFonts w:ascii="Arial" w:hAnsi="Arial" w:cs="Arial"/>
+          <w:sz w:val="20"/>
+        </w:rPr>
+      </w:pPr>
+      <w:r>
+        <w:rPr>
+          <w:rFonts w:ascii="Arial" w:hAnsi="Arial" w:cs="Arial"/>
+          <w:sz w:val="20"/>
+        </w:rPr>
+        <w:t>{%p endif %}</w:t>
+      </w:r>
+    </w:p>
+    <w:p>
+      <w:pPr>
+        <w:keepNext/>
+        <w:keepLines/>
+        <w:ind w:right="-291"/>
+        <w:rPr>
+          <w:rFonts w:ascii="Arial" w:hAnsi="Arial" w:cs="Arial"/>
+          <w:sz w:val="20"/>
+        </w:rPr>
+      </w:pPr>
+    </w:p>
+    <w:p>
+      <w:pPr>
+        <w:keepNext/>
+        <w:keepLines/>
         <w:rPr>
           <w:rFonts w:ascii="Arial" w:hAnsi="Arial" w:cs="Arial"/>
           <w:b/>
@@ -1218,7 +1330,7 @@
           <w:noProof/>
           <w:sz w:val="20"/>
         </w:rPr>
-        <w:t>9 December 2025</w:t>
+        <w:t>16 December 2025</w:t>
       </w:r>
       <w:r>
         <w:rPr>
@@ -1496,7 +1608,6 @@
               </w:rPr>
               <w:t>$</w:t>
             </w:r>
-            <w:proofErr w:type="gramStart"/>
             <w:r>
               <w:rPr>
                 <w:rFonts w:ascii="Arial" w:hAnsi="Arial" w:cs="Arial"/>
@@ -1519,16 +1630,15 @@
                 <w:b/>
                 <w:sz w:val="20"/>
               </w:rPr>
-              <w:t>"</w:t>
-            </w:r>
-            <w:proofErr w:type="gramEnd"/>
+              <w:t>"{:</w:t>
+            </w:r>
             <w:r>
               <w:rPr>
                 <w:rFonts w:ascii="Arial" w:hAnsi="Arial" w:cs="Arial"/>
                 <w:b/>
                 <w:sz w:val="20"/>
               </w:rPr>
-              <w:t>{:</w:t>
+              <w:t>,</w:t>
             </w:r>
             <w:r>
               <w:rPr>
@@ -1536,7 +1646,7 @@
                 <w:b/>
                 <w:sz w:val="20"/>
               </w:rPr>
-              <w:t>,</w:t>
+              <w:t>.2f}".format</w:t>
             </w:r>
             <w:r>
               <w:rPr>
@@ -1544,42 +1654,16 @@
                 <w:b/>
                 <w:sz w:val="20"/>
               </w:rPr>
-              <w:t>.2f}</w:t>
-            </w:r>
-            <w:proofErr w:type="gramStart"/>
+              <w:lastRenderedPageBreak/>
+              <w:t>(</w:t>
+            </w:r>
             <w:r>
               <w:rPr>
                 <w:rFonts w:ascii="Arial" w:hAnsi="Arial" w:cs="Arial"/>
                 <w:b/>
                 <w:sz w:val="20"/>
               </w:rPr>
-              <w:t>".format</w:t>
-            </w:r>
-            <w:proofErr w:type="gramEnd"/>
-            <w:r>
-              <w:rPr>
-                <w:rFonts w:ascii="Arial" w:hAnsi="Arial" w:cs="Arial"/>
-                <w:b/>
-                <w:sz w:val="20"/>
-              </w:rPr>
-              <w:t>(</w:t>
-            </w:r>
-            <w:r>
-              <w:rPr>
-                <w:rFonts w:ascii="Arial" w:hAnsi="Arial" w:cs="Arial"/>
-                <w:b/>
-                <w:sz w:val="20"/>
-              </w:rPr>
-              <w:t>ADVANCEAMOU</w:t>
-            </w:r>
-            <w:r>
-              <w:rPr>
-                <w:rFonts w:ascii="Arial" w:hAnsi="Arial" w:cs="Arial"/>
-                <w:b/>
-                <w:sz w:val="20"/>
-              </w:rPr>
-              <w:lastRenderedPageBreak/>
-              <w:t>NT</w:t>
+              <w:t>ADVANCEAMOUNT</w:t>
             </w:r>
             <w:r>
               <w:rPr>
@@ -1752,7 +1836,6 @@
               </w:rPr>
               <w:t xml:space="preserve">Account </w:t>
             </w:r>
-            <w:proofErr w:type="gramStart"/>
             <w:r>
               <w:rPr>
                 <w:rFonts w:ascii="Arial" w:hAnsi="Arial" w:cs="Arial"/>
@@ -1767,7 +1850,6 @@
               </w:rPr>
               <w:t>LOANNUMBER</w:t>
             </w:r>
-            <w:proofErr w:type="gramEnd"/>
             <w:r>
               <w:rPr>
                 <w:rFonts w:ascii="Arial" w:hAnsi="Arial" w:cs="Arial"/>
@@ -1809,21 +1891,12 @@
               </w:rPr>
               <w:t>$</w:t>
             </w:r>
-            <w:proofErr w:type="gramStart"/>
-            <w:r>
-              <w:rPr>
-                <w:rFonts w:ascii="Arial" w:hAnsi="Arial" w:cs="Arial"/>
-                <w:sz w:val="20"/>
-              </w:rPr>
-              <w:t>{{ "</w:t>
-            </w:r>
-            <w:proofErr w:type="gramEnd"/>
-            <w:r>
-              <w:rPr>
-                <w:rFonts w:ascii="Arial" w:hAnsi="Arial" w:cs="Arial"/>
-                <w:sz w:val="20"/>
-              </w:rPr>
-              <w:t>{:</w:t>
+            <w:r>
+              <w:rPr>
+                <w:rFonts w:ascii="Arial" w:hAnsi="Arial" w:cs="Arial"/>
+                <w:sz w:val="20"/>
+              </w:rPr>
+              <w:t>{{ "{:</w:t>
             </w:r>
             <w:r>
               <w:rPr>
@@ -1837,23 +1910,7 @@
                 <w:rFonts w:ascii="Arial" w:hAnsi="Arial" w:cs="Arial"/>
                 <w:sz w:val="20"/>
               </w:rPr>
-              <w:t>.2f}</w:t>
-            </w:r>
-            <w:proofErr w:type="gramStart"/>
-            <w:r>
-              <w:rPr>
-                <w:rFonts w:ascii="Arial" w:hAnsi="Arial" w:cs="Arial"/>
-                <w:sz w:val="20"/>
-              </w:rPr>
-              <w:t>".format</w:t>
-            </w:r>
-            <w:proofErr w:type="gramEnd"/>
-            <w:r>
-              <w:rPr>
-                <w:rFonts w:ascii="Arial" w:hAnsi="Arial" w:cs="Arial"/>
-                <w:sz w:val="20"/>
-              </w:rPr>
-              <w:t>(</w:t>
+              <w:t>.2f}".format(</w:t>
             </w:r>
             <w:r>
               <w:rPr>
@@ -1862,21 +1919,12 @@
               </w:rPr>
               <w:t>ADVANCEAMOUNT</w:t>
             </w:r>
-            <w:proofErr w:type="gramStart"/>
-            <w:r>
-              <w:rPr>
-                <w:rFonts w:ascii="Arial" w:hAnsi="Arial" w:cs="Arial"/>
-                <w:sz w:val="20"/>
-              </w:rPr>
-              <w:t>) }</w:t>
-            </w:r>
-            <w:proofErr w:type="gramEnd"/>
-            <w:r>
-              <w:rPr>
-                <w:rFonts w:ascii="Arial" w:hAnsi="Arial" w:cs="Arial"/>
-                <w:sz w:val="20"/>
-              </w:rPr>
-              <w:t>}</w:t>
+            <w:r>
+              <w:rPr>
+                <w:rFonts w:ascii="Arial" w:hAnsi="Arial" w:cs="Arial"/>
+                <w:sz w:val="20"/>
+              </w:rPr>
+              <w:t>) }}</w:t>
             </w:r>
           </w:p>
           <w:p>
@@ -1979,6 +2027,7 @@
                 <w:b/>
                 <w:sz w:val="20"/>
               </w:rPr>
+              <w:lastRenderedPageBreak/>
               <w:t>Variable rate loan</w:t>
             </w:r>
             <w:r>
@@ -2122,7 +2171,6 @@
               </w:rPr>
               <w:t xml:space="preserve">Account </w:t>
             </w:r>
-            <w:proofErr w:type="gramStart"/>
             <w:r>
               <w:rPr>
                 <w:rFonts w:ascii="Arial" w:hAnsi="Arial" w:cs="Arial"/>
@@ -2137,7 +2185,6 @@
               </w:rPr>
               <w:t>LOANNUMBER</w:t>
             </w:r>
-            <w:proofErr w:type="gramEnd"/>
             <w:r>
               <w:rPr>
                 <w:rFonts w:ascii="Arial" w:hAnsi="Arial" w:cs="Arial"/>
@@ -2232,31 +2279,14 @@
                 <w:noProof/>
                 <w:sz w:val="20"/>
               </w:rPr>
-              <w:t xml:space="preserve"> </w:t>
-            </w:r>
-            <w:proofErr w:type="gramStart"/>
-            <w:r>
-              <w:rPr>
-                <w:rFonts w:ascii="Arial" w:hAnsi="Arial" w:cs="Arial"/>
-                <w:noProof/>
-                <w:sz w:val="20"/>
-              </w:rPr>
-              <w:t>}}</w:t>
-            </w:r>
-            <w:r>
-              <w:rPr>
-                <w:rFonts w:ascii="Arial" w:hAnsi="Arial" w:cs="Arial"/>
-                <w:sz w:val="20"/>
-              </w:rPr>
-              <w:t>%</w:t>
-            </w:r>
-            <w:proofErr w:type="gramEnd"/>
-            <w:r>
-              <w:rPr>
-                <w:rFonts w:ascii="Arial" w:hAnsi="Arial" w:cs="Arial"/>
-                <w:sz w:val="20"/>
-              </w:rPr>
-              <w:t xml:space="preserve"> per annum</w:t>
+              <w:t xml:space="preserve"> }}</w:t>
+            </w:r>
+            <w:r>
+              <w:rPr>
+                <w:rFonts w:ascii="Arial" w:hAnsi="Arial" w:cs="Arial"/>
+                <w:sz w:val="20"/>
+              </w:rPr>
+              <w:t>% per annum</w:t>
             </w:r>
           </w:p>
         </w:tc>
@@ -2294,7 +2324,6 @@
                 <w:b/>
                 <w:sz w:val="20"/>
               </w:rPr>
-              <w:lastRenderedPageBreak/>
               <w:t>REPAYMENTS</w:t>
             </w:r>
           </w:p>
@@ -2503,7 +2532,6 @@
               </w:rPr>
               <w:t xml:space="preserve">Account </w:t>
             </w:r>
-            <w:proofErr w:type="gramStart"/>
             <w:r>
               <w:rPr>
                 <w:rFonts w:ascii="Arial" w:hAnsi="Arial" w:cs="Arial"/>
@@ -2518,7 +2546,6 @@
               </w:rPr>
               <w:t>LOANNUMBER</w:t>
             </w:r>
-            <w:proofErr w:type="gramEnd"/>
             <w:r>
               <w:rPr>
                 <w:rFonts w:ascii="Arial" w:hAnsi="Arial" w:cs="Arial"/>
@@ -2744,7 +2771,6 @@
               </w:rPr>
               <w:t xml:space="preserve">Account </w:t>
             </w:r>
-            <w:proofErr w:type="gramStart"/>
             <w:r>
               <w:rPr>
                 <w:rFonts w:ascii="Arial" w:hAnsi="Arial" w:cs="Arial"/>
@@ -2759,7 +2785,6 @@
               </w:rPr>
               <w:t>LOANNUMBER</w:t>
             </w:r>
-            <w:proofErr w:type="gramEnd"/>
             <w:r>
               <w:rPr>
                 <w:rFonts w:ascii="Arial" w:hAnsi="Arial" w:cs="Arial"/>
@@ -2864,37 +2889,12 @@
               </w:rPr>
               <w:t>$</w:t>
             </w:r>
-            <w:proofErr w:type="gramStart"/>
-            <w:r>
-              <w:rPr>
-                <w:rFonts w:ascii="Arial" w:hAnsi="Arial" w:cs="Arial"/>
-                <w:sz w:val="20"/>
-              </w:rPr>
-              <w:t>{{ "</w:t>
-            </w:r>
-            <w:proofErr w:type="gramEnd"/>
-            <w:r>
-              <w:rPr>
-                <w:rFonts w:ascii="Arial" w:hAnsi="Arial" w:cs="Arial"/>
-                <w:sz w:val="20"/>
-              </w:rPr>
-              <w:t>{:.2f}</w:t>
-            </w:r>
-            <w:proofErr w:type="gramStart"/>
-            <w:r>
-              <w:rPr>
-                <w:rFonts w:ascii="Arial" w:hAnsi="Arial" w:cs="Arial"/>
-                <w:sz w:val="20"/>
-              </w:rPr>
-              <w:t>".format</w:t>
-            </w:r>
-            <w:proofErr w:type="gramEnd"/>
-            <w:r>
-              <w:rPr>
-                <w:rFonts w:ascii="Arial" w:hAnsi="Arial" w:cs="Arial"/>
-                <w:sz w:val="20"/>
-              </w:rPr>
-              <w:t>(</w:t>
+            <w:r>
+              <w:rPr>
+                <w:rFonts w:ascii="Arial" w:hAnsi="Arial" w:cs="Arial"/>
+                <w:sz w:val="20"/>
+              </w:rPr>
+              <w:t>{{ "{:.2f}".format(</w:t>
             </w:r>
             <w:proofErr w:type="spellStart"/>
             <w:r>
@@ -2905,21 +2905,12 @@
               <w:t>PIRepayments</w:t>
             </w:r>
             <w:proofErr w:type="spellEnd"/>
-            <w:proofErr w:type="gramStart"/>
-            <w:r>
-              <w:rPr>
-                <w:rFonts w:ascii="Arial" w:hAnsi="Arial" w:cs="Arial"/>
-                <w:sz w:val="20"/>
-              </w:rPr>
-              <w:t>) }</w:t>
-            </w:r>
-            <w:proofErr w:type="gramEnd"/>
-            <w:r>
-              <w:rPr>
-                <w:rFonts w:ascii="Arial" w:hAnsi="Arial" w:cs="Arial"/>
-                <w:sz w:val="20"/>
-              </w:rPr>
-              <w:t>}</w:t>
+            <w:r>
+              <w:rPr>
+                <w:rFonts w:ascii="Arial" w:hAnsi="Arial" w:cs="Arial"/>
+                <w:sz w:val="20"/>
+              </w:rPr>
+              <w:t>) }}</w:t>
             </w:r>
           </w:p>
           <w:p>
@@ -3066,23 +3057,7 @@
                 <w:rFonts w:ascii="Arial" w:hAnsi="Arial" w:cs="Arial"/>
                 <w:sz w:val="20"/>
               </w:rPr>
-              <w:t xml:space="preserve">During any interest only period, each monthly payment represents interest for the previous month calculated on daily balances of the total amount outstanding at the applicable variable interest rate.   If we change the variable interest </w:t>
-            </w:r>
-            <w:proofErr w:type="gramStart"/>
-            <w:r>
-              <w:rPr>
-                <w:rFonts w:ascii="Arial" w:hAnsi="Arial" w:cs="Arial"/>
-                <w:sz w:val="20"/>
-              </w:rPr>
-              <w:t>rate</w:t>
-            </w:r>
-            <w:proofErr w:type="gramEnd"/>
-            <w:r>
-              <w:rPr>
-                <w:rFonts w:ascii="Arial" w:hAnsi="Arial" w:cs="Arial"/>
-                <w:sz w:val="20"/>
-              </w:rPr>
-              <w:t xml:space="preserve"> then the interest payments will also change. </w:t>
+              <w:t xml:space="preserve">During any interest only period, each monthly payment represents interest for the previous month calculated on daily balances of the total amount outstanding at the applicable variable interest rate.   If we change the variable interest rate then the interest payments will also change. </w:t>
             </w:r>
           </w:p>
           <w:p>
@@ -3109,23 +3084,7 @@
                 <w:rFonts w:ascii="Arial" w:hAnsi="Arial" w:cs="Arial"/>
                 <w:sz w:val="20"/>
               </w:rPr>
-              <w:t xml:space="preserve">At the end of the interest only period, principal and interest repayments commence on the following repayment date.  The principal and interest payments will be calculated by dividing the total amount outstanding plus the interest (at the applicable variable interest rate) for the whole of the remaining term by the number of repayments remaining in the term.  If we change the variable interest </w:t>
-            </w:r>
-            <w:proofErr w:type="gramStart"/>
-            <w:r>
-              <w:rPr>
-                <w:rFonts w:ascii="Arial" w:hAnsi="Arial" w:cs="Arial"/>
-                <w:sz w:val="20"/>
-              </w:rPr>
-              <w:t>rate</w:t>
-            </w:r>
-            <w:proofErr w:type="gramEnd"/>
-            <w:r>
-              <w:rPr>
-                <w:rFonts w:ascii="Arial" w:hAnsi="Arial" w:cs="Arial"/>
-                <w:sz w:val="20"/>
-              </w:rPr>
-              <w:t xml:space="preserve"> then the principal and interest payments will also change.</w:t>
+              <w:t>At the end of the interest only period, principal and interest repayments commence on the following repayment date.  The principal and interest payments will be calculated by dividing the total amount outstanding plus the interest (at the applicable variable interest rate) for the whole of the remaining term by the number of repayments remaining in the term.  If we change the variable interest rate then the principal and interest payments will also change.</w:t>
             </w:r>
           </w:p>
           <w:p>
@@ -3230,6 +3189,7 @@
                 <w:i/>
                 <w:sz w:val="20"/>
               </w:rPr>
+              <w:lastRenderedPageBreak/>
               <w:t>Interest Only</w:t>
             </w:r>
             <w:r>
@@ -3239,7 +3199,6 @@
               </w:rPr>
               <w:t xml:space="preserve"> Account </w:t>
             </w:r>
-            <w:proofErr w:type="gramStart"/>
             <w:r>
               <w:rPr>
                 <w:rFonts w:ascii="Arial" w:hAnsi="Arial" w:cs="Arial"/>
@@ -3254,7 +3213,6 @@
               </w:rPr>
               <w:t>LOANNUMBER</w:t>
             </w:r>
-            <w:proofErr w:type="gramEnd"/>
             <w:r>
               <w:rPr>
                 <w:rFonts w:ascii="Arial" w:hAnsi="Arial" w:cs="Arial"/>
@@ -3975,7 +3933,6 @@
                 <w:noProof/>
                 <w:sz w:val="20"/>
               </w:rPr>
-              <w:lastRenderedPageBreak/>
               <w:t>{</w:t>
             </w:r>
             <w:r>
@@ -4496,21 +4453,12 @@
               <w:t xml:space="preserve">{%tr if </w:t>
             </w:r>
             <w:proofErr w:type="spellStart"/>
-            <w:proofErr w:type="gramStart"/>
-            <w:r>
-              <w:rPr>
-                <w:rFonts w:ascii="Arial" w:hAnsi="Arial" w:cs="Arial"/>
-                <w:sz w:val="20"/>
-              </w:rPr>
-              <w:t>charge.charge</w:t>
-            </w:r>
-            <w:proofErr w:type="gramEnd"/>
-            <w:r>
-              <w:rPr>
-                <w:rFonts w:ascii="Arial" w:hAnsi="Arial" w:cs="Arial"/>
-                <w:sz w:val="20"/>
-              </w:rPr>
-              <w:t>_amount</w:t>
+            <w:r>
+              <w:rPr>
+                <w:rFonts w:ascii="Arial" w:hAnsi="Arial" w:cs="Arial"/>
+                <w:sz w:val="20"/>
+              </w:rPr>
+              <w:t>charge.charge_amount</w:t>
             </w:r>
             <w:proofErr w:type="spellEnd"/>
             <w:r>
@@ -4547,7 +4495,6 @@
                 <w:u w:val="single"/>
               </w:rPr>
             </w:pPr>
-            <w:proofErr w:type="gramStart"/>
             <w:r>
               <w:rPr>
                 <w:rFonts w:ascii="Arial" w:hAnsi="Arial" w:cs="Arial"/>
@@ -4563,16 +4510,7 @@
                 <w:sz w:val="20"/>
                 <w:u w:val="single"/>
               </w:rPr>
-              <w:t>charge</w:t>
-            </w:r>
-            <w:proofErr w:type="gramEnd"/>
-            <w:r>
-              <w:rPr>
-                <w:rFonts w:ascii="Arial" w:hAnsi="Arial" w:cs="Arial"/>
-                <w:sz w:val="20"/>
-                <w:u w:val="single"/>
-              </w:rPr>
-              <w:t>.</w:t>
+              <w:t>charge.</w:t>
             </w:r>
             <w:r>
               <w:rPr>
@@ -4618,21 +4556,12 @@
               </w:rPr>
               <w:t>$</w:t>
             </w:r>
-            <w:proofErr w:type="gramStart"/>
-            <w:r>
-              <w:rPr>
-                <w:rFonts w:ascii="Arial" w:hAnsi="Arial" w:cs="Arial"/>
-                <w:sz w:val="20"/>
-              </w:rPr>
-              <w:t>{{ "</w:t>
-            </w:r>
-            <w:proofErr w:type="gramEnd"/>
-            <w:r>
-              <w:rPr>
-                <w:rFonts w:ascii="Arial" w:hAnsi="Arial" w:cs="Arial"/>
-                <w:sz w:val="20"/>
-              </w:rPr>
-              <w:t>{:</w:t>
+            <w:r>
+              <w:rPr>
+                <w:rFonts w:ascii="Arial" w:hAnsi="Arial" w:cs="Arial"/>
+                <w:sz w:val="20"/>
+              </w:rPr>
+              <w:t>{{ "{:</w:t>
             </w:r>
             <w:r>
               <w:rPr>
@@ -4646,40 +4575,15 @@
                 <w:rFonts w:ascii="Arial" w:hAnsi="Arial" w:cs="Arial"/>
                 <w:sz w:val="20"/>
               </w:rPr>
-              <w:t>.2f}</w:t>
-            </w:r>
-            <w:proofErr w:type="gramStart"/>
-            <w:r>
-              <w:rPr>
-                <w:rFonts w:ascii="Arial" w:hAnsi="Arial" w:cs="Arial"/>
-                <w:sz w:val="20"/>
-              </w:rPr>
-              <w:t>".format</w:t>
-            </w:r>
-            <w:proofErr w:type="gramEnd"/>
-            <w:r>
-              <w:rPr>
-                <w:rFonts w:ascii="Arial" w:hAnsi="Arial" w:cs="Arial"/>
-                <w:sz w:val="20"/>
-              </w:rPr>
-              <w:t>(</w:t>
+              <w:t>.2f}".format(</w:t>
             </w:r>
             <w:proofErr w:type="spellStart"/>
-            <w:proofErr w:type="gramStart"/>
-            <w:r>
-              <w:rPr>
-                <w:rFonts w:ascii="Arial" w:hAnsi="Arial" w:cs="Arial"/>
-                <w:sz w:val="20"/>
-              </w:rPr>
-              <w:t>charge.charge</w:t>
-            </w:r>
-            <w:proofErr w:type="gramEnd"/>
-            <w:r>
-              <w:rPr>
-                <w:rFonts w:ascii="Arial" w:hAnsi="Arial" w:cs="Arial"/>
-                <w:sz w:val="20"/>
-              </w:rPr>
-              <w:t>_amount</w:t>
+            <w:r>
+              <w:rPr>
+                <w:rFonts w:ascii="Arial" w:hAnsi="Arial" w:cs="Arial"/>
+                <w:sz w:val="20"/>
+              </w:rPr>
+              <w:t>charge.charge_amount</w:t>
             </w:r>
             <w:proofErr w:type="spellEnd"/>
             <w:r>
@@ -4843,6 +4747,14 @@
                 <w:u w:val="single"/>
               </w:rPr>
             </w:pPr>
+            <w:r>
+              <w:rPr>
+                <w:rFonts w:ascii="Arial" w:hAnsi="Arial" w:cs="Arial"/>
+                <w:sz w:val="20"/>
+                <w:u w:val="single"/>
+              </w:rPr>
+              <w:t>Loan processing fee</w:t>
+            </w:r>
           </w:p>
         </w:tc>
         <w:tc>
@@ -4863,6 +4775,13 @@
                 <w:sz w:val="20"/>
               </w:rPr>
             </w:pPr>
+            <w:r>
+              <w:rPr>
+                <w:rFonts w:ascii="Arial" w:hAnsi="Arial" w:cs="Arial"/>
+                <w:sz w:val="20"/>
+              </w:rPr>
+              <w:t>Unascertainable</w:t>
+            </w:r>
           </w:p>
         </w:tc>
       </w:tr>
@@ -4918,29 +4837,6 @@
                 <w:sz w:val="20"/>
               </w:rPr>
             </w:pPr>
-            <w:r>
-              <w:rPr>
-                <w:rFonts w:ascii="Arial" w:hAnsi="Arial" w:cs="Arial"/>
-                <w:sz w:val="20"/>
-              </w:rPr>
-              <w:t xml:space="preserve">{%tr if </w:t>
-            </w:r>
-            <w:proofErr w:type="spellStart"/>
-            <w:r>
-              <w:rPr>
-                <w:rFonts w:ascii="Arial" w:hAnsi="Arial" w:cs="Arial"/>
-                <w:sz w:val="20"/>
-              </w:rPr>
-              <w:t>mortgage_registration_fee</w:t>
-            </w:r>
-            <w:proofErr w:type="spellEnd"/>
-            <w:r>
-              <w:rPr>
-                <w:rFonts w:ascii="Arial" w:hAnsi="Arial" w:cs="Arial"/>
-                <w:sz w:val="20"/>
-              </w:rPr>
-              <w:t xml:space="preserve"> %}</w:t>
-            </w:r>
           </w:p>
         </w:tc>
       </w:tr>
@@ -4994,93 +4890,6 @@
                 <w:sz w:val="20"/>
               </w:rPr>
             </w:pPr>
-            <w:r>
-              <w:rPr>
-                <w:rFonts w:ascii="Arial" w:hAnsi="Arial" w:cs="Arial"/>
-                <w:sz w:val="20"/>
-              </w:rPr>
-              <w:t>$</w:t>
-            </w:r>
-            <w:proofErr w:type="gramStart"/>
-            <w:r>
-              <w:rPr>
-                <w:rFonts w:ascii="Arial" w:hAnsi="Arial" w:cs="Arial"/>
-                <w:sz w:val="20"/>
-              </w:rPr>
-              <w:t>{{ "</w:t>
-            </w:r>
-            <w:proofErr w:type="gramEnd"/>
-            <w:r>
-              <w:rPr>
-                <w:rFonts w:ascii="Arial" w:hAnsi="Arial" w:cs="Arial"/>
-                <w:sz w:val="20"/>
-              </w:rPr>
-              <w:t>{:</w:t>
-            </w:r>
-            <w:r>
-              <w:rPr>
-                <w:rFonts w:ascii="Arial" w:hAnsi="Arial" w:cs="Arial"/>
-                <w:sz w:val="20"/>
-              </w:rPr>
-              <w:t>,</w:t>
-            </w:r>
-            <w:r>
-              <w:rPr>
-                <w:rFonts w:ascii="Arial" w:hAnsi="Arial" w:cs="Arial"/>
-                <w:sz w:val="20"/>
-              </w:rPr>
-              <w:t>.2f}</w:t>
-            </w:r>
-            <w:proofErr w:type="gramStart"/>
-            <w:r>
-              <w:rPr>
-                <w:rFonts w:ascii="Arial" w:hAnsi="Arial" w:cs="Arial"/>
-                <w:sz w:val="20"/>
-              </w:rPr>
-              <w:t>".format</w:t>
-            </w:r>
-            <w:proofErr w:type="gramEnd"/>
-            <w:r>
-              <w:rPr>
-                <w:rFonts w:ascii="Arial" w:hAnsi="Arial" w:cs="Arial"/>
-                <w:sz w:val="20"/>
-              </w:rPr>
-              <w:t>(</w:t>
-            </w:r>
-            <w:proofErr w:type="spellStart"/>
-            <w:r>
-              <w:rPr>
-                <w:rFonts w:ascii="Arial" w:hAnsi="Arial" w:cs="Arial"/>
-                <w:sz w:val="20"/>
-              </w:rPr>
-              <w:t>mortgage_registration_fee</w:t>
-            </w:r>
-            <w:proofErr w:type="spellEnd"/>
-            <w:proofErr w:type="gramStart"/>
-            <w:r>
-              <w:rPr>
-                <w:rFonts w:ascii="Arial" w:hAnsi="Arial" w:cs="Arial"/>
-                <w:sz w:val="20"/>
-              </w:rPr>
-              <w:t>) }</w:t>
-            </w:r>
-            <w:proofErr w:type="gramEnd"/>
-            <w:r>
-              <w:rPr>
-                <w:rFonts w:ascii="Arial" w:hAnsi="Arial" w:cs="Arial"/>
-                <w:sz w:val="20"/>
-              </w:rPr>
-              <w:t>}</w:t>
-            </w:r>
-          </w:p>
-          <w:p>
-            <w:pPr>
-              <w:spacing w:before="60" w:after="60"/>
-              <w:rPr>
-                <w:rFonts w:ascii="Arial" w:hAnsi="Arial" w:cs="Arial"/>
-                <w:sz w:val="20"/>
-              </w:rPr>
-            </w:pPr>
           </w:p>
         </w:tc>
       </w:tr>
@@ -5127,13 +4936,6 @@
                 <w:sz w:val="20"/>
               </w:rPr>
             </w:pPr>
-            <w:r>
-              <w:rPr>
-                <w:rFonts w:ascii="Arial" w:hAnsi="Arial" w:cs="Arial"/>
-                <w:sz w:val="20"/>
-              </w:rPr>
-              <w:t>{%tr endif %}</w:t>
-            </w:r>
           </w:p>
         </w:tc>
       </w:tr>
@@ -5173,16 +4975,9 @@
                 <w:rFonts w:ascii="Arial" w:hAnsi="Arial" w:cs="Arial"/>
                 <w:sz w:val="20"/>
               </w:rPr>
-              <w:t>security_duty</w:t>
+              <w:t>security_duty %}</w:t>
             </w:r>
             <w:proofErr w:type="spellEnd"/>
-            <w:r>
-              <w:rPr>
-                <w:rFonts w:ascii="Arial" w:hAnsi="Arial" w:cs="Arial"/>
-                <w:sz w:val="20"/>
-              </w:rPr>
-              <w:t xml:space="preserve"> %}</w:t>
-            </w:r>
           </w:p>
         </w:tc>
         <w:tc>
@@ -5285,7 +5080,6 @@
               </w:rPr>
               <w:t>$</w:t>
             </w:r>
-            <w:proofErr w:type="gramStart"/>
             <w:r>
               <w:rPr>
                 <w:rFonts w:ascii="Arial" w:hAnsi="Arial" w:cs="Arial"/>
@@ -5308,7 +5102,6 @@
               </w:rPr>
               <w:t xml:space="preserve">  [</w:t>
             </w:r>
-            <w:proofErr w:type="gramEnd"/>
             <w:r>
               <w:rPr>
                 <w:rFonts w:ascii="Arial" w:hAnsi="Arial" w:cs="Arial"/>
@@ -5552,6 +5345,7 @@
                 <w:rFonts w:ascii="Arial" w:hAnsi="Arial" w:cs="Arial"/>
                 <w:sz w:val="20"/>
               </w:rPr>
+              <w:lastRenderedPageBreak/>
               <w:t xml:space="preserve">{%tr if </w:t>
             </w:r>
             <w:proofErr w:type="spellStart"/>
@@ -5657,7 +5451,6 @@
               </w:rPr>
               <w:t>$</w:t>
             </w:r>
-            <w:proofErr w:type="gramStart"/>
             <w:r>
               <w:rPr>
                 <w:rFonts w:ascii="Arial" w:hAnsi="Arial" w:cs="Arial"/>
@@ -5677,15 +5470,7 @@
                 <w:rFonts w:ascii="Arial" w:hAnsi="Arial" w:cs="Arial"/>
                 <w:sz w:val="20"/>
               </w:rPr>
-              <w:t>"</w:t>
-            </w:r>
-            <w:proofErr w:type="gramEnd"/>
-            <w:r>
-              <w:rPr>
-                <w:rFonts w:ascii="Arial" w:hAnsi="Arial" w:cs="Arial"/>
-                <w:sz w:val="20"/>
-              </w:rPr>
-              <w:t>{:</w:t>
+              <w:t>"{:</w:t>
             </w:r>
             <w:r>
               <w:rPr>
@@ -5699,23 +5484,7 @@
                 <w:rFonts w:ascii="Arial" w:hAnsi="Arial" w:cs="Arial"/>
                 <w:sz w:val="20"/>
               </w:rPr>
-              <w:t>.2f}</w:t>
-            </w:r>
-            <w:proofErr w:type="gramStart"/>
-            <w:r>
-              <w:rPr>
-                <w:rFonts w:ascii="Arial" w:hAnsi="Arial" w:cs="Arial"/>
-                <w:sz w:val="20"/>
-              </w:rPr>
-              <w:t>".format</w:t>
-            </w:r>
-            <w:proofErr w:type="gramEnd"/>
-            <w:r>
-              <w:rPr>
-                <w:rFonts w:ascii="Arial" w:hAnsi="Arial" w:cs="Arial"/>
-                <w:sz w:val="20"/>
-              </w:rPr>
-              <w:t>(</w:t>
+              <w:t>.2f}".format(</w:t>
             </w:r>
             <w:proofErr w:type="spellStart"/>
             <w:r>
@@ -5856,314 +5625,6 @@
         </w:trPr>
         <w:tc>
           <w:tcPr>
-            <w:tcW w:w="5901" w:type="dxa"/>
-            <w:gridSpan w:val="2"/>
-            <w:tcBorders>
-              <w:top w:val="nil"/>
-              <w:bottom w:val="nil"/>
-              <w:right w:val="nil"/>
-            </w:tcBorders>
-          </w:tcPr>
-          <w:p>
-            <w:pPr>
-              <w:spacing w:before="60" w:after="60"/>
-              <w:rPr>
-                <w:rFonts w:ascii="Arial" w:hAnsi="Arial" w:cs="Arial"/>
-                <w:sz w:val="20"/>
-              </w:rPr>
-            </w:pPr>
-          </w:p>
-        </w:tc>
-        <w:tc>
-          <w:tcPr>
-            <w:tcW w:w="4275" w:type="dxa"/>
-            <w:gridSpan w:val="3"/>
-            <w:tcBorders>
-              <w:top w:val="nil"/>
-              <w:left w:val="single" w:sz="4" w:space="0" w:color="auto"/>
-              <w:bottom w:val="nil"/>
-            </w:tcBorders>
-          </w:tcPr>
-          <w:p>
-            <w:pPr>
-              <w:spacing w:before="60" w:after="60"/>
-              <w:rPr>
-                <w:rFonts w:ascii="Arial" w:hAnsi="Arial" w:cs="Arial"/>
-                <w:sz w:val="20"/>
-              </w:rPr>
-            </w:pPr>
-            <w:r>
-              <w:rPr>
-                <w:rFonts w:ascii="Arial" w:hAnsi="Arial" w:cs="Arial"/>
-                <w:sz w:val="20"/>
-              </w:rPr>
-              <w:t>{%p if charges %}</w:t>
-            </w:r>
-          </w:p>
-          <w:p>
-            <w:pPr>
-              <w:spacing w:before="60" w:after="60"/>
-              <w:rPr>
-                <w:rFonts w:ascii="Arial" w:hAnsi="Arial" w:cs="Arial"/>
-                <w:sz w:val="20"/>
-              </w:rPr>
-            </w:pPr>
-            <w:r>
-              <w:rPr>
-                <w:rFonts w:ascii="Arial" w:hAnsi="Arial" w:cs="Arial"/>
-                <w:sz w:val="20"/>
-              </w:rPr>
-              <w:t>{%</w:t>
-            </w:r>
-            <w:r>
-              <w:rPr>
-                <w:rFonts w:ascii="Arial" w:hAnsi="Arial" w:cs="Arial"/>
-                <w:sz w:val="20"/>
-              </w:rPr>
-              <w:t xml:space="preserve"> </w:t>
-            </w:r>
-            <w:r>
-              <w:rPr>
-                <w:rFonts w:ascii="Arial" w:hAnsi="Arial" w:cs="Arial"/>
-                <w:sz w:val="20"/>
-              </w:rPr>
-              <w:t>set total =</w:t>
-            </w:r>
-          </w:p>
-          <w:p>
-            <w:pPr>
-              <w:spacing w:before="60" w:after="60"/>
-              <w:rPr>
-                <w:rFonts w:ascii="Arial" w:hAnsi="Arial" w:cs="Arial"/>
-                <w:sz w:val="20"/>
-              </w:rPr>
-            </w:pPr>
-            <w:r>
-              <w:rPr>
-                <w:rFonts w:ascii="Arial" w:hAnsi="Arial" w:cs="Arial"/>
-                <w:sz w:val="20"/>
-              </w:rPr>
-              <w:t xml:space="preserve">    (charges | map(attribute='</w:t>
-            </w:r>
-            <w:proofErr w:type="spellStart"/>
-            <w:r>
-              <w:rPr>
-                <w:rFonts w:ascii="Arial" w:hAnsi="Arial" w:cs="Arial"/>
-                <w:sz w:val="20"/>
-              </w:rPr>
-              <w:t>charge_amount</w:t>
-            </w:r>
-            <w:proofErr w:type="spellEnd"/>
-            <w:r>
-              <w:rPr>
-                <w:rFonts w:ascii="Arial" w:hAnsi="Arial" w:cs="Arial"/>
-                <w:sz w:val="20"/>
-              </w:rPr>
-              <w:t>') | sum)</w:t>
-            </w:r>
-          </w:p>
-          <w:p>
-            <w:pPr>
-              <w:spacing w:before="60" w:after="60"/>
-              <w:rPr>
-                <w:rFonts w:ascii="Arial" w:hAnsi="Arial" w:cs="Arial"/>
-                <w:sz w:val="20"/>
-              </w:rPr>
-            </w:pPr>
-            <w:r>
-              <w:rPr>
-                <w:rFonts w:ascii="Arial" w:hAnsi="Arial" w:cs="Arial"/>
-                <w:sz w:val="20"/>
-              </w:rPr>
-              <w:t>%}</w:t>
-            </w:r>
-          </w:p>
-          <w:p>
-            <w:pPr>
-              <w:spacing w:before="60" w:after="60"/>
-              <w:rPr>
-                <w:rFonts w:ascii="Arial" w:hAnsi="Arial" w:cs="Arial"/>
-                <w:sz w:val="20"/>
-              </w:rPr>
-            </w:pPr>
-            <w:r>
-              <w:rPr>
-                <w:rFonts w:ascii="Arial" w:hAnsi="Arial" w:cs="Arial"/>
-                <w:sz w:val="20"/>
-              </w:rPr>
-              <w:t xml:space="preserve">{%p if </w:t>
-            </w:r>
-            <w:proofErr w:type="spellStart"/>
-            <w:r>
-              <w:rPr>
-                <w:rFonts w:ascii="Arial" w:hAnsi="Arial" w:cs="Arial"/>
-                <w:sz w:val="20"/>
-              </w:rPr>
-              <w:t>LMI_Fee</w:t>
-            </w:r>
-            <w:proofErr w:type="spellEnd"/>
-            <w:r>
-              <w:rPr>
-                <w:rFonts w:ascii="Arial" w:hAnsi="Arial" w:cs="Arial"/>
-                <w:sz w:val="20"/>
-              </w:rPr>
-              <w:t xml:space="preserve"> %}</w:t>
-            </w:r>
-          </w:p>
-          <w:p>
-            <w:pPr>
-              <w:spacing w:before="60" w:after="60"/>
-              <w:rPr>
-                <w:rFonts w:ascii="Arial" w:hAnsi="Arial" w:cs="Arial"/>
-                <w:sz w:val="20"/>
-              </w:rPr>
-            </w:pPr>
-            <w:r>
-              <w:rPr>
-                <w:rFonts w:ascii="Arial" w:hAnsi="Arial" w:cs="Arial"/>
-                <w:sz w:val="20"/>
-              </w:rPr>
-              <w:t xml:space="preserve">{% set total = total + </w:t>
-            </w:r>
-            <w:proofErr w:type="spellStart"/>
-            <w:r>
-              <w:rPr>
-                <w:rFonts w:ascii="Arial" w:hAnsi="Arial" w:cs="Arial"/>
-                <w:sz w:val="20"/>
-              </w:rPr>
-              <w:t>LMI_Fee</w:t>
-            </w:r>
-            <w:proofErr w:type="spellEnd"/>
-            <w:r>
-              <w:rPr>
-                <w:rFonts w:ascii="Arial" w:hAnsi="Arial" w:cs="Arial"/>
-                <w:sz w:val="20"/>
-              </w:rPr>
-              <w:t xml:space="preserve"> %}</w:t>
-            </w:r>
-          </w:p>
-          <w:p>
-            <w:pPr>
-              <w:spacing w:before="60" w:after="60"/>
-              <w:rPr>
-                <w:rFonts w:ascii="Arial" w:hAnsi="Arial" w:cs="Arial"/>
-                <w:sz w:val="20"/>
-              </w:rPr>
-            </w:pPr>
-            <w:r>
-              <w:rPr>
-                <w:rFonts w:ascii="Arial" w:hAnsi="Arial" w:cs="Arial"/>
-                <w:sz w:val="20"/>
-              </w:rPr>
-              <w:t>{%p endif %}</w:t>
-            </w:r>
-          </w:p>
-          <w:p>
-            <w:pPr>
-              <w:spacing w:before="60" w:after="60"/>
-              <w:rPr>
-                <w:rFonts w:ascii="Arial" w:hAnsi="Arial" w:cs="Arial"/>
-                <w:sz w:val="20"/>
-              </w:rPr>
-            </w:pPr>
-            <w:r>
-              <w:rPr>
-                <w:rFonts w:ascii="Arial" w:hAnsi="Arial" w:cs="Arial"/>
-                <w:sz w:val="20"/>
-              </w:rPr>
-              <w:t xml:space="preserve">{%p if </w:t>
-            </w:r>
-            <w:proofErr w:type="spellStart"/>
-            <w:r>
-              <w:rPr>
-                <w:rFonts w:ascii="Arial" w:hAnsi="Arial" w:cs="Arial"/>
-                <w:sz w:val="20"/>
-              </w:rPr>
-              <w:t>mortgage_registration_fee</w:t>
-            </w:r>
-            <w:proofErr w:type="spellEnd"/>
-            <w:r>
-              <w:rPr>
-                <w:rFonts w:ascii="Arial" w:hAnsi="Arial" w:cs="Arial"/>
-                <w:sz w:val="20"/>
-              </w:rPr>
-              <w:t xml:space="preserve"> %}</w:t>
-            </w:r>
-          </w:p>
-          <w:p>
-            <w:pPr>
-              <w:spacing w:before="60" w:after="60"/>
-              <w:rPr>
-                <w:rFonts w:ascii="Arial" w:hAnsi="Arial" w:cs="Arial"/>
-                <w:sz w:val="20"/>
-              </w:rPr>
-            </w:pPr>
-            <w:r>
-              <w:rPr>
-                <w:rFonts w:ascii="Arial" w:hAnsi="Arial" w:cs="Arial"/>
-                <w:sz w:val="20"/>
-              </w:rPr>
-              <w:t xml:space="preserve">{% set total = total + </w:t>
-            </w:r>
-            <w:proofErr w:type="spellStart"/>
-            <w:r>
-              <w:rPr>
-                <w:rFonts w:ascii="Arial" w:hAnsi="Arial" w:cs="Arial"/>
-                <w:sz w:val="20"/>
-              </w:rPr>
-              <w:t>mortgage_registration_fee</w:t>
-            </w:r>
-            <w:proofErr w:type="spellEnd"/>
-            <w:r>
-              <w:rPr>
-                <w:rFonts w:ascii="Arial" w:hAnsi="Arial" w:cs="Arial"/>
-                <w:sz w:val="20"/>
-              </w:rPr>
-              <w:t xml:space="preserve"> %}</w:t>
-            </w:r>
-          </w:p>
-          <w:p>
-            <w:pPr>
-              <w:spacing w:before="60" w:after="60"/>
-              <w:rPr>
-                <w:rFonts w:ascii="Arial" w:hAnsi="Arial" w:cs="Arial"/>
-                <w:sz w:val="20"/>
-              </w:rPr>
-            </w:pPr>
-            <w:r>
-              <w:rPr>
-                <w:rFonts w:ascii="Arial" w:hAnsi="Arial" w:cs="Arial"/>
-                <w:sz w:val="20"/>
-              </w:rPr>
-              <w:lastRenderedPageBreak/>
-              <w:t>{%p endif %}</w:t>
-            </w:r>
-          </w:p>
-          <w:p>
-            <w:pPr>
-              <w:spacing w:before="60" w:after="60"/>
-              <w:rPr>
-                <w:rFonts w:ascii="Arial" w:hAnsi="Arial" w:cs="Arial"/>
-                <w:sz w:val="20"/>
-              </w:rPr>
-            </w:pPr>
-            <w:r>
-              <w:rPr>
-                <w:rFonts w:ascii="Arial" w:hAnsi="Arial" w:cs="Arial"/>
-                <w:sz w:val="20"/>
-              </w:rPr>
-              <w:t>{%p endif %}</w:t>
-            </w:r>
-          </w:p>
-        </w:tc>
-      </w:tr>
-      <w:tr>
-        <w:trPr>
-          <w:gridAfter w:val="1"/>
-          <w:wAfter w:w="24" w:type="dxa"/>
-        </w:trPr>
-        <w:tc>
-          <w:tcPr>
             <w:tcW w:w="5918" w:type="dxa"/>
             <w:gridSpan w:val="3"/>
             <w:tcBorders>
@@ -6187,26 +5648,7 @@
                 <w:b/>
                 <w:sz w:val="20"/>
               </w:rPr>
-              <w:lastRenderedPageBreak/>
-              <w:t xml:space="preserve">Total fees and charges which are </w:t>
-            </w:r>
-            <w:proofErr w:type="gramStart"/>
-            <w:r>
-              <w:rPr>
-                <w:rFonts w:ascii="Arial" w:hAnsi="Arial" w:cs="Arial"/>
-                <w:b/>
-                <w:sz w:val="20"/>
-              </w:rPr>
-              <w:t>definitely payable</w:t>
-            </w:r>
-            <w:proofErr w:type="gramEnd"/>
-            <w:r>
-              <w:rPr>
-                <w:rFonts w:ascii="Arial" w:hAnsi="Arial" w:cs="Arial"/>
-                <w:b/>
-                <w:sz w:val="20"/>
-              </w:rPr>
-              <w:t xml:space="preserve"> (excluding contingent and unascertainable amounts)  </w:t>
+              <w:t xml:space="preserve">Total fees and charges which are definitely payable (excluding contingent and unascertainable amounts)  </w:t>
             </w:r>
           </w:p>
         </w:tc>
@@ -6235,21 +5677,68 @@
               </w:rPr>
               <w:t>$</w:t>
             </w:r>
-            <w:proofErr w:type="gramStart"/>
-            <w:r>
-              <w:rPr>
-                <w:rFonts w:ascii="Arial" w:hAnsi="Arial" w:cs="Arial"/>
-                <w:sz w:val="20"/>
-              </w:rPr>
-              <w:t>{{ total</w:t>
-            </w:r>
-            <w:proofErr w:type="gramEnd"/>
-            <w:r>
-              <w:rPr>
-                <w:rFonts w:ascii="Arial" w:hAnsi="Arial" w:cs="Arial"/>
-                <w:sz w:val="20"/>
-              </w:rPr>
-              <w:t xml:space="preserve"> }}</w:t>
+            <w:r>
+              <w:rPr>
+                <w:rFonts w:ascii="Arial" w:hAnsi="Arial" w:cs="Arial"/>
+                <w:sz w:val="20"/>
+              </w:rPr>
+              <w:t>{</w:t>
+            </w:r>
+            <w:r>
+              <w:rPr>
+                <w:rFonts w:ascii="Arial" w:hAnsi="Arial" w:cs="Arial"/>
+                <w:sz w:val="20"/>
+              </w:rPr>
+              <w:t xml:space="preserve">{ </w:t>
+            </w:r>
+            <w:r>
+              <w:rPr>
+                <w:rFonts w:ascii="Arial" w:hAnsi="Arial" w:cs="Arial"/>
+                <w:sz w:val="20"/>
+              </w:rPr>
+              <w:t>"{:</w:t>
+            </w:r>
+            <w:r>
+              <w:rPr>
+                <w:rFonts w:ascii="Arial" w:hAnsi="Arial" w:cs="Arial"/>
+                <w:sz w:val="20"/>
+              </w:rPr>
+              <w:t>,</w:t>
+            </w:r>
+            <w:r>
+              <w:rPr>
+                <w:rFonts w:ascii="Arial" w:hAnsi="Arial" w:cs="Arial"/>
+                <w:sz w:val="20"/>
+              </w:rPr>
+              <w:t>.2f}".format</w:t>
+            </w:r>
+            <w:r>
+              <w:rPr>
+                <w:rFonts w:ascii="Arial" w:hAnsi="Arial" w:cs="Arial"/>
+                <w:sz w:val="20"/>
+              </w:rPr>
+              <w:t>(total</w:t>
+            </w:r>
+            <w:r>
+              <w:rPr>
+                <w:rFonts w:ascii="Arial" w:hAnsi="Arial" w:cs="Arial"/>
+                <w:sz w:val="20"/>
+              </w:rPr>
+              <w:t xml:space="preserve">) </w:t>
+            </w:r>
+            <w:r>
+              <w:rPr>
+                <w:rFonts w:ascii="Arial" w:hAnsi="Arial" w:cs="Arial"/>
+                <w:sz w:val="20"/>
+              </w:rPr>
+              <w:t>}</w:t>
+            </w:r>
+            <w:r>
+              <w:rPr>
+                <w:rFonts w:ascii="Arial" w:hAnsi="Arial" w:cs="Arial"/>
+                <w:sz w:val="20"/>
+              </w:rPr>
+              <w:t>}</w:t>
             </w:r>
           </w:p>
         </w:tc>
@@ -6354,14 +5843,7 @@
                 <w:rFonts w:ascii="Arial" w:hAnsi="Arial" w:cs="Arial"/>
                 <w:sz w:val="20"/>
               </w:rPr>
-              <w:t>These fees and charges are payable when the service is provided, the relevant event occurs or the expense incurred unless otherwise specified.  The fees may be pa</w:t>
-            </w:r>
-            <w:r>
-              <w:rPr>
-                <w:rFonts w:ascii="Arial" w:hAnsi="Arial" w:cs="Arial"/>
-                <w:sz w:val="20"/>
-              </w:rPr>
-              <w:t>yable to us or to a third party</w:t>
+              <w:t>These fees and charges are payable when the service is provided, the relevant event occurs or the expense incurred unless otherwise specified.  The fees may be payable to us or to a third party</w:t>
             </w:r>
             <w:r>
               <w:rPr>
@@ -6714,14 +6196,7 @@
                 <w:rFonts w:ascii="Arial" w:hAnsi="Arial" w:cs="Arial"/>
                 <w:sz w:val="20"/>
               </w:rPr>
-              <w:t>{</w:t>
-            </w:r>
-            <w:r>
-              <w:rPr>
-                <w:rFonts w:ascii="Arial" w:hAnsi="Arial" w:cs="Arial"/>
-                <w:sz w:val="20"/>
-              </w:rPr>
-              <w:t xml:space="preserve">%tr if </w:t>
+              <w:t xml:space="preserve">{%tr if </w:t>
             </w:r>
             <w:proofErr w:type="spellStart"/>
             <w:r>
@@ -6729,14 +6204,7 @@
                 <w:rFonts w:ascii="Arial" w:hAnsi="Arial" w:cs="Arial"/>
                 <w:sz w:val="20"/>
               </w:rPr>
-              <w:t>annual_facility_fe</w:t>
-            </w:r>
-            <w:r>
-              <w:rPr>
-                <w:rFonts w:ascii="Arial" w:hAnsi="Arial" w:cs="Arial"/>
-                <w:sz w:val="20"/>
-              </w:rPr>
-              <w:t>e</w:t>
+              <w:t>annual_facility_fee</w:t>
             </w:r>
             <w:proofErr w:type="spellEnd"/>
             <w:r>
@@ -6744,21 +6212,7 @@
                 <w:rFonts w:ascii="Arial" w:hAnsi="Arial" w:cs="Arial"/>
                 <w:sz w:val="20"/>
               </w:rPr>
-              <w:t xml:space="preserve"> </w:t>
-            </w:r>
-            <w:r>
-              <w:rPr>
-                <w:rFonts w:ascii="Arial" w:hAnsi="Arial" w:cs="Arial"/>
-                <w:sz w:val="20"/>
-              </w:rPr>
-              <w:t>%</w:t>
-            </w:r>
-            <w:r>
-              <w:rPr>
-                <w:rFonts w:ascii="Arial" w:hAnsi="Arial" w:cs="Arial"/>
-                <w:sz w:val="20"/>
-              </w:rPr>
-              <w:t>}</w:t>
+              <w:t xml:space="preserve"> %}</w:t>
             </w:r>
           </w:p>
         </w:tc>
@@ -6995,21 +6449,7 @@
                 <w:rFonts w:ascii="Arial" w:hAnsi="Arial" w:cs="Arial"/>
                 <w:sz w:val="20"/>
               </w:rPr>
-              <w:t>{</w:t>
-            </w:r>
-            <w:r>
-              <w:rPr>
-                <w:rFonts w:ascii="Arial" w:hAnsi="Arial" w:cs="Arial"/>
-                <w:sz w:val="20"/>
-              </w:rPr>
-              <w:t>%tr endif %</w:t>
-            </w:r>
-            <w:r>
-              <w:rPr>
-                <w:rFonts w:ascii="Arial" w:hAnsi="Arial" w:cs="Arial"/>
-                <w:sz w:val="20"/>
-              </w:rPr>
-              <w:t>}</w:t>
+              <w:t>{%tr endif %}</w:t>
             </w:r>
           </w:p>
         </w:tc>
@@ -7088,14 +6528,7 @@
                 <w:rFonts w:ascii="Arial" w:hAnsi="Arial" w:cs="Arial"/>
                 <w:sz w:val="20"/>
               </w:rPr>
-              <w:t>{</w:t>
-            </w:r>
-            <w:r>
-              <w:rPr>
-                <w:rFonts w:ascii="Arial" w:hAnsi="Arial" w:cs="Arial"/>
-                <w:sz w:val="20"/>
-              </w:rPr>
-              <w:t xml:space="preserve">%tr if </w:t>
+              <w:t xml:space="preserve">{%tr if </w:t>
             </w:r>
             <w:proofErr w:type="spellStart"/>
             <w:r>
@@ -7313,14 +6746,7 @@
                 <w:rFonts w:ascii="Arial" w:hAnsi="Arial" w:cs="Arial"/>
                 <w:sz w:val="20"/>
               </w:rPr>
-              <w:t>{</w:t>
-            </w:r>
-            <w:r>
-              <w:rPr>
-                <w:rFonts w:ascii="Arial" w:hAnsi="Arial" w:cs="Arial"/>
-                <w:sz w:val="20"/>
-              </w:rPr>
-              <w:t>%tr endif %}</w:t>
+              <w:t>{%tr endif %}</w:t>
             </w:r>
           </w:p>
         </w:tc>
@@ -7568,28 +6994,7 @@
                 <w:rFonts w:ascii="Arial" w:hAnsi="Arial" w:cs="Arial"/>
                 <w:sz w:val="20"/>
               </w:rPr>
-              <w:t xml:space="preserve">Loan facility variation fee.  Payable each time you request (and we agree to your request) to materially change the loan facility, for example, a principal increase, a security </w:t>
-            </w:r>
-            <w:r>
-              <w:rPr>
-                <w:rFonts w:ascii="Arial" w:hAnsi="Arial" w:cs="Arial"/>
-                <w:sz w:val="20"/>
-              </w:rPr>
-              <w:t xml:space="preserve">substitution </w:t>
-            </w:r>
-            <w:r>
-              <w:rPr>
-                <w:rFonts w:ascii="Arial" w:hAnsi="Arial" w:cs="Arial"/>
-                <w:sz w:val="20"/>
-              </w:rPr>
-              <w:t>or similar</w:t>
-            </w:r>
-            <w:r>
-              <w:rPr>
-                <w:rFonts w:ascii="Arial" w:hAnsi="Arial" w:cs="Arial"/>
-                <w:sz w:val="20"/>
-              </w:rPr>
-              <w:t>.</w:t>
+              <w:t>Loan facility variation fee.  Payable each time you request (and we agree to your request) to materially change the loan facility, for example, a principal increase, a security substitution or similar.</w:t>
             </w:r>
           </w:p>
         </w:tc>
@@ -8498,44 +7903,19 @@
               </w:rPr>
               <w:t xml:space="preserve">A manual </w:t>
             </w:r>
-            <w:proofErr w:type="gramStart"/>
-            <w:r>
-              <w:rPr>
-                <w:rFonts w:ascii="Arial" w:hAnsi="Arial" w:cs="Arial"/>
-                <w:sz w:val="20"/>
-              </w:rPr>
-              <w:t>redraw</w:t>
-            </w:r>
-            <w:proofErr w:type="gramEnd"/>
-            <w:r>
-              <w:rPr>
-                <w:rFonts w:ascii="Arial" w:hAnsi="Arial" w:cs="Arial"/>
-                <w:sz w:val="20"/>
-              </w:rPr>
-              <w:t xml:space="preserve"> request</w:t>
-            </w:r>
-            <w:r>
-              <w:rPr>
-                <w:rFonts w:ascii="Arial" w:hAnsi="Arial" w:cs="Arial"/>
-                <w:sz w:val="20"/>
-              </w:rPr>
-              <w:t xml:space="preserve"> fee (payable if you request and we agree to process a redraw request, a </w:t>
-            </w:r>
-            <w:proofErr w:type="gramStart"/>
-            <w:r>
-              <w:rPr>
-                <w:rFonts w:ascii="Arial" w:hAnsi="Arial" w:cs="Arial"/>
-                <w:sz w:val="20"/>
-              </w:rPr>
-              <w:t>one off</w:t>
-            </w:r>
-            <w:proofErr w:type="gramEnd"/>
-            <w:r>
-              <w:rPr>
-                <w:rFonts w:ascii="Arial" w:hAnsi="Arial" w:cs="Arial"/>
-                <w:sz w:val="20"/>
-              </w:rPr>
-              <w:t xml:space="preserve"> payment or a funds transfer)</w:t>
+            <w:r>
+              <w:rPr>
+                <w:rFonts w:ascii="Arial" w:hAnsi="Arial" w:cs="Arial"/>
+                <w:sz w:val="20"/>
+              </w:rPr>
+              <w:t>redraw request</w:t>
+            </w:r>
+            <w:r>
+              <w:rPr>
+                <w:rFonts w:ascii="Arial" w:hAnsi="Arial" w:cs="Arial"/>
+                <w:sz w:val="20"/>
+              </w:rPr>
+              <w:t xml:space="preserve"> fee (payable if you request and we agree to process a redraw request, a one off payment or a funds transfer)</w:t>
             </w:r>
           </w:p>
         </w:tc>
@@ -8670,21 +8050,7 @@
                 <w:rFonts w:ascii="Arial" w:hAnsi="Arial" w:cs="Arial"/>
                 <w:sz w:val="20"/>
               </w:rPr>
-              <w:t>1,</w:t>
-            </w:r>
-            <w:r>
-              <w:rPr>
-                <w:rFonts w:ascii="Arial" w:hAnsi="Arial" w:cs="Arial"/>
-                <w:sz w:val="20"/>
-              </w:rPr>
-              <w:t>950</w:t>
-            </w:r>
-            <w:r>
-              <w:rPr>
-                <w:rFonts w:ascii="Arial" w:hAnsi="Arial" w:cs="Arial"/>
-                <w:sz w:val="20"/>
-              </w:rPr>
-              <w:t>.00</w:t>
+              <w:t>1,950.00</w:t>
             </w:r>
             <w:r>
               <w:rPr>
@@ -9023,21 +8389,7 @@
                 <w:rFonts w:ascii="Arial" w:hAnsi="Arial" w:cs="Arial"/>
                 <w:sz w:val="20"/>
               </w:rPr>
-              <w:t xml:space="preserve">.  Some examples of changes we may make include (see clause 12 of the Loan Terms and Conditions for </w:t>
-            </w:r>
-            <w:r>
-              <w:rPr>
-                <w:rFonts w:ascii="Arial" w:hAnsi="Arial" w:cs="Arial"/>
-                <w:sz w:val="20"/>
-              </w:rPr>
-              <w:t>further details</w:t>
-            </w:r>
-            <w:r>
-              <w:rPr>
-                <w:rFonts w:ascii="Arial" w:hAnsi="Arial" w:cs="Arial"/>
-                <w:sz w:val="20"/>
-              </w:rPr>
-              <w:t>)</w:t>
+              <w:t>.  Some examples of changes we may make include (see clause 12 of the Loan Terms and Conditions for further details)</w:t>
             </w:r>
             <w:r>
               <w:rPr>
@@ -9069,23 +8421,7 @@
                 <w:rFonts w:ascii="Arial" w:hAnsi="Arial" w:cs="Arial"/>
                 <w:sz w:val="20"/>
               </w:rPr>
-              <w:t>the credit fees or charges (by adding, changing or removing fees or charges or the frequency of fees or charges</w:t>
-            </w:r>
-            <w:proofErr w:type="gramStart"/>
-            <w:r>
-              <w:rPr>
-                <w:rFonts w:ascii="Arial" w:hAnsi="Arial" w:cs="Arial"/>
-                <w:sz w:val="20"/>
-              </w:rPr>
-              <w:t>);</w:t>
-            </w:r>
-            <w:proofErr w:type="gramEnd"/>
-            <w:r>
-              <w:rPr>
-                <w:rFonts w:ascii="Arial" w:hAnsi="Arial" w:cs="Arial"/>
-                <w:sz w:val="20"/>
-              </w:rPr>
-              <w:t xml:space="preserve"> </w:t>
+              <w:t xml:space="preserve">the credit fees or charges (by adding, changing or removing fees or charges or the frequency of fees or charges); </w:t>
             </w:r>
           </w:p>
           <w:p>
@@ -9110,17 +8446,8 @@
                 <w:rFonts w:ascii="Arial" w:hAnsi="Arial" w:cs="Arial"/>
                 <w:sz w:val="20"/>
               </w:rPr>
-              <w:t>the repayments (either or both the amount and frequency of those repayments</w:t>
-            </w:r>
-            <w:proofErr w:type="gramStart"/>
-            <w:r>
-              <w:rPr>
-                <w:rFonts w:ascii="Arial" w:hAnsi="Arial" w:cs="Arial"/>
-                <w:sz w:val="20"/>
-              </w:rPr>
-              <w:t>);</w:t>
-            </w:r>
-            <w:proofErr w:type="gramEnd"/>
+              <w:t>the repayments (either or both the amount and frequency of those repayments);</w:t>
+            </w:r>
           </w:p>
           <w:p>
             <w:pPr>
@@ -9144,17 +8471,8 @@
                 <w:rFonts w:ascii="Arial" w:hAnsi="Arial" w:cs="Arial"/>
                 <w:sz w:val="20"/>
               </w:rPr>
-              <w:t xml:space="preserve">changes required to correct for errors, inconsistencies, inadvertent omissions, inaccuracies or </w:t>
-            </w:r>
-            <w:proofErr w:type="gramStart"/>
-            <w:r>
-              <w:rPr>
-                <w:rFonts w:ascii="Arial" w:hAnsi="Arial" w:cs="Arial"/>
-                <w:sz w:val="20"/>
-              </w:rPr>
-              <w:t>ambiguities;</w:t>
-            </w:r>
-            <w:proofErr w:type="gramEnd"/>
+              <w:t>changes required to correct for errors, inconsistencies, inadvertent omissions, inaccuracies or ambiguities;</w:t>
+            </w:r>
           </w:p>
           <w:p>
             <w:pPr>
@@ -9266,23 +8584,7 @@
                 <w:rFonts w:ascii="Arial" w:hAnsi="Arial" w:cs="Arial"/>
                 <w:sz w:val="20"/>
               </w:rPr>
-              <w:t xml:space="preserve">If the interest rate changes, we may change the </w:t>
-            </w:r>
-            <w:proofErr w:type="gramStart"/>
-            <w:r>
-              <w:rPr>
-                <w:rFonts w:ascii="Arial" w:hAnsi="Arial" w:cs="Arial"/>
-                <w:sz w:val="20"/>
-              </w:rPr>
-              <w:t>amount</w:t>
-            </w:r>
-            <w:proofErr w:type="gramEnd"/>
-            <w:r>
-              <w:rPr>
-                <w:rFonts w:ascii="Arial" w:hAnsi="Arial" w:cs="Arial"/>
-                <w:sz w:val="20"/>
-              </w:rPr>
-              <w:t xml:space="preserve"> of repayments.</w:t>
+              <w:t>If the interest rate changes, we may change the amount of repayments.</w:t>
             </w:r>
             <w:r>
               <w:rPr>
@@ -9317,14 +8619,7 @@
                 <w:rFonts w:ascii="Arial" w:hAnsi="Arial" w:cs="Arial"/>
                 <w:sz w:val="20"/>
               </w:rPr>
-              <w:t xml:space="preserve">) </w:t>
-            </w:r>
-            <w:r>
-              <w:rPr>
-                <w:rFonts w:ascii="Arial" w:hAnsi="Arial" w:cs="Arial"/>
-                <w:sz w:val="20"/>
-              </w:rPr>
-              <w:t xml:space="preserve">also </w:t>
+              <w:t xml:space="preserve">) also </w:t>
             </w:r>
             <w:r>
               <w:rPr>
@@ -9338,21 +8633,7 @@
                 <w:rFonts w:ascii="Arial" w:hAnsi="Arial" w:cs="Arial"/>
                 <w:sz w:val="20"/>
               </w:rPr>
-              <w:t xml:space="preserve"> after the settlement date</w:t>
-            </w:r>
-            <w:r>
-              <w:rPr>
-                <w:rFonts w:ascii="Arial" w:hAnsi="Arial" w:cs="Arial"/>
-                <w:sz w:val="20"/>
-              </w:rPr>
-              <w:t xml:space="preserve"> (see clause 12 of the Loan Terms and Conditions for further details)</w:t>
-            </w:r>
-            <w:r>
-              <w:rPr>
-                <w:rFonts w:ascii="Arial" w:hAnsi="Arial" w:cs="Arial"/>
-                <w:sz w:val="20"/>
-              </w:rPr>
-              <w:t>.</w:t>
+              <w:t xml:space="preserve"> after the settlement date (see clause 12 of the Loan Terms and Conditions for further details).</w:t>
             </w:r>
           </w:p>
         </w:tc>
@@ -9516,7 +8797,6 @@
                 <w:sz w:val="20"/>
               </w:rPr>
             </w:pPr>
-            <w:proofErr w:type="gramStart"/>
             <w:r>
               <w:rPr>
                 <w:rFonts w:ascii="Arial" w:hAnsi="Arial" w:cs="Arial"/>
@@ -9533,7 +8813,6 @@
               <w:t>LoanPurposeDetail</w:t>
             </w:r>
             <w:proofErr w:type="spellEnd"/>
-            <w:proofErr w:type="gramEnd"/>
             <w:r>
               <w:rPr>
                 <w:rFonts w:ascii="Arial" w:hAnsi="Arial" w:cs="Arial"/>
@@ -9758,7 +9037,6 @@
               </w:rPr>
               <w:t>(</w:t>
             </w:r>
-            <w:proofErr w:type="gramStart"/>
             <w:r>
               <w:rPr>
                 <w:rFonts w:ascii="Arial" w:hAnsi="Arial" w:cs="Arial"/>
@@ -9781,7 +9059,6 @@
               </w:rPr>
               <w:t>%</w:t>
             </w:r>
-            <w:proofErr w:type="gramEnd"/>
             <w:r>
               <w:rPr>
                 <w:rFonts w:ascii="Arial" w:hAnsi="Arial" w:cs="Arial"/>
@@ -9848,7 +9125,6 @@
               </w:rPr>
               <w:t xml:space="preserve"> </w:t>
             </w:r>
-            <w:proofErr w:type="gramStart"/>
             <w:r>
               <w:rPr>
                 <w:rFonts w:ascii="Arial" w:hAnsi="Arial" w:cs="Arial"/>
@@ -9863,7 +9139,6 @@
               </w:rPr>
               <w:t>LOANNUMBER</w:t>
             </w:r>
-            <w:proofErr w:type="gramEnd"/>
             <w:r>
               <w:rPr>
                 <w:rFonts w:ascii="Arial" w:hAnsi="Arial" w:cs="Arial"/>
@@ -9903,17 +9178,7 @@
                 <w:sz w:val="20"/>
                 <w:lang w:val="en-GB"/>
               </w:rPr>
-              <w:t xml:space="preserve"> </w:t>
-            </w:r>
-            <w:proofErr w:type="gramStart"/>
-            <w:r>
-              <w:rPr>
-                <w:rFonts w:ascii="Arial" w:hAnsi="Arial" w:cs="Arial"/>
-                <w:noProof/>
-                <w:sz w:val="20"/>
-                <w:lang w:val="en-GB"/>
-              </w:rPr>
-              <w:t>}}</w:t>
+              <w:t xml:space="preserve"> }}</w:t>
             </w:r>
             <w:r>
               <w:rPr>
@@ -9922,7 +9187,6 @@
               </w:rPr>
               <w:t>%</w:t>
             </w:r>
-            <w:proofErr w:type="gramEnd"/>
             <w:r>
               <w:rPr>
                 <w:rFonts w:ascii="Arial" w:hAnsi="Arial" w:cs="Arial"/>
@@ -9995,23 +9259,7 @@
                 <w:rFonts w:ascii="Arial" w:hAnsi="Arial" w:cs="Arial"/>
                 <w:sz w:val="20"/>
               </w:rPr>
-              <w:t xml:space="preserve">We may pay an introduction fee to the mortgage originator or anyone else, such as a broker, who introduced your loan to us.  The amount of commission payable is presently unascertainable.  There may be further amounts payable as a trailing commission.  If a further amount is payable as a trailing </w:t>
-            </w:r>
-            <w:proofErr w:type="gramStart"/>
-            <w:r>
-              <w:rPr>
-                <w:rFonts w:ascii="Arial" w:hAnsi="Arial" w:cs="Arial"/>
-                <w:sz w:val="20"/>
-              </w:rPr>
-              <w:t>commission</w:t>
-            </w:r>
-            <w:proofErr w:type="gramEnd"/>
-            <w:r>
-              <w:rPr>
-                <w:rFonts w:ascii="Arial" w:hAnsi="Arial" w:cs="Arial"/>
-                <w:sz w:val="20"/>
-              </w:rPr>
-              <w:t xml:space="preserve"> the amount is not currently ascertainable.   </w:t>
+              <w:t xml:space="preserve">We may pay an introduction fee to the mortgage originator or anyone else, such as a broker, who introduced your loan to us.  The amount of commission payable is presently unascertainable.  There may be further amounts payable as a trailing commission.  If a further amount is payable as a trailing commission the amount is not currently ascertainable.   </w:t>
             </w:r>
             <w:r>
               <w:rPr>
@@ -10135,7 +9383,6 @@
                 <w:sz w:val="20"/>
               </w:rPr>
             </w:pPr>
-            <w:proofErr w:type="gramStart"/>
             <w:r>
               <w:rPr>
                 <w:rFonts w:ascii="Arial" w:hAnsi="Arial" w:cs="Arial"/>
@@ -10150,7 +9397,6 @@
               </w:rPr>
               <w:t>LOANSPECIALCONDITIONS</w:t>
             </w:r>
-            <w:proofErr w:type="gramEnd"/>
             <w:r>
               <w:rPr>
                 <w:rFonts w:ascii="Arial" w:hAnsi="Arial" w:cs="Arial"/>
@@ -10297,7 +9543,6 @@
               </w:rPr>
               <w:t xml:space="preserve">Mortgagor/s: </w:t>
             </w:r>
-            <w:proofErr w:type="gramStart"/>
             <w:r>
               <w:rPr>
                 <w:rFonts w:ascii="Arial" w:hAnsi="Arial" w:cs="Arial"/>
@@ -10310,15 +9555,7 @@
                 <w:rFonts w:ascii="Arial" w:hAnsi="Arial" w:cs="Arial"/>
                 <w:sz w:val="20"/>
               </w:rPr>
-              <w:t>PROPDET</w:t>
-            </w:r>
-            <w:proofErr w:type="gramEnd"/>
-            <w:r>
-              <w:rPr>
-                <w:rFonts w:ascii="Arial" w:hAnsi="Arial" w:cs="Arial"/>
-                <w:sz w:val="20"/>
-              </w:rPr>
-              <w:t>1MORTGAGORS</w:t>
+              <w:t>PROPDET1MORTGAGORS</w:t>
             </w:r>
             <w:r>
               <w:rPr>
@@ -10543,7 +9780,6 @@
               </w:rPr>
               <w:t xml:space="preserve">) over the </w:t>
             </w:r>
-            <w:proofErr w:type="gramStart"/>
             <w:r>
               <w:rPr>
                 <w:rFonts w:ascii="Arial" w:hAnsi="Arial" w:cs="Arial"/>
@@ -10560,7 +9796,6 @@
               <w:t>Bordetallnames</w:t>
             </w:r>
             <w:proofErr w:type="spellEnd"/>
-            <w:proofErr w:type="gramEnd"/>
             <w:r>
               <w:rPr>
                 <w:rFonts w:ascii="Arial" w:hAnsi="Arial" w:cs="Arial"/>
@@ -10575,7 +9810,6 @@
               </w:rPr>
               <w:t xml:space="preserve"> ACN </w:t>
             </w:r>
-            <w:proofErr w:type="gramStart"/>
             <w:r>
               <w:rPr>
                 <w:rFonts w:ascii="Arial" w:hAnsi="Arial" w:cs="Arial"/>
@@ -10588,38 +9822,14 @@
                 <w:rFonts w:ascii="Arial" w:hAnsi="Arial" w:cs="Arial"/>
                 <w:sz w:val="20"/>
               </w:rPr>
-              <w:t>BORDET</w:t>
-            </w:r>
-            <w:proofErr w:type="gramEnd"/>
-            <w:r>
-              <w:rPr>
-                <w:rFonts w:ascii="Arial" w:hAnsi="Arial" w:cs="Arial"/>
-                <w:sz w:val="20"/>
-              </w:rPr>
-              <w:t>1</w:t>
-            </w:r>
-            <w:proofErr w:type="gramStart"/>
-            <w:r>
-              <w:rPr>
-                <w:rFonts w:ascii="Arial" w:hAnsi="Arial" w:cs="Arial"/>
-                <w:sz w:val="20"/>
-              </w:rPr>
-              <w:t>ACN</w:t>
-            </w:r>
-            <w:r>
-              <w:rPr>
-                <w:rFonts w:ascii="Arial" w:hAnsi="Arial" w:cs="Arial"/>
-                <w:sz w:val="20"/>
-              </w:rPr>
-              <w:t xml:space="preserve"> }</w:t>
-            </w:r>
-            <w:proofErr w:type="gramEnd"/>
-            <w:r>
-              <w:rPr>
-                <w:rFonts w:ascii="Arial" w:hAnsi="Arial" w:cs="Arial"/>
-                <w:sz w:val="20"/>
-              </w:rPr>
-              <w:t>}</w:t>
+              <w:t>BORDET1ACN</w:t>
+            </w:r>
+            <w:r>
+              <w:rPr>
+                <w:rFonts w:ascii="Arial" w:hAnsi="Arial" w:cs="Arial"/>
+                <w:sz w:val="20"/>
+              </w:rPr>
+              <w:t xml:space="preserve"> }}</w:t>
             </w:r>
             <w:r>
               <w:rPr>
@@ -10644,7 +9854,6 @@
               </w:rPr>
               <w:t xml:space="preserve"> </w:t>
             </w:r>
-            <w:proofErr w:type="gramStart"/>
             <w:r>
               <w:rPr>
                 <w:rFonts w:ascii="Arial" w:hAnsi="Arial" w:cs="Arial"/>
@@ -10657,38 +9866,14 @@
                 <w:rFonts w:ascii="Arial" w:hAnsi="Arial" w:cs="Arial"/>
                 <w:sz w:val="20"/>
               </w:rPr>
-              <w:t>BORDET</w:t>
-            </w:r>
-            <w:proofErr w:type="gramEnd"/>
-            <w:r>
-              <w:rPr>
-                <w:rFonts w:ascii="Arial" w:hAnsi="Arial" w:cs="Arial"/>
-                <w:sz w:val="20"/>
-              </w:rPr>
-              <w:t>1</w:t>
-            </w:r>
-            <w:proofErr w:type="gramStart"/>
-            <w:r>
-              <w:rPr>
-                <w:rFonts w:ascii="Arial" w:hAnsi="Arial" w:cs="Arial"/>
-                <w:sz w:val="20"/>
-              </w:rPr>
-              <w:t>TRUSTNAME</w:t>
-            </w:r>
-            <w:r>
-              <w:rPr>
-                <w:rFonts w:ascii="Arial" w:hAnsi="Arial" w:cs="Arial"/>
-                <w:sz w:val="20"/>
-              </w:rPr>
-              <w:t xml:space="preserve"> }</w:t>
-            </w:r>
-            <w:proofErr w:type="gramEnd"/>
-            <w:r>
-              <w:rPr>
-                <w:rFonts w:ascii="Arial" w:hAnsi="Arial" w:cs="Arial"/>
-                <w:sz w:val="20"/>
-              </w:rPr>
-              <w:t>}</w:t>
+              <w:t>BORDET1TRUSTNAME</w:t>
+            </w:r>
+            <w:r>
+              <w:rPr>
+                <w:rFonts w:ascii="Arial" w:hAnsi="Arial" w:cs="Arial"/>
+                <w:sz w:val="20"/>
+              </w:rPr>
+              <w:t xml:space="preserve"> }}</w:t>
             </w:r>
             <w:r>
               <w:rPr>
@@ -10711,7 +9896,6 @@
               </w:rPr>
               <w:t xml:space="preserve">mortgaged by the </w:t>
             </w:r>
-            <w:proofErr w:type="gramStart"/>
             <w:r>
               <w:rPr>
                 <w:rFonts w:ascii="Arial" w:hAnsi="Arial" w:cs="Arial"/>
@@ -10724,38 +9908,14 @@
                 <w:rFonts w:ascii="Arial" w:hAnsi="Arial" w:cs="Arial"/>
                 <w:sz w:val="20"/>
               </w:rPr>
-              <w:t>GUARANTOR</w:t>
-            </w:r>
-            <w:proofErr w:type="gramEnd"/>
-            <w:r>
-              <w:rPr>
-                <w:rFonts w:ascii="Arial" w:hAnsi="Arial" w:cs="Arial"/>
-                <w:sz w:val="20"/>
-              </w:rPr>
-              <w:t>1</w:t>
-            </w:r>
-            <w:proofErr w:type="gramStart"/>
-            <w:r>
-              <w:rPr>
-                <w:rFonts w:ascii="Arial" w:hAnsi="Arial" w:cs="Arial"/>
-                <w:sz w:val="20"/>
-              </w:rPr>
-              <w:t>FULLNAME</w:t>
-            </w:r>
-            <w:r>
-              <w:rPr>
-                <w:rFonts w:ascii="Arial" w:hAnsi="Arial" w:cs="Arial"/>
-                <w:sz w:val="20"/>
-              </w:rPr>
-              <w:t xml:space="preserve"> }</w:t>
-            </w:r>
-            <w:proofErr w:type="gramEnd"/>
-            <w:r>
-              <w:rPr>
-                <w:rFonts w:ascii="Arial" w:hAnsi="Arial" w:cs="Arial"/>
-                <w:sz w:val="20"/>
-              </w:rPr>
-              <w:t>}</w:t>
+              <w:t>GUARANTOR1FULLNAME</w:t>
+            </w:r>
+            <w:r>
+              <w:rPr>
+                <w:rFonts w:ascii="Arial" w:hAnsi="Arial" w:cs="Arial"/>
+                <w:sz w:val="20"/>
+              </w:rPr>
+              <w:t xml:space="preserve"> }}</w:t>
             </w:r>
             <w:r>
               <w:rPr>
@@ -10764,7 +9924,6 @@
               </w:rPr>
               <w:t xml:space="preserve"> ACN </w:t>
             </w:r>
-            <w:proofErr w:type="gramStart"/>
             <w:r>
               <w:rPr>
                 <w:rFonts w:ascii="Arial" w:hAnsi="Arial" w:cs="Arial"/>
@@ -10777,38 +9936,14 @@
                 <w:rFonts w:ascii="Arial" w:hAnsi="Arial" w:cs="Arial"/>
                 <w:sz w:val="20"/>
               </w:rPr>
-              <w:t>GUARANTOR</w:t>
-            </w:r>
-            <w:proofErr w:type="gramEnd"/>
-            <w:r>
-              <w:rPr>
-                <w:rFonts w:ascii="Arial" w:hAnsi="Arial" w:cs="Arial"/>
-                <w:sz w:val="20"/>
-              </w:rPr>
-              <w:t>1</w:t>
-            </w:r>
-            <w:proofErr w:type="gramStart"/>
-            <w:r>
-              <w:rPr>
-                <w:rFonts w:ascii="Arial" w:hAnsi="Arial" w:cs="Arial"/>
-                <w:sz w:val="20"/>
-              </w:rPr>
-              <w:t>ACN</w:t>
-            </w:r>
-            <w:r>
-              <w:rPr>
-                <w:rFonts w:ascii="Arial" w:hAnsi="Arial" w:cs="Arial"/>
-                <w:sz w:val="20"/>
-              </w:rPr>
-              <w:t xml:space="preserve"> }</w:t>
-            </w:r>
-            <w:proofErr w:type="gramEnd"/>
-            <w:r>
-              <w:rPr>
-                <w:rFonts w:ascii="Arial" w:hAnsi="Arial" w:cs="Arial"/>
-                <w:sz w:val="20"/>
-              </w:rPr>
-              <w:t>}</w:t>
+              <w:t>GUARANTOR1ACN</w:t>
+            </w:r>
+            <w:r>
+              <w:rPr>
+                <w:rFonts w:ascii="Arial" w:hAnsi="Arial" w:cs="Arial"/>
+                <w:sz w:val="20"/>
+              </w:rPr>
+              <w:t xml:space="preserve"> }}</w:t>
             </w:r>
             <w:r>
               <w:rPr>
@@ -10824,7 +9959,6 @@
               </w:rPr>
               <w:t xml:space="preserve"> at </w:t>
             </w:r>
-            <w:proofErr w:type="gramStart"/>
             <w:r>
               <w:rPr>
                 <w:rFonts w:ascii="Arial" w:hAnsi="Arial" w:cs="Arial"/>
@@ -10839,7 +9973,6 @@
               </w:rPr>
               <w:t>PROPDETALLSECADD</w:t>
             </w:r>
-            <w:proofErr w:type="gramEnd"/>
             <w:r>
               <w:rPr>
                 <w:rFonts w:ascii="Arial" w:hAnsi="Arial" w:cs="Arial"/>
@@ -11061,7 +10194,6 @@
               </w:rPr>
               <w:t xml:space="preserve">(if applicable): ACN </w:t>
             </w:r>
-            <w:proofErr w:type="gramStart"/>
             <w:r>
               <w:rPr>
                 <w:rFonts w:ascii="Arial" w:hAnsi="Arial" w:cs="Arial"/>
@@ -11074,15 +10206,7 @@
                 <w:rFonts w:ascii="Arial" w:hAnsi="Arial" w:cs="Arial"/>
                 <w:sz w:val="20"/>
               </w:rPr>
-              <w:t>GUARANTOR</w:t>
-            </w:r>
-            <w:proofErr w:type="gramEnd"/>
-            <w:r>
-              <w:rPr>
-                <w:rFonts w:ascii="Arial" w:hAnsi="Arial" w:cs="Arial"/>
-                <w:sz w:val="20"/>
-              </w:rPr>
-              <w:t>1ACN</w:t>
+              <w:t>GUARANTOR1ACN</w:t>
             </w:r>
             <w:r>
               <w:rPr>
@@ -11120,15 +10244,7 @@
                 <w:rFonts w:ascii="Arial" w:hAnsi="Arial" w:cs="Arial"/>
                 <w:sz w:val="20"/>
               </w:rPr>
-              <w:t>Address of guarantor</w:t>
-            </w:r>
-            <w:proofErr w:type="gramStart"/>
-            <w:r>
-              <w:rPr>
-                <w:rFonts w:ascii="Arial" w:hAnsi="Arial" w:cs="Arial"/>
-                <w:sz w:val="20"/>
-              </w:rPr>
-              <w:t xml:space="preserve">:  </w:t>
+              <w:t xml:space="preserve">Address of guarantor:  </w:t>
             </w:r>
             <w:r>
               <w:rPr>
@@ -11136,16 +10252,15 @@
                 <w:noProof/>
                 <w:sz w:val="20"/>
               </w:rPr>
-              <w:t>{</w:t>
-            </w:r>
-            <w:proofErr w:type="gramEnd"/>
+              <w:t xml:space="preserve">{{ </w:t>
+            </w:r>
             <w:r>
               <w:rPr>
                 <w:rFonts w:ascii="Arial" w:hAnsi="Arial" w:cs="Arial"/>
                 <w:noProof/>
                 <w:sz w:val="20"/>
               </w:rPr>
-              <w:t xml:space="preserve">{ </w:t>
+              <w:t>GUARANTOR</w:t>
             </w:r>
             <w:r>
               <w:rPr>
@@ -11153,6 +10268,54 @@
                 <w:noProof/>
                 <w:sz w:val="20"/>
               </w:rPr>
+              <w:t>1</w:t>
+            </w:r>
+            <w:r>
+              <w:rPr>
+                <w:rFonts w:ascii="Arial" w:hAnsi="Arial" w:cs="Arial"/>
+                <w:noProof/>
+                <w:sz w:val="20"/>
+              </w:rPr>
+              <w:t>A</w:t>
+            </w:r>
+            <w:r>
+              <w:rPr>
+                <w:rFonts w:ascii="Arial" w:hAnsi="Arial" w:cs="Arial"/>
+                <w:noProof/>
+                <w:sz w:val="20"/>
+              </w:rPr>
+              <w:t>DDRESSLINE1</w:t>
+            </w:r>
+            <w:r>
+              <w:rPr>
+                <w:rFonts w:ascii="Arial" w:hAnsi="Arial" w:cs="Arial"/>
+                <w:noProof/>
+                <w:sz w:val="20"/>
+              </w:rPr>
+              <w:t xml:space="preserve"> }}</w:t>
+            </w:r>
+            <w:r>
+              <w:rPr>
+                <w:rFonts w:ascii="Arial" w:hAnsi="Arial" w:cs="Arial"/>
+                <w:noProof/>
+                <w:sz w:val="20"/>
+              </w:rPr>
+              <w:t xml:space="preserve">, </w:t>
+            </w:r>
+            <w:r>
+              <w:rPr>
+                <w:rFonts w:ascii="Arial" w:hAnsi="Arial" w:cs="Arial"/>
+                <w:noProof/>
+                <w:sz w:val="20"/>
+              </w:rPr>
+              <w:t xml:space="preserve">{{ </w:t>
+            </w:r>
+            <w:r>
+              <w:rPr>
+                <w:rFonts w:ascii="Arial" w:hAnsi="Arial" w:cs="Arial"/>
+                <w:noProof/>
+                <w:sz w:val="20"/>
+              </w:rPr>
               <w:t>GUARANTOR</w:t>
             </w:r>
             <w:r>
@@ -11169,7 +10332,7 @@
                 <w:noProof/>
                 <w:sz w:val="20"/>
               </w:rPr>
-              <w:t>A</w:t>
+              <w:t>S</w:t>
             </w:r>
             <w:r>
               <w:rPr>
@@ -11177,7 +10340,7 @@
                 <w:noProof/>
                 <w:sz w:val="20"/>
               </w:rPr>
-              <w:t>DDRESSLINE1</w:t>
+              <w:t>UBURB</w:t>
             </w:r>
             <w:r>
               <w:rPr>
@@ -11193,7 +10356,7 @@
                 <w:noProof/>
                 <w:sz w:val="20"/>
               </w:rPr>
-              <w:t xml:space="preserve">, </w:t>
+              <w:t xml:space="preserve"> </w:t>
             </w:r>
             <w:r>
               <w:rPr>
@@ -11225,7 +10388,7 @@
                 <w:noProof/>
                 <w:sz w:val="20"/>
               </w:rPr>
-              <w:t>S</w:t>
+              <w:t>STATE</w:t>
             </w:r>
             <w:r>
               <w:rPr>
@@ -11233,7 +10396,7 @@
                 <w:noProof/>
                 <w:sz w:val="20"/>
               </w:rPr>
-              <w:t>UBURB</w:t>
+              <w:t xml:space="preserve"> }}</w:t>
             </w:r>
             <w:r>
               <w:rPr>
@@ -11241,113 +10404,55 @@
                 <w:noProof/>
                 <w:sz w:val="20"/>
               </w:rPr>
+              <w:t xml:space="preserve"> </w:t>
+            </w:r>
+            <w:r>
+              <w:rPr>
+                <w:rFonts w:ascii="Arial" w:hAnsi="Arial" w:cs="Arial"/>
+                <w:noProof/>
+                <w:sz w:val="20"/>
+              </w:rPr>
+              <w:t xml:space="preserve">{{ </w:t>
+            </w:r>
+            <w:r>
+              <w:rPr>
+                <w:rFonts w:ascii="Arial" w:hAnsi="Arial" w:cs="Arial"/>
+                <w:noProof/>
+                <w:sz w:val="20"/>
+              </w:rPr>
+              <w:t>GUARANTOR</w:t>
+            </w:r>
+            <w:r>
+              <w:rPr>
+                <w:rFonts w:ascii="Arial" w:hAnsi="Arial" w:cs="Arial"/>
+                <w:noProof/>
+                <w:sz w:val="20"/>
+              </w:rPr>
+              <w:t>1</w:t>
+            </w:r>
+            <w:r>
+              <w:rPr>
+                <w:rFonts w:ascii="Arial" w:hAnsi="Arial" w:cs="Arial"/>
+                <w:noProof/>
+                <w:sz w:val="20"/>
+              </w:rPr>
+              <w:t>POSTCODE</w:t>
+            </w:r>
+            <w:r>
+              <w:rPr>
+                <w:rFonts w:ascii="Arial" w:hAnsi="Arial" w:cs="Arial"/>
+                <w:noProof/>
+                <w:sz w:val="20"/>
+              </w:rPr>
               <w:t xml:space="preserve"> }}</w:t>
             </w:r>
             <w:r>
               <w:rPr>
                 <w:rFonts w:ascii="Arial" w:hAnsi="Arial" w:cs="Arial"/>
-                <w:noProof/>
-                <w:sz w:val="20"/>
-              </w:rPr>
-              <w:t xml:space="preserve"> </w:t>
-            </w:r>
-            <w:r>
-              <w:rPr>
-                <w:rFonts w:ascii="Arial" w:hAnsi="Arial" w:cs="Arial"/>
-                <w:noProof/>
-                <w:sz w:val="20"/>
-              </w:rPr>
-              <w:t xml:space="preserve">{{ </w:t>
-            </w:r>
-            <w:r>
-              <w:rPr>
-                <w:rFonts w:ascii="Arial" w:hAnsi="Arial" w:cs="Arial"/>
-                <w:noProof/>
-                <w:sz w:val="20"/>
-              </w:rPr>
-              <w:t>GUARANTOR</w:t>
-            </w:r>
-            <w:r>
-              <w:rPr>
-                <w:rFonts w:ascii="Arial" w:hAnsi="Arial" w:cs="Arial"/>
-                <w:noProof/>
-                <w:sz w:val="20"/>
-              </w:rPr>
-              <w:t>1</w:t>
-            </w:r>
-            <w:r>
-              <w:rPr>
-                <w:rFonts w:ascii="Arial" w:hAnsi="Arial" w:cs="Arial"/>
-                <w:noProof/>
-                <w:sz w:val="20"/>
-              </w:rPr>
-              <w:t>STATE</w:t>
-            </w:r>
-            <w:r>
-              <w:rPr>
-                <w:rFonts w:ascii="Arial" w:hAnsi="Arial" w:cs="Arial"/>
-                <w:noProof/>
-                <w:sz w:val="20"/>
-              </w:rPr>
-              <w:t xml:space="preserve"> }}</w:t>
-            </w:r>
-            <w:r>
-              <w:rPr>
-                <w:rFonts w:ascii="Arial" w:hAnsi="Arial" w:cs="Arial"/>
-                <w:noProof/>
-                <w:sz w:val="20"/>
-              </w:rPr>
-              <w:t xml:space="preserve"> </w:t>
-            </w:r>
-            <w:r>
-              <w:rPr>
-                <w:rFonts w:ascii="Arial" w:hAnsi="Arial" w:cs="Arial"/>
-                <w:noProof/>
-                <w:sz w:val="20"/>
-              </w:rPr>
-              <w:t xml:space="preserve">{{ </w:t>
-            </w:r>
-            <w:r>
-              <w:rPr>
-                <w:rFonts w:ascii="Arial" w:hAnsi="Arial" w:cs="Arial"/>
-                <w:noProof/>
-                <w:sz w:val="20"/>
-              </w:rPr>
-              <w:t>GUARANTOR</w:t>
-            </w:r>
-            <w:r>
-              <w:rPr>
-                <w:rFonts w:ascii="Arial" w:hAnsi="Arial" w:cs="Arial"/>
-                <w:noProof/>
-                <w:sz w:val="20"/>
-              </w:rPr>
-              <w:t>1</w:t>
-            </w:r>
-            <w:proofErr w:type="gramStart"/>
-            <w:r>
-              <w:rPr>
-                <w:rFonts w:ascii="Arial" w:hAnsi="Arial" w:cs="Arial"/>
-                <w:noProof/>
-                <w:sz w:val="20"/>
-              </w:rPr>
-              <w:t>POSTCODE</w:t>
-            </w:r>
-            <w:r>
-              <w:rPr>
-                <w:rFonts w:ascii="Arial" w:hAnsi="Arial" w:cs="Arial"/>
-                <w:noProof/>
-                <w:sz w:val="20"/>
-              </w:rPr>
-              <w:t xml:space="preserve"> }}</w:t>
-            </w:r>
-            <w:r>
-              <w:rPr>
-                <w:rFonts w:ascii="Arial" w:hAnsi="Arial" w:cs="Arial"/>
                 <w:sz w:val="20"/>
               </w:rPr>
               <w:tab/>
             </w:r>
-            <w:proofErr w:type="gramEnd"/>
             <w:r>
               <w:rPr>
                 <w:rFonts w:ascii="Arial" w:hAnsi="Arial" w:cs="Arial"/>
@@ -11463,7 +10568,6 @@
               </w:rPr>
               <w:t xml:space="preserve">Guarantee </w:t>
             </w:r>
-            <w:proofErr w:type="gramStart"/>
             <w:r>
               <w:rPr>
                 <w:rFonts w:ascii="Arial" w:hAnsi="Arial" w:cs="Arial"/>
@@ -11490,17 +10594,7 @@
                 <w:bCs/>
                 <w:sz w:val="20"/>
               </w:rPr>
-              <w:t>loop</w:t>
-            </w:r>
-            <w:proofErr w:type="gramEnd"/>
-            <w:r>
-              <w:rPr>
-                <w:rFonts w:ascii="Arial" w:hAnsi="Arial" w:cs="Arial"/>
-                <w:b/>
-                <w:bCs/>
-                <w:sz w:val="20"/>
-              </w:rPr>
-              <w:t>.index</w:t>
+              <w:t>loop.index</w:t>
             </w:r>
             <w:proofErr w:type="spellEnd"/>
             <w:r>
@@ -11559,7 +10653,6 @@
               </w:rPr>
               <w:t xml:space="preserve">: </w:t>
             </w:r>
-            <w:proofErr w:type="gramStart"/>
             <w:r>
               <w:rPr>
                 <w:rFonts w:ascii="Arial" w:hAnsi="Arial" w:cs="Arial"/>
@@ -11573,17 +10666,8 @@
                 <w:rFonts w:ascii="Arial" w:hAnsi="Arial" w:cs="Arial"/>
                 <w:sz w:val="20"/>
               </w:rPr>
-              <w:t>director</w:t>
-            </w:r>
-            <w:proofErr w:type="gramEnd"/>
-            <w:r>
-              <w:rPr>
-                <w:rFonts w:ascii="Arial" w:hAnsi="Arial" w:cs="Arial"/>
-                <w:sz w:val="20"/>
-              </w:rPr>
-              <w:t>.</w:t>
-            </w:r>
-            <w:proofErr w:type="gramStart"/>
+              <w:t>director.</w:t>
+            </w:r>
             <w:r>
               <w:rPr>
                 <w:rFonts w:ascii="Arial" w:hAnsi="Arial" w:cs="Arial"/>
@@ -11597,15 +10681,7 @@
                 <w:rFonts w:ascii="Arial" w:hAnsi="Arial" w:cs="Arial"/>
                 <w:sz w:val="20"/>
               </w:rPr>
-              <w:t xml:space="preserve"> }</w:t>
-            </w:r>
-            <w:proofErr w:type="gramEnd"/>
-            <w:r>
-              <w:rPr>
-                <w:rFonts w:ascii="Arial" w:hAnsi="Arial" w:cs="Arial"/>
-                <w:sz w:val="20"/>
-              </w:rPr>
-              <w:t>}</w:t>
+              <w:t xml:space="preserve"> }}</w:t>
             </w:r>
             <w:r>
               <w:rPr>
@@ -12201,7 +11277,6 @@
               </w:rPr>
               <w:t xml:space="preserve">’: </w:t>
             </w:r>
-            <w:proofErr w:type="gramStart"/>
             <w:r>
               <w:rPr>
                 <w:rFonts w:ascii="Arial" w:hAnsi="Arial" w:cs="Arial"/>
@@ -12214,38 +11289,14 @@
                 <w:rFonts w:ascii="Arial" w:hAnsi="Arial" w:cs="Arial"/>
                 <w:sz w:val="20"/>
               </w:rPr>
-              <w:t>BORDET</w:t>
-            </w:r>
-            <w:proofErr w:type="gramEnd"/>
-            <w:r>
-              <w:rPr>
-                <w:rFonts w:ascii="Arial" w:hAnsi="Arial" w:cs="Arial"/>
-                <w:sz w:val="20"/>
-              </w:rPr>
-              <w:t>1</w:t>
-            </w:r>
-            <w:proofErr w:type="gramStart"/>
-            <w:r>
-              <w:rPr>
-                <w:rFonts w:ascii="Arial" w:hAnsi="Arial" w:cs="Arial"/>
-                <w:sz w:val="20"/>
-              </w:rPr>
-              <w:t>TRUSTNAME</w:t>
-            </w:r>
-            <w:r>
-              <w:rPr>
-                <w:rFonts w:ascii="Arial" w:hAnsi="Arial" w:cs="Arial"/>
-                <w:sz w:val="20"/>
-              </w:rPr>
-              <w:t xml:space="preserve"> }</w:t>
-            </w:r>
-            <w:proofErr w:type="gramEnd"/>
-            <w:r>
-              <w:rPr>
-                <w:rFonts w:ascii="Arial" w:hAnsi="Arial" w:cs="Arial"/>
-                <w:sz w:val="20"/>
-              </w:rPr>
-              <w:t>}</w:t>
+              <w:t>BORDET1TRUSTNAME</w:t>
+            </w:r>
+            <w:r>
+              <w:rPr>
+                <w:rFonts w:ascii="Arial" w:hAnsi="Arial" w:cs="Arial"/>
+                <w:sz w:val="20"/>
+              </w:rPr>
+              <w:t xml:space="preserve"> }}</w:t>
             </w:r>
           </w:p>
           <w:p>
@@ -12317,7 +11368,6 @@
               </w:rPr>
               <w:t xml:space="preserve"> </w:t>
             </w:r>
-            <w:proofErr w:type="gramStart"/>
             <w:r>
               <w:rPr>
                 <w:rFonts w:ascii="Arial" w:hAnsi="Arial" w:cs="Arial"/>
@@ -12330,38 +11380,14 @@
                 <w:rFonts w:ascii="Arial" w:hAnsi="Arial" w:cs="Arial"/>
                 <w:sz w:val="20"/>
               </w:rPr>
-              <w:t>bordet</w:t>
-            </w:r>
-            <w:proofErr w:type="gramEnd"/>
-            <w:r>
-              <w:rPr>
-                <w:rFonts w:ascii="Arial" w:hAnsi="Arial" w:cs="Arial"/>
-                <w:sz w:val="20"/>
-              </w:rPr>
-              <w:t>1</w:t>
-            </w:r>
-            <w:proofErr w:type="gramStart"/>
-            <w:r>
-              <w:rPr>
-                <w:rFonts w:ascii="Arial" w:hAnsi="Arial" w:cs="Arial"/>
-                <w:sz w:val="20"/>
-              </w:rPr>
-              <w:t>trustdate</w:t>
-            </w:r>
-            <w:r>
-              <w:rPr>
-                <w:rFonts w:ascii="Arial" w:hAnsi="Arial" w:cs="Arial"/>
-                <w:sz w:val="20"/>
-              </w:rPr>
-              <w:t xml:space="preserve"> }</w:t>
-            </w:r>
-            <w:proofErr w:type="gramEnd"/>
-            <w:r>
-              <w:rPr>
-                <w:rFonts w:ascii="Arial" w:hAnsi="Arial" w:cs="Arial"/>
-                <w:sz w:val="20"/>
-              </w:rPr>
-              <w:t>}</w:t>
+              <w:t>bordet1trustdate</w:t>
+            </w:r>
+            <w:r>
+              <w:rPr>
+                <w:rFonts w:ascii="Arial" w:hAnsi="Arial" w:cs="Arial"/>
+                <w:sz w:val="20"/>
+              </w:rPr>
+              <w:t xml:space="preserve"> }}</w:t>
             </w:r>
           </w:p>
           <w:p>
@@ -12390,7 +11416,6 @@
               </w:rPr>
               <w:t xml:space="preserve">Name of ‘Holding Trustee’ (inc. ACN/ABN): </w:t>
             </w:r>
-            <w:proofErr w:type="gramStart"/>
             <w:r>
               <w:rPr>
                 <w:rFonts w:ascii="Arial" w:hAnsi="Arial" w:cs="Arial"/>
@@ -12403,38 +11428,14 @@
                 <w:rFonts w:ascii="Arial" w:hAnsi="Arial" w:cs="Arial"/>
                 <w:sz w:val="20"/>
               </w:rPr>
-              <w:t>GUARANTOR</w:t>
-            </w:r>
-            <w:proofErr w:type="gramEnd"/>
-            <w:r>
-              <w:rPr>
-                <w:rFonts w:ascii="Arial" w:hAnsi="Arial" w:cs="Arial"/>
-                <w:sz w:val="20"/>
-              </w:rPr>
-              <w:t>1</w:t>
-            </w:r>
-            <w:proofErr w:type="gramStart"/>
-            <w:r>
-              <w:rPr>
-                <w:rFonts w:ascii="Arial" w:hAnsi="Arial" w:cs="Arial"/>
-                <w:sz w:val="20"/>
-              </w:rPr>
-              <w:t>FULLNAME</w:t>
-            </w:r>
-            <w:r>
-              <w:rPr>
-                <w:rFonts w:ascii="Arial" w:hAnsi="Arial" w:cs="Arial"/>
-                <w:sz w:val="20"/>
-              </w:rPr>
-              <w:t xml:space="preserve"> }</w:t>
-            </w:r>
-            <w:proofErr w:type="gramEnd"/>
-            <w:r>
-              <w:rPr>
-                <w:rFonts w:ascii="Arial" w:hAnsi="Arial" w:cs="Arial"/>
-                <w:sz w:val="20"/>
-              </w:rPr>
-              <w:t>}</w:t>
+              <w:t>GUARANTOR1FULLNAME</w:t>
+            </w:r>
+            <w:r>
+              <w:rPr>
+                <w:rFonts w:ascii="Arial" w:hAnsi="Arial" w:cs="Arial"/>
+                <w:sz w:val="20"/>
+              </w:rPr>
+              <w:t xml:space="preserve"> }}</w:t>
             </w:r>
             <w:r>
               <w:rPr>
@@ -12443,7 +11444,6 @@
               </w:rPr>
               <w:t xml:space="preserve"> ACN </w:t>
             </w:r>
-            <w:proofErr w:type="gramStart"/>
             <w:r>
               <w:rPr>
                 <w:rFonts w:ascii="Arial" w:hAnsi="Arial" w:cs="Arial"/>
@@ -12456,38 +11456,14 @@
                 <w:rFonts w:ascii="Arial" w:hAnsi="Arial" w:cs="Arial"/>
                 <w:sz w:val="20"/>
               </w:rPr>
-              <w:t>GUARANTOR</w:t>
-            </w:r>
-            <w:proofErr w:type="gramEnd"/>
-            <w:r>
-              <w:rPr>
-                <w:rFonts w:ascii="Arial" w:hAnsi="Arial" w:cs="Arial"/>
-                <w:sz w:val="20"/>
-              </w:rPr>
-              <w:t>1</w:t>
-            </w:r>
-            <w:proofErr w:type="gramStart"/>
-            <w:r>
-              <w:rPr>
-                <w:rFonts w:ascii="Arial" w:hAnsi="Arial" w:cs="Arial"/>
-                <w:sz w:val="20"/>
-              </w:rPr>
-              <w:t>ACN</w:t>
-            </w:r>
-            <w:r>
-              <w:rPr>
-                <w:rFonts w:ascii="Arial" w:hAnsi="Arial" w:cs="Arial"/>
-                <w:sz w:val="20"/>
-              </w:rPr>
-              <w:t xml:space="preserve"> }</w:t>
-            </w:r>
-            <w:proofErr w:type="gramEnd"/>
-            <w:r>
-              <w:rPr>
-                <w:rFonts w:ascii="Arial" w:hAnsi="Arial" w:cs="Arial"/>
-                <w:sz w:val="20"/>
-              </w:rPr>
-              <w:t>}</w:t>
+              <w:t>GUARANTOR1ACN</w:t>
+            </w:r>
+            <w:r>
+              <w:rPr>
+                <w:rFonts w:ascii="Arial" w:hAnsi="Arial" w:cs="Arial"/>
+                <w:sz w:val="20"/>
+              </w:rPr>
+              <w:t xml:space="preserve"> }}</w:t>
             </w:r>
             <w:r>
               <w:rPr>
@@ -12558,7 +11534,6 @@
               </w:rPr>
               <w:t xml:space="preserve">Trust’: </w:t>
             </w:r>
-            <w:proofErr w:type="gramStart"/>
             <w:r>
               <w:rPr>
                 <w:rFonts w:ascii="Arial" w:hAnsi="Arial" w:cs="Arial"/>
@@ -12571,38 +11546,14 @@
                 <w:rFonts w:ascii="Arial" w:hAnsi="Arial" w:cs="Arial"/>
                 <w:sz w:val="20"/>
               </w:rPr>
-              <w:t>GUARANTOR</w:t>
-            </w:r>
-            <w:proofErr w:type="gramEnd"/>
-            <w:r>
-              <w:rPr>
-                <w:rFonts w:ascii="Arial" w:hAnsi="Arial" w:cs="Arial"/>
-                <w:sz w:val="20"/>
-              </w:rPr>
-              <w:t>1</w:t>
-            </w:r>
-            <w:proofErr w:type="gramStart"/>
-            <w:r>
-              <w:rPr>
-                <w:rFonts w:ascii="Arial" w:hAnsi="Arial" w:cs="Arial"/>
-                <w:sz w:val="20"/>
-              </w:rPr>
-              <w:t>TRUSTNAME</w:t>
-            </w:r>
-            <w:r>
-              <w:rPr>
-                <w:rFonts w:ascii="Arial" w:hAnsi="Arial" w:cs="Arial"/>
-                <w:sz w:val="20"/>
-              </w:rPr>
-              <w:t xml:space="preserve"> }</w:t>
-            </w:r>
-            <w:proofErr w:type="gramEnd"/>
-            <w:r>
-              <w:rPr>
-                <w:rFonts w:ascii="Arial" w:hAnsi="Arial" w:cs="Arial"/>
-                <w:sz w:val="20"/>
-              </w:rPr>
-              <w:t>}</w:t>
+              <w:t>GUARANTOR1TRUSTNAME</w:t>
+            </w:r>
+            <w:r>
+              <w:rPr>
+                <w:rFonts w:ascii="Arial" w:hAnsi="Arial" w:cs="Arial"/>
+                <w:sz w:val="20"/>
+              </w:rPr>
+              <w:t xml:space="preserve"> }}</w:t>
             </w:r>
           </w:p>
           <w:p>
@@ -12667,7 +11618,6 @@
               </w:rPr>
               <w:t xml:space="preserve"> </w:t>
             </w:r>
-            <w:proofErr w:type="gramStart"/>
             <w:r>
               <w:rPr>
                 <w:rFonts w:ascii="Arial" w:hAnsi="Arial" w:cs="Arial"/>
@@ -12680,15 +11630,7 @@
                 <w:rFonts w:ascii="Arial" w:hAnsi="Arial" w:cs="Arial"/>
                 <w:sz w:val="20"/>
               </w:rPr>
-              <w:t>GUARANTOR</w:t>
-            </w:r>
-            <w:proofErr w:type="gramEnd"/>
-            <w:r>
-              <w:rPr>
-                <w:rFonts w:ascii="Arial" w:hAnsi="Arial" w:cs="Arial"/>
-                <w:sz w:val="20"/>
-              </w:rPr>
-              <w:t>1TRUSTDATE</w:t>
+              <w:t>GUARANTOR1TRUSTDATE</w:t>
             </w:r>
             <w:r>
               <w:rPr>
@@ -13011,16 +11953,7 @@
                 <w:i/>
                 <w:sz w:val="20"/>
               </w:rPr>
-              <w:t xml:space="preserve">disclosure </w:t>
-            </w:r>
-            <w:proofErr w:type="gramStart"/>
-            <w:r>
-              <w:rPr>
-                <w:rFonts w:ascii="Arial" w:hAnsi="Arial" w:cs="Arial"/>
-                <w:i/>
-                <w:sz w:val="20"/>
-              </w:rPr>
-              <w:t>date</w:t>
+              <w:t>disclosure date</w:t>
             </w:r>
             <w:r>
               <w:rPr>
@@ -13029,7 +11962,6 @@
               </w:rPr>
               <w:t>;</w:t>
             </w:r>
-            <w:proofErr w:type="gramEnd"/>
           </w:p>
           <w:p>
             <w:pPr>
@@ -13058,31 +11990,14 @@
                 <w:i/>
                 <w:sz w:val="20"/>
               </w:rPr>
-              <w:t xml:space="preserve">disclosure </w:t>
-            </w:r>
-            <w:proofErr w:type="gramStart"/>
-            <w:r>
-              <w:rPr>
-                <w:rFonts w:ascii="Arial" w:hAnsi="Arial" w:cs="Arial"/>
-                <w:i/>
-                <w:sz w:val="20"/>
-              </w:rPr>
-              <w:t>date</w:t>
-            </w:r>
-            <w:r>
-              <w:rPr>
-                <w:rFonts w:ascii="Arial" w:hAnsi="Arial" w:cs="Arial"/>
-                <w:sz w:val="20"/>
-              </w:rPr>
-              <w:t>;</w:t>
-            </w:r>
-            <w:proofErr w:type="gramEnd"/>
-            <w:r>
-              <w:rPr>
-                <w:rFonts w:ascii="Arial" w:hAnsi="Arial" w:cs="Arial"/>
-                <w:sz w:val="20"/>
-              </w:rPr>
-              <w:t xml:space="preserve"> </w:t>
+              <w:t>disclosure date</w:t>
+            </w:r>
+            <w:r>
+              <w:rPr>
+                <w:rFonts w:ascii="Arial" w:hAnsi="Arial" w:cs="Arial"/>
+                <w:sz w:val="20"/>
+              </w:rPr>
+              <w:t xml:space="preserve">; </w:t>
             </w:r>
           </w:p>
           <w:p>
@@ -13104,17 +12019,8 @@
                 <w:rFonts w:ascii="Arial" w:hAnsi="Arial" w:cs="Arial"/>
                 <w:sz w:val="20"/>
               </w:rPr>
-              <w:t xml:space="preserve">we have not been provided with information or documents we require or the accuracy or authenticity of any such document or information has not been verified to our </w:t>
-            </w:r>
-            <w:proofErr w:type="gramStart"/>
-            <w:r>
-              <w:rPr>
-                <w:rFonts w:ascii="Arial" w:hAnsi="Arial" w:cs="Arial"/>
-                <w:sz w:val="20"/>
-              </w:rPr>
-              <w:t>satisfaction;</w:t>
-            </w:r>
-            <w:proofErr w:type="gramEnd"/>
+              <w:t>we have not been provided with information or documents we require or the accuracy or authenticity of any such document or information has not been verified to our satisfaction;</w:t>
+            </w:r>
           </w:p>
           <w:p>
             <w:pPr>
@@ -13150,17 +12056,8 @@
                 <w:rFonts w:ascii="Arial" w:hAnsi="Arial" w:cs="Arial"/>
                 <w:sz w:val="20"/>
               </w:rPr>
-              <w:t xml:space="preserve"> is lower than our </w:t>
-            </w:r>
-            <w:proofErr w:type="gramStart"/>
-            <w:r>
-              <w:rPr>
-                <w:rFonts w:ascii="Arial" w:hAnsi="Arial" w:cs="Arial"/>
-                <w:sz w:val="20"/>
-              </w:rPr>
-              <w:t>valuation;</w:t>
-            </w:r>
-            <w:proofErr w:type="gramEnd"/>
+              <w:t xml:space="preserve"> is lower than our valuation;</w:t>
+            </w:r>
           </w:p>
           <w:p>
             <w:pPr>
@@ -13196,17 +12093,8 @@
                 <w:rFonts w:ascii="Arial" w:hAnsi="Arial" w:cs="Arial"/>
                 <w:sz w:val="20"/>
               </w:rPr>
-              <w:t xml:space="preserve"> reveal that your capacity to repay the proposed loan is not adequate in the </w:t>
-            </w:r>
-            <w:proofErr w:type="gramStart"/>
-            <w:r>
-              <w:rPr>
-                <w:rFonts w:ascii="Arial" w:hAnsi="Arial" w:cs="Arial"/>
-                <w:sz w:val="20"/>
-              </w:rPr>
-              <w:t>circumstances;</w:t>
-            </w:r>
-            <w:proofErr w:type="gramEnd"/>
+              <w:t xml:space="preserve"> reveal that your capacity to repay the proposed loan is not adequate in the circumstances;</w:t>
+            </w:r>
           </w:p>
           <w:p>
             <w:pPr>
@@ -13639,7 +12527,7 @@
                 <w:noProof/>
                 <w:sz w:val="20"/>
               </w:rPr>
-              <w:t>9 December 2025</w:t>
+              <w:t>16 December 2025</w:t>
             </w:r>
             <w:r>
               <w:rPr>
@@ -13833,16 +12721,7 @@
                 <w:i/>
                 <w:sz w:val="20"/>
               </w:rPr>
-              <w:t xml:space="preserve">offer </w:t>
-            </w:r>
-            <w:proofErr w:type="gramStart"/>
-            <w:r>
-              <w:rPr>
-                <w:rFonts w:ascii="Arial" w:hAnsi="Arial" w:cs="Arial"/>
-                <w:i/>
-                <w:sz w:val="20"/>
-              </w:rPr>
-              <w:t>details</w:t>
+              <w:t>offer details</w:t>
             </w:r>
             <w:r>
               <w:rPr>
@@ -13851,7 +12730,6 @@
               </w:rPr>
               <w:t>;</w:t>
             </w:r>
-            <w:proofErr w:type="gramEnd"/>
           </w:p>
           <w:p>
             <w:pPr>
@@ -13902,23 +12780,7 @@
                 <w:rFonts w:ascii="Arial" w:hAnsi="Arial" w:cs="Arial"/>
                 <w:sz w:val="20"/>
               </w:rPr>
-              <w:t xml:space="preserve"> and that you have read them carefully and understand </w:t>
-            </w:r>
-            <w:proofErr w:type="gramStart"/>
-            <w:r>
-              <w:rPr>
-                <w:rFonts w:ascii="Arial" w:hAnsi="Arial" w:cs="Arial"/>
-                <w:sz w:val="20"/>
-              </w:rPr>
-              <w:t>them;</w:t>
-            </w:r>
-            <w:proofErr w:type="gramEnd"/>
-            <w:r>
-              <w:rPr>
-                <w:rFonts w:ascii="Arial" w:hAnsi="Arial" w:cs="Arial"/>
-                <w:sz w:val="20"/>
-              </w:rPr>
-              <w:t xml:space="preserve">  </w:t>
+              <w:t xml:space="preserve"> and that you have read them carefully and understand them;  </w:t>
             </w:r>
           </w:p>
           <w:p>
@@ -13938,33 +12800,8 @@
                 <w:rFonts w:ascii="Arial" w:hAnsi="Arial" w:cs="Arial"/>
                 <w:sz w:val="20"/>
               </w:rPr>
-              <w:t xml:space="preserve">declare that </w:t>
-            </w:r>
-            <w:proofErr w:type="gramStart"/>
-            <w:r>
-              <w:rPr>
-                <w:rFonts w:ascii="Arial" w:hAnsi="Arial" w:cs="Arial"/>
-                <w:sz w:val="20"/>
-              </w:rPr>
-              <w:t>all of</w:t>
-            </w:r>
-            <w:proofErr w:type="gramEnd"/>
-            <w:r>
-              <w:rPr>
-                <w:rFonts w:ascii="Arial" w:hAnsi="Arial" w:cs="Arial"/>
-                <w:sz w:val="20"/>
-              </w:rPr>
-              <w:t xml:space="preserve"> the information which you have given directly or indirectly to us is accurate and not misleading and you are aware that we are relying on </w:t>
-            </w:r>
-            <w:proofErr w:type="gramStart"/>
-            <w:r>
-              <w:rPr>
-                <w:rFonts w:ascii="Arial" w:hAnsi="Arial" w:cs="Arial"/>
-                <w:sz w:val="20"/>
-              </w:rPr>
-              <w:t>it;</w:t>
-            </w:r>
-            <w:proofErr w:type="gramEnd"/>
+              <w:t>declare that all of the information which you have given directly or indirectly to us is accurate and not misleading and you are aware that we are relying on it;</w:t>
+            </w:r>
           </w:p>
           <w:p>
             <w:pPr>
@@ -13998,17 +12835,8 @@
                 <w:rFonts w:ascii="Arial" w:hAnsi="Arial" w:cs="Arial"/>
                 <w:sz w:val="20"/>
               </w:rPr>
-              <w:t xml:space="preserve">.  You have not relied on any other promise or representation made by us or anyone else on our </w:t>
-            </w:r>
-            <w:proofErr w:type="gramStart"/>
-            <w:r>
-              <w:rPr>
-                <w:rFonts w:ascii="Arial" w:hAnsi="Arial" w:cs="Arial"/>
-                <w:sz w:val="20"/>
-              </w:rPr>
-              <w:t>behalf;</w:t>
-            </w:r>
-            <w:proofErr w:type="gramEnd"/>
+              <w:t>.  You have not relied on any other promise or representation made by us or anyone else on our behalf;</w:t>
+            </w:r>
           </w:p>
           <w:p>
             <w:pPr>
@@ -14422,23 +13250,7 @@
                 <w:sz w:val="20"/>
               </w:rPr>
               <w:tab/>
-              <w:t>You should also read the information statement</w:t>
-            </w:r>
-            <w:proofErr w:type="gramStart"/>
-            <w:r>
-              <w:rPr>
-                <w:rFonts w:ascii="Arial" w:hAnsi="Arial" w:cs="Arial"/>
-                <w:sz w:val="20"/>
-              </w:rPr>
-              <w:t>:  “</w:t>
-            </w:r>
-            <w:proofErr w:type="gramEnd"/>
-            <w:r>
-              <w:rPr>
-                <w:rFonts w:ascii="Arial" w:hAnsi="Arial" w:cs="Arial"/>
-                <w:sz w:val="20"/>
-              </w:rPr>
-              <w:t>THINGS YOU SHOULD KNOW ABOUT YOUR PROPOSED CREDIT CONTRACT”.</w:t>
+              <w:t>You should also read the information statement:  “THINGS YOU SHOULD KNOW ABOUT YOUR PROPOSED CREDIT CONTRACT”.</w:t>
             </w:r>
           </w:p>
         </w:tc>
@@ -14580,23 +13392,7 @@
                 <w:rFonts w:ascii="Arial" w:hAnsi="Arial" w:cs="Arial"/>
                 <w:sz w:val="20"/>
               </w:rPr>
-              <w:t xml:space="preserve"> insist on any </w:t>
-            </w:r>
-            <w:proofErr w:type="gramStart"/>
-            <w:r>
-              <w:rPr>
-                <w:rFonts w:ascii="Arial" w:hAnsi="Arial" w:cs="Arial"/>
-                <w:sz w:val="20"/>
-              </w:rPr>
-              <w:t>particular insurance</w:t>
-            </w:r>
-            <w:proofErr w:type="gramEnd"/>
-            <w:r>
-              <w:rPr>
-                <w:rFonts w:ascii="Arial" w:hAnsi="Arial" w:cs="Arial"/>
-                <w:sz w:val="20"/>
-              </w:rPr>
-              <w:t xml:space="preserve"> company</w:t>
+              <w:t xml:space="preserve"> insist on any particular insurance company</w:t>
             </w:r>
             <w:r>
               <w:rPr>
@@ -14810,7 +13606,6 @@
               </w:rPr>
               <w:t xml:space="preserve">by </w:t>
             </w:r>
-            <w:proofErr w:type="gramStart"/>
             <w:r>
               <w:rPr>
                 <w:rFonts w:ascii="Arial" w:eastAsia="Arial" w:hAnsi="Arial" w:cs="Arial"/>
@@ -14835,7 +13630,6 @@
               <w:t>Bordetallnames</w:t>
             </w:r>
             <w:proofErr w:type="spellEnd"/>
-            <w:proofErr w:type="gramEnd"/>
             <w:r>
               <w:rPr>
                 <w:rFonts w:ascii="Arial" w:eastAsia="Arial" w:hAnsi="Arial" w:cs="Arial"/>
@@ -14867,7 +13661,6 @@
               </w:rPr>
               <w:t xml:space="preserve"> </w:t>
             </w:r>
-            <w:proofErr w:type="gramStart"/>
             <w:r>
               <w:rPr>
                 <w:rFonts w:ascii="Arial" w:eastAsia="Arial" w:hAnsi="Arial" w:cs="Arial"/>
@@ -14878,46 +13671,7 @@
                 <w:sz w:val="20"/>
                 <w:lang w:eastAsia="en-US"/>
               </w:rPr>
-              <w:t>{{ BORDET</w:t>
-            </w:r>
-            <w:proofErr w:type="gramEnd"/>
-            <w:r>
-              <w:rPr>
-                <w:rFonts w:ascii="Arial" w:eastAsia="Arial" w:hAnsi="Arial" w:cs="Arial"/>
-                <w:b/>
-                <w:bCs/>
-                <w:caps/>
-                <w:color w:val="000000"/>
-                <w:sz w:val="20"/>
-                <w:lang w:eastAsia="en-US"/>
-              </w:rPr>
-              <w:t>1</w:t>
-            </w:r>
-            <w:proofErr w:type="gramStart"/>
-            <w:r>
-              <w:rPr>
-                <w:rFonts w:ascii="Arial" w:eastAsia="Arial" w:hAnsi="Arial" w:cs="Arial"/>
-                <w:b/>
-                <w:bCs/>
-                <w:caps/>
-                <w:color w:val="000000"/>
-                <w:sz w:val="20"/>
-                <w:lang w:eastAsia="en-US"/>
-              </w:rPr>
-              <w:t>ACN }</w:t>
-            </w:r>
-            <w:proofErr w:type="gramEnd"/>
-            <w:r>
-              <w:rPr>
-                <w:rFonts w:ascii="Arial" w:eastAsia="Arial" w:hAnsi="Arial" w:cs="Arial"/>
-                <w:b/>
-                <w:bCs/>
-                <w:caps/>
-                <w:color w:val="000000"/>
-                <w:sz w:val="20"/>
-                <w:lang w:eastAsia="en-US"/>
-              </w:rPr>
-              <w:t xml:space="preserve">} </w:t>
+              <w:t xml:space="preserve">{{ BORDET1ACN }} </w:t>
             </w:r>
             <w:r>
               <w:rPr>
@@ -14937,9 +13691,18 @@
                 <w:sz w:val="20"/>
                 <w:lang w:eastAsia="en-US"/>
               </w:rPr>
-              <w:t xml:space="preserve"> </w:t>
-            </w:r>
-            <w:proofErr w:type="gramStart"/>
+              <w:t xml:space="preserve"> {{ </w:t>
+            </w:r>
+            <w:r>
+              <w:rPr>
+                <w:rFonts w:ascii="Arial" w:hAnsi="Arial" w:cs="Arial"/>
+                <w:b/>
+                <w:bCs/>
+                <w:sz w:val="20"/>
+                <w:lang w:eastAsia="en-US"/>
+              </w:rPr>
+              <w:t>BORDET1TRUSTNAME</w:t>
+            </w:r>
             <w:r>
               <w:rPr>
                 <w:rFonts w:ascii="Arial" w:eastAsia="Arial" w:hAnsi="Arial" w:cs="Arial"/>
@@ -14949,62 +13712,7 @@
                 <w:sz w:val="20"/>
                 <w:lang w:eastAsia="en-US"/>
               </w:rPr>
-              <w:t xml:space="preserve">{{ </w:t>
-            </w:r>
-            <w:r>
-              <w:rPr>
-                <w:rFonts w:ascii="Arial" w:hAnsi="Arial" w:cs="Arial"/>
-                <w:b/>
-                <w:bCs/>
-                <w:sz w:val="20"/>
-                <w:lang w:eastAsia="en-US"/>
-              </w:rPr>
-              <w:t>BORDET</w:t>
-            </w:r>
-            <w:proofErr w:type="gramEnd"/>
-            <w:r>
-              <w:rPr>
-                <w:rFonts w:ascii="Arial" w:hAnsi="Arial" w:cs="Arial"/>
-                <w:b/>
-                <w:bCs/>
-                <w:sz w:val="20"/>
-                <w:lang w:eastAsia="en-US"/>
-              </w:rPr>
-              <w:t>1</w:t>
-            </w:r>
-            <w:proofErr w:type="gramStart"/>
-            <w:r>
-              <w:rPr>
-                <w:rFonts w:ascii="Arial" w:hAnsi="Arial" w:cs="Arial"/>
-                <w:b/>
-                <w:bCs/>
-                <w:sz w:val="20"/>
-                <w:lang w:eastAsia="en-US"/>
-              </w:rPr>
-              <w:t>TRUSTNAME</w:t>
-            </w:r>
-            <w:r>
-              <w:rPr>
-                <w:rFonts w:ascii="Arial" w:eastAsia="Arial" w:hAnsi="Arial" w:cs="Arial"/>
-                <w:b/>
-                <w:bCs/>
-                <w:color w:val="000000"/>
-                <w:sz w:val="20"/>
-                <w:lang w:eastAsia="en-US"/>
-              </w:rPr>
-              <w:t xml:space="preserve"> }</w:t>
-            </w:r>
-            <w:proofErr w:type="gramEnd"/>
-            <w:r>
-              <w:rPr>
-                <w:rFonts w:ascii="Arial" w:eastAsia="Arial" w:hAnsi="Arial" w:cs="Arial"/>
-                <w:b/>
-                <w:bCs/>
-                <w:color w:val="000000"/>
-                <w:sz w:val="20"/>
-                <w:lang w:eastAsia="en-US"/>
-              </w:rPr>
-              <w:t>}</w:t>
+              <w:t xml:space="preserve"> }}</w:t>
             </w:r>
           </w:p>
           <w:p>
@@ -15252,7 +13960,6 @@
                       <w:sz w:val="20"/>
                     </w:rPr>
                   </w:pPr>
-                  <w:proofErr w:type="gramStart"/>
                   <w:r>
                     <w:rPr>
                       <w:rFonts w:cs="Arial"/>
@@ -15260,17 +13967,7 @@
                       <w:color w:val="000000"/>
                       <w:sz w:val="20"/>
                     </w:rPr>
-                    <w:t>{{ guarantor</w:t>
-                  </w:r>
-                  <w:proofErr w:type="gramEnd"/>
-                  <w:r>
-                    <w:rPr>
-                      <w:rFonts w:cs="Arial"/>
-                      <w:b/>
-                      <w:color w:val="000000"/>
-                      <w:sz w:val="20"/>
-                    </w:rPr>
-                    <w:t>_2_name }}</w:t>
+                    <w:t>{{ guarantor_2_name }}</w:t>
                   </w:r>
                 </w:p>
               </w:tc>
@@ -15317,131 +14014,13 @@
                       <w:sz w:val="20"/>
                     </w:rPr>
                   </w:pPr>
-                  <w:proofErr w:type="gramStart"/>
                   <w:r>
                     <w:rPr>
                       <w:color w:val="000000"/>
                       <w:sz w:val="18"/>
                       <w:szCs w:val="18"/>
                     </w:rPr>
-                    <w:t>{{ Guarantor</w:t>
-                  </w:r>
-                  <w:proofErr w:type="gramEnd"/>
-                  <w:r>
-                    <w:rPr>
-                      <w:color w:val="000000"/>
-                      <w:sz w:val="18"/>
-                      <w:szCs w:val="18"/>
-                    </w:rPr>
-                    <w:t>2Addressline</w:t>
-                  </w:r>
-                  <w:proofErr w:type="gramStart"/>
-                  <w:r>
-                    <w:rPr>
-                      <w:color w:val="000000"/>
-                      <w:sz w:val="18"/>
-                      <w:szCs w:val="18"/>
-                    </w:rPr>
-                    <w:t>1 }</w:t>
-                  </w:r>
-                  <w:proofErr w:type="gramEnd"/>
-                  <w:r>
-                    <w:rPr>
-                      <w:color w:val="000000"/>
-                      <w:sz w:val="18"/>
-                      <w:szCs w:val="18"/>
-                    </w:rPr>
-                    <w:t xml:space="preserve">}, </w:t>
-                  </w:r>
-                  <w:proofErr w:type="gramStart"/>
-                  <w:r>
-                    <w:rPr>
-                      <w:color w:val="000000"/>
-                      <w:sz w:val="18"/>
-                      <w:szCs w:val="18"/>
-                    </w:rPr>
-                    <w:t>{{ Guarantor</w:t>
-                  </w:r>
-                  <w:proofErr w:type="gramEnd"/>
-                  <w:r>
-                    <w:rPr>
-                      <w:color w:val="000000"/>
-                      <w:sz w:val="18"/>
-                      <w:szCs w:val="18"/>
-                    </w:rPr>
-                    <w:t>2</w:t>
-                  </w:r>
-                  <w:proofErr w:type="gramStart"/>
-                  <w:r>
-                    <w:rPr>
-                      <w:color w:val="000000"/>
-                      <w:sz w:val="18"/>
-                      <w:szCs w:val="18"/>
-                    </w:rPr>
-                    <w:t>Suburb }</w:t>
-                  </w:r>
-                  <w:proofErr w:type="gramEnd"/>
-                  <w:r>
-                    <w:rPr>
-                      <w:color w:val="000000"/>
-                      <w:sz w:val="18"/>
-                      <w:szCs w:val="18"/>
-                    </w:rPr>
-                    <w:t xml:space="preserve">} </w:t>
-                  </w:r>
-                  <w:proofErr w:type="gramStart"/>
-                  <w:r>
-                    <w:rPr>
-                      <w:color w:val="000000"/>
-                      <w:sz w:val="18"/>
-                      <w:szCs w:val="18"/>
-                    </w:rPr>
-                    <w:t>{{ Guarantor</w:t>
-                  </w:r>
-                  <w:proofErr w:type="gramEnd"/>
-                  <w:r>
-                    <w:rPr>
-                      <w:color w:val="000000"/>
-                      <w:sz w:val="18"/>
-                      <w:szCs w:val="18"/>
-                    </w:rPr>
-                    <w:t>2</w:t>
-                  </w:r>
-                  <w:proofErr w:type="gramStart"/>
-                  <w:r>
-                    <w:rPr>
-                      <w:color w:val="000000"/>
-                      <w:sz w:val="18"/>
-                      <w:szCs w:val="18"/>
-                    </w:rPr>
-                    <w:t>State }</w:t>
-                  </w:r>
-                  <w:proofErr w:type="gramEnd"/>
-                  <w:r>
-                    <w:rPr>
-                      <w:color w:val="000000"/>
-                      <w:sz w:val="18"/>
-                      <w:szCs w:val="18"/>
-                    </w:rPr>
-                    <w:t xml:space="preserve">} </w:t>
-                  </w:r>
-                  <w:proofErr w:type="gramStart"/>
-                  <w:r>
-                    <w:rPr>
-                      <w:color w:val="000000"/>
-                      <w:sz w:val="18"/>
-                      <w:szCs w:val="18"/>
-                    </w:rPr>
-                    <w:t>{{ Guarantor</w:t>
-                  </w:r>
-                  <w:proofErr w:type="gramEnd"/>
-                  <w:r>
-                    <w:rPr>
-                      <w:color w:val="000000"/>
-                      <w:sz w:val="18"/>
-                      <w:szCs w:val="18"/>
-                    </w:rPr>
-                    <w:t>2Postcode }}</w:t>
+                    <w:t>{{ Guarantor2Addressline1 }}, {{ Guarantor2Suburb }} {{ Guarantor2State }} {{ Guarantor2Postcode }}</w:t>
                   </w:r>
                 </w:p>
               </w:tc>
@@ -15600,7 +14179,6 @@
                       <w:sz w:val="20"/>
                     </w:rPr>
                   </w:pPr>
-                  <w:proofErr w:type="gramStart"/>
                   <w:r>
                     <w:rPr>
                       <w:rFonts w:cs="Arial"/>
@@ -15608,17 +14186,7 @@
                       <w:color w:val="000000"/>
                       <w:sz w:val="20"/>
                     </w:rPr>
-                    <w:t>{{ guarantor</w:t>
-                  </w:r>
-                  <w:proofErr w:type="gramEnd"/>
-                  <w:r>
-                    <w:rPr>
-                      <w:rFonts w:cs="Arial"/>
-                      <w:b/>
-                      <w:color w:val="000000"/>
-                      <w:sz w:val="20"/>
-                    </w:rPr>
-                    <w:t>_3_name }}</w:t>
+                    <w:t>{{ guarantor_3_name }}</w:t>
                   </w:r>
                 </w:p>
               </w:tc>
@@ -15668,131 +14236,13 @@
                       <w:sz w:val="20"/>
                     </w:rPr>
                   </w:pPr>
-                  <w:proofErr w:type="gramStart"/>
                   <w:r>
                     <w:rPr>
                       <w:color w:val="000000"/>
                       <w:sz w:val="18"/>
                       <w:szCs w:val="18"/>
                     </w:rPr>
-                    <w:t>{{ Guarantor</w:t>
-                  </w:r>
-                  <w:proofErr w:type="gramEnd"/>
-                  <w:r>
-                    <w:rPr>
-                      <w:color w:val="000000"/>
-                      <w:sz w:val="18"/>
-                      <w:szCs w:val="18"/>
-                    </w:rPr>
-                    <w:t>3Addressline</w:t>
-                  </w:r>
-                  <w:proofErr w:type="gramStart"/>
-                  <w:r>
-                    <w:rPr>
-                      <w:color w:val="000000"/>
-                      <w:sz w:val="18"/>
-                      <w:szCs w:val="18"/>
-                    </w:rPr>
-                    <w:t>1 }</w:t>
-                  </w:r>
-                  <w:proofErr w:type="gramEnd"/>
-                  <w:r>
-                    <w:rPr>
-                      <w:color w:val="000000"/>
-                      <w:sz w:val="18"/>
-                      <w:szCs w:val="18"/>
-                    </w:rPr>
-                    <w:t xml:space="preserve">}, </w:t>
-                  </w:r>
-                  <w:proofErr w:type="gramStart"/>
-                  <w:r>
-                    <w:rPr>
-                      <w:color w:val="000000"/>
-                      <w:sz w:val="18"/>
-                      <w:szCs w:val="18"/>
-                    </w:rPr>
-                    <w:t>{{ Guarantor</w:t>
-                  </w:r>
-                  <w:proofErr w:type="gramEnd"/>
-                  <w:r>
-                    <w:rPr>
-                      <w:color w:val="000000"/>
-                      <w:sz w:val="18"/>
-                      <w:szCs w:val="18"/>
-                    </w:rPr>
-                    <w:t>3</w:t>
-                  </w:r>
-                  <w:proofErr w:type="gramStart"/>
-                  <w:r>
-                    <w:rPr>
-                      <w:color w:val="000000"/>
-                      <w:sz w:val="18"/>
-                      <w:szCs w:val="18"/>
-                    </w:rPr>
-                    <w:t>Suburb }</w:t>
-                  </w:r>
-                  <w:proofErr w:type="gramEnd"/>
-                  <w:r>
-                    <w:rPr>
-                      <w:color w:val="000000"/>
-                      <w:sz w:val="18"/>
-                      <w:szCs w:val="18"/>
-                    </w:rPr>
-                    <w:t xml:space="preserve">} </w:t>
-                  </w:r>
-                  <w:proofErr w:type="gramStart"/>
-                  <w:r>
-                    <w:rPr>
-                      <w:color w:val="000000"/>
-                      <w:sz w:val="18"/>
-                      <w:szCs w:val="18"/>
-                    </w:rPr>
-                    <w:t>{{ Guarantor</w:t>
-                  </w:r>
-                  <w:proofErr w:type="gramEnd"/>
-                  <w:r>
-                    <w:rPr>
-                      <w:color w:val="000000"/>
-                      <w:sz w:val="18"/>
-                      <w:szCs w:val="18"/>
-                    </w:rPr>
-                    <w:t>3</w:t>
-                  </w:r>
-                  <w:proofErr w:type="gramStart"/>
-                  <w:r>
-                    <w:rPr>
-                      <w:color w:val="000000"/>
-                      <w:sz w:val="18"/>
-                      <w:szCs w:val="18"/>
-                    </w:rPr>
-                    <w:t>State }</w:t>
-                  </w:r>
-                  <w:proofErr w:type="gramEnd"/>
-                  <w:r>
-                    <w:rPr>
-                      <w:color w:val="000000"/>
-                      <w:sz w:val="18"/>
-                      <w:szCs w:val="18"/>
-                    </w:rPr>
-                    <w:t xml:space="preserve">} </w:t>
-                  </w:r>
-                  <w:proofErr w:type="gramStart"/>
-                  <w:r>
-                    <w:rPr>
-                      <w:color w:val="000000"/>
-                      <w:sz w:val="18"/>
-                      <w:szCs w:val="18"/>
-                    </w:rPr>
-                    <w:t>{{ Guarantor</w:t>
-                  </w:r>
-                  <w:proofErr w:type="gramEnd"/>
-                  <w:r>
-                    <w:rPr>
-                      <w:color w:val="000000"/>
-                      <w:sz w:val="18"/>
-                      <w:szCs w:val="18"/>
-                    </w:rPr>
-                    <w:t>3Postcode }}</w:t>
+                    <w:t>{{ Guarantor3Addressline1 }}, {{ Guarantor3Suburb }} {{ Guarantor3State }} {{ Guarantor3Postcode }}</w:t>
                   </w:r>
                 </w:p>
               </w:tc>
@@ -16154,39 +14604,8 @@
           <w:sz w:val="20"/>
           <w:szCs w:val="20"/>
         </w:rPr>
-        <w:t xml:space="preserve">you make an offer to </w:t>
-      </w:r>
-      <w:proofErr w:type="gramStart"/>
-      <w:r>
-        <w:rPr>
-          <w:rFonts w:ascii="Calibri" w:hAnsi="Calibri" w:cstheme="minorHAnsi"/>
-          <w:color w:val="000000"/>
-          <w:sz w:val="20"/>
-          <w:szCs w:val="20"/>
-        </w:rPr>
-        <w:t>enter into</w:t>
-      </w:r>
-      <w:proofErr w:type="gramEnd"/>
-      <w:r>
-        <w:rPr>
-          <w:rFonts w:ascii="Calibri" w:hAnsi="Calibri" w:cstheme="minorHAnsi"/>
-          <w:color w:val="000000"/>
-          <w:sz w:val="20"/>
-          <w:szCs w:val="20"/>
-        </w:rPr>
-        <w:t xml:space="preserve"> the </w:t>
-      </w:r>
-      <w:proofErr w:type="gramStart"/>
-      <w:r>
-        <w:rPr>
-          <w:rFonts w:ascii="Calibri" w:hAnsi="Calibri" w:cstheme="minorHAnsi"/>
-          <w:color w:val="000000"/>
-          <w:sz w:val="20"/>
-          <w:szCs w:val="20"/>
-        </w:rPr>
-        <w:t>contract;</w:t>
-      </w:r>
-      <w:proofErr w:type="gramEnd"/>
+        <w:t>you make an offer to enter into the contract;</w:t>
+      </w:r>
     </w:p>
     <w:p>
       <w:pPr>
@@ -16306,27 +14725,7 @@
           <w:szCs w:val="20"/>
         </w:rPr>
         <w:tab/>
-        <w:t xml:space="preserve">If you want another copy of your contract, write to your credit provider and ask for one. Your credit provider may charge you a fee. Your credit provider </w:t>
-      </w:r>
-      <w:proofErr w:type="gramStart"/>
-      <w:r>
-        <w:rPr>
-          <w:rFonts w:ascii="Calibri" w:hAnsi="Calibri" w:cstheme="minorHAnsi"/>
-          <w:color w:val="000000"/>
-          <w:sz w:val="20"/>
-          <w:szCs w:val="20"/>
-        </w:rPr>
-        <w:t>has to</w:t>
-      </w:r>
-      <w:proofErr w:type="gramEnd"/>
-      <w:r>
-        <w:rPr>
-          <w:rFonts w:ascii="Calibri" w:hAnsi="Calibri" w:cstheme="minorHAnsi"/>
-          <w:color w:val="000000"/>
-          <w:sz w:val="20"/>
-          <w:szCs w:val="20"/>
-        </w:rPr>
-        <w:t xml:space="preserve"> give you a copy —</w:t>
+        <w:t>If you want another copy of your contract, write to your credit provider and ask for one. Your credit provider may charge you a fee. Your credit provider has to give you a copy —</w:t>
       </w:r>
     </w:p>
     <w:p>
@@ -16350,27 +14749,7 @@
           <w:sz w:val="20"/>
           <w:szCs w:val="20"/>
         </w:rPr>
-        <w:t xml:space="preserve">within 14 days of your written request if the original contract came into existence 1 year or less before your </w:t>
-      </w:r>
-      <w:proofErr w:type="gramStart"/>
-      <w:r>
-        <w:rPr>
-          <w:rFonts w:ascii="Calibri" w:hAnsi="Calibri" w:cstheme="minorHAnsi"/>
-          <w:color w:val="000000"/>
-          <w:sz w:val="20"/>
-          <w:szCs w:val="20"/>
-        </w:rPr>
-        <w:t>request;</w:t>
-      </w:r>
-      <w:proofErr w:type="gramEnd"/>
-      <w:r>
-        <w:rPr>
-          <w:rFonts w:ascii="Calibri" w:hAnsi="Calibri" w:cstheme="minorHAnsi"/>
-          <w:color w:val="000000"/>
-          <w:sz w:val="20"/>
-          <w:szCs w:val="20"/>
-        </w:rPr>
-        <w:t xml:space="preserve"> or</w:t>
+        <w:t>within 14 days of your written request if the original contract came into existence 1 year or less before your request; or</w:t>
       </w:r>
     </w:p>
     <w:p>
@@ -17047,19 +15426,8 @@
           <w:sz w:val="20"/>
           <w:szCs w:val="20"/>
         </w:rPr>
-        <w:t xml:space="preserve">any other changes by your credit </w:t>
-      </w:r>
-      <w:proofErr w:type="gramStart"/>
-      <w:r>
-        <w:rPr>
-          <w:rFonts w:ascii="Calibri" w:hAnsi="Calibri" w:cstheme="minorHAnsi"/>
-          <w:color w:val="000000"/>
-          <w:sz w:val="20"/>
-          <w:szCs w:val="20"/>
-        </w:rPr>
-        <w:t>provider;</w:t>
-      </w:r>
-      <w:proofErr w:type="gramEnd"/>
+        <w:t>any other changes by your credit provider;</w:t>
+      </w:r>
     </w:p>
     <w:p>
       <w:pPr>
@@ -17554,27 +15922,7 @@
           <w:szCs w:val="20"/>
         </w:rPr>
         <w:tab/>
-        <w:t xml:space="preserve">Your credit provider can insist you take out or pay the cost of types of insurance specifically allowed by law. These are compulsory </w:t>
-      </w:r>
-      <w:proofErr w:type="gramStart"/>
-      <w:r>
-        <w:rPr>
-          <w:rFonts w:ascii="Calibri" w:hAnsi="Calibri" w:cstheme="minorHAnsi"/>
-          <w:color w:val="000000"/>
-          <w:sz w:val="20"/>
-          <w:szCs w:val="20"/>
-        </w:rPr>
-        <w:t>third party</w:t>
-      </w:r>
-      <w:proofErr w:type="gramEnd"/>
-      <w:r>
-        <w:rPr>
-          <w:rFonts w:ascii="Calibri" w:hAnsi="Calibri" w:cstheme="minorHAnsi"/>
-          <w:color w:val="000000"/>
-          <w:sz w:val="20"/>
-          <w:szCs w:val="20"/>
-        </w:rPr>
-        <w:t xml:space="preserve"> personal injury insurance, mortgage indemnity insurance or insurance over property covered by any mortgage. Otherwise, you can decide if you want to take out insurance or not. If you take out insurance, the credit provider </w:t>
+        <w:t xml:space="preserve">Your credit provider can insist you take out or pay the cost of types of insurance specifically allowed by law. These are compulsory third party personal injury insurance, mortgage indemnity insurance or insurance over property covered by any mortgage. Otherwise, you can decide if you want to take out insurance or not. If you take out insurance, the credit provider </w:t>
       </w:r>
       <w:proofErr w:type="spellStart"/>
       <w:r>
@@ -17594,27 +15942,7 @@
           <w:sz w:val="20"/>
           <w:szCs w:val="20"/>
         </w:rPr>
-        <w:t xml:space="preserve"> insist that you use any </w:t>
-      </w:r>
-      <w:proofErr w:type="gramStart"/>
-      <w:r>
-        <w:rPr>
-          <w:rFonts w:ascii="Calibri" w:hAnsi="Calibri" w:cstheme="minorHAnsi"/>
-          <w:color w:val="000000"/>
-          <w:sz w:val="20"/>
-          <w:szCs w:val="20"/>
-        </w:rPr>
-        <w:t>particular insurance</w:t>
-      </w:r>
-      <w:proofErr w:type="gramEnd"/>
-      <w:r>
-        <w:rPr>
-          <w:rFonts w:ascii="Calibri" w:hAnsi="Calibri" w:cstheme="minorHAnsi"/>
-          <w:color w:val="000000"/>
-          <w:sz w:val="20"/>
-          <w:szCs w:val="20"/>
-        </w:rPr>
-        <w:t xml:space="preserve"> company.</w:t>
+        <w:t xml:space="preserve"> insist that you use any particular insurance company.</w:t>
       </w:r>
     </w:p>
     <w:p>
@@ -17971,27 +16299,7 @@
           <w:szCs w:val="20"/>
         </w:rPr>
         <w:tab/>
-        <w:t xml:space="preserve">If my contract says I </w:t>
-      </w:r>
-      <w:proofErr w:type="gramStart"/>
-      <w:r>
-        <w:rPr>
-          <w:rFonts w:ascii="Calibri" w:hAnsi="Calibri" w:cstheme="minorHAnsi"/>
-          <w:color w:val="000000"/>
-          <w:sz w:val="20"/>
-          <w:szCs w:val="20"/>
-        </w:rPr>
-        <w:t>have to</w:t>
-      </w:r>
-      <w:proofErr w:type="gramEnd"/>
-      <w:r>
-        <w:rPr>
-          <w:rFonts w:ascii="Calibri" w:hAnsi="Calibri" w:cstheme="minorHAnsi"/>
-          <w:color w:val="000000"/>
-          <w:sz w:val="20"/>
-          <w:szCs w:val="20"/>
-        </w:rPr>
-        <w:t xml:space="preserve"> give a mortgage, what does this mean?</w:t>
+        <w:t>If my contract says I have to give a mortgage, what does this mean?</w:t>
       </w:r>
     </w:p>
     <w:p>
@@ -18083,27 +16391,7 @@
           <w:szCs w:val="20"/>
         </w:rPr>
         <w:tab/>
-        <w:t xml:space="preserve">Yes. It can be part of your credit contract or, if it is a separate document, you will be given a copy of the mortgage within 14 days after your mortgage is </w:t>
-      </w:r>
-      <w:proofErr w:type="gramStart"/>
-      <w:r>
-        <w:rPr>
-          <w:rFonts w:ascii="Calibri" w:hAnsi="Calibri" w:cstheme="minorHAnsi"/>
-          <w:color w:val="000000"/>
-          <w:sz w:val="20"/>
-          <w:szCs w:val="20"/>
-        </w:rPr>
-        <w:t>entered into</w:t>
-      </w:r>
-      <w:proofErr w:type="gramEnd"/>
-      <w:r>
-        <w:rPr>
-          <w:rFonts w:ascii="Calibri" w:hAnsi="Calibri" w:cstheme="minorHAnsi"/>
-          <w:color w:val="000000"/>
-          <w:sz w:val="20"/>
-          <w:szCs w:val="20"/>
-        </w:rPr>
-        <w:t>.</w:t>
+        <w:t>Yes. It can be part of your credit contract or, if it is a separate document, you will be given a copy of the mortgage within 14 days after your mortgage is entered into.</w:t>
       </w:r>
     </w:p>
     <w:p>
@@ -18345,26 +16633,7 @@
           <w:szCs w:val="20"/>
         </w:rPr>
         <w:tab/>
-      </w:r>
-      <w:proofErr w:type="gramStart"/>
-      <w:r>
-        <w:rPr>
-          <w:rFonts w:ascii="Calibri" w:hAnsi="Calibri" w:cstheme="minorHAnsi"/>
-          <w:color w:val="000000"/>
-          <w:sz w:val="20"/>
-          <w:szCs w:val="20"/>
-        </w:rPr>
-        <w:t>Otherwise</w:t>
-      </w:r>
-      <w:proofErr w:type="gramEnd"/>
-      <w:r>
-        <w:rPr>
-          <w:rFonts w:ascii="Calibri" w:hAnsi="Calibri" w:cstheme="minorHAnsi"/>
-          <w:color w:val="000000"/>
-          <w:sz w:val="20"/>
-          <w:szCs w:val="20"/>
-        </w:rPr>
-        <w:t xml:space="preserve"> you may —</w:t>
+        <w:t>Otherwise you may —</w:t>
       </w:r>
     </w:p>
     <w:p>
@@ -18388,19 +16657,8 @@
           <w:sz w:val="20"/>
           <w:szCs w:val="20"/>
         </w:rPr>
-        <w:t xml:space="preserve">if the mortgaged property is goods — give the property back to your credit provider, together with a letter saying you want the credit provider to sell the property for </w:t>
-      </w:r>
-      <w:proofErr w:type="gramStart"/>
-      <w:r>
-        <w:rPr>
-          <w:rFonts w:ascii="Calibri" w:hAnsi="Calibri" w:cstheme="minorHAnsi"/>
-          <w:color w:val="000000"/>
-          <w:sz w:val="20"/>
-          <w:szCs w:val="20"/>
-        </w:rPr>
-        <w:t>you;</w:t>
-      </w:r>
-      <w:proofErr w:type="gramEnd"/>
+        <w:t>if the mortgaged property is goods — give the property back to your credit provider, together with a letter saying you want the credit provider to sell the property for you;</w:t>
+      </w:r>
     </w:p>
     <w:p>
       <w:pPr>
@@ -18423,19 +16681,8 @@
           <w:sz w:val="20"/>
           <w:szCs w:val="20"/>
         </w:rPr>
-        <w:t xml:space="preserve">sell the property, but only if your credit provider gives permission </w:t>
-      </w:r>
-      <w:proofErr w:type="gramStart"/>
-      <w:r>
-        <w:rPr>
-          <w:rFonts w:ascii="Calibri" w:hAnsi="Calibri" w:cstheme="minorHAnsi"/>
-          <w:color w:val="000000"/>
-          <w:sz w:val="20"/>
-          <w:szCs w:val="20"/>
-        </w:rPr>
-        <w:t>first;</w:t>
-      </w:r>
-      <w:proofErr w:type="gramEnd"/>
+        <w:t>sell the property, but only if your credit provider gives permission first;</w:t>
+      </w:r>
     </w:p>
     <w:p>
       <w:pPr>
@@ -18630,27 +16877,7 @@
           <w:szCs w:val="20"/>
         </w:rPr>
         <w:tab/>
-        <w:t xml:space="preserve">Yes, if you have not carried out </w:t>
-      </w:r>
-      <w:proofErr w:type="gramStart"/>
-      <w:r>
-        <w:rPr>
-          <w:rFonts w:ascii="Calibri" w:hAnsi="Calibri" w:cstheme="minorHAnsi"/>
-          <w:color w:val="000000"/>
-          <w:sz w:val="20"/>
-          <w:szCs w:val="20"/>
-        </w:rPr>
-        <w:t>all of</w:t>
-      </w:r>
-      <w:proofErr w:type="gramEnd"/>
-      <w:r>
-        <w:rPr>
-          <w:rFonts w:ascii="Calibri" w:hAnsi="Calibri" w:cstheme="minorHAnsi"/>
-          <w:color w:val="000000"/>
-          <w:sz w:val="20"/>
-          <w:szCs w:val="20"/>
-        </w:rPr>
-        <w:t xml:space="preserve"> your obligations under your contract.</w:t>
+        <w:t>Yes, if you have not carried out all of your obligations under your contract.</w:t>
       </w:r>
     </w:p>
     <w:p>
@@ -18711,27 +16938,7 @@
           <w:szCs w:val="20"/>
         </w:rPr>
         <w:tab/>
-        <w:t xml:space="preserve">Yes. You have 7 days after receiving your credit provider’s request to tell your credit provider. If you do not have the </w:t>
-      </w:r>
-      <w:proofErr w:type="gramStart"/>
-      <w:r>
-        <w:rPr>
-          <w:rFonts w:ascii="Calibri" w:hAnsi="Calibri" w:cstheme="minorHAnsi"/>
-          <w:color w:val="000000"/>
-          <w:sz w:val="20"/>
-          <w:szCs w:val="20"/>
-        </w:rPr>
-        <w:t>goods</w:t>
-      </w:r>
-      <w:proofErr w:type="gramEnd"/>
-      <w:r>
-        <w:rPr>
-          <w:rFonts w:ascii="Calibri" w:hAnsi="Calibri" w:cstheme="minorHAnsi"/>
-          <w:color w:val="000000"/>
-          <w:sz w:val="20"/>
-          <w:szCs w:val="20"/>
-        </w:rPr>
-        <w:t xml:space="preserve"> you must give your credit provider all the information you have so they can be traced.</w:t>
+        <w:t>Yes. You have 7 days after receiving your credit provider’s request to tell your credit provider. If you do not have the goods you must give your credit provider all the information you have so they can be traced.</w:t>
       </w:r>
     </w:p>
     <w:p>
@@ -18896,27 +17103,7 @@
           <w:szCs w:val="20"/>
         </w:rPr>
         <w:tab/>
-        <w:t xml:space="preserve">Get in touch with your credit provider immediately. Discuss the matter and see if you can come to some arrangement. You can ask your credit provider to change your contract in </w:t>
-      </w:r>
-      <w:proofErr w:type="gramStart"/>
-      <w:r>
-        <w:rPr>
-          <w:rFonts w:ascii="Calibri" w:hAnsi="Calibri" w:cstheme="minorHAnsi"/>
-          <w:color w:val="000000"/>
-          <w:sz w:val="20"/>
-          <w:szCs w:val="20"/>
-        </w:rPr>
-        <w:t>a number of</w:t>
-      </w:r>
-      <w:proofErr w:type="gramEnd"/>
-      <w:r>
-        <w:rPr>
-          <w:rFonts w:ascii="Calibri" w:hAnsi="Calibri" w:cstheme="minorHAnsi"/>
-          <w:color w:val="000000"/>
-          <w:sz w:val="20"/>
-          <w:szCs w:val="20"/>
-        </w:rPr>
-        <w:t xml:space="preserve"> ways —</w:t>
+        <w:t>Get in touch with your credit provider immediately. Discuss the matter and see if you can come to some arrangement. You can ask your credit provider to change your contract in a number of ways —</w:t>
       </w:r>
     </w:p>
     <w:p>
@@ -19099,27 +17286,7 @@
           <w:szCs w:val="20"/>
         </w:rPr>
         <w:tab/>
-        <w:t xml:space="preserve">If the credit provider still refuses your </w:t>
-      </w:r>
-      <w:proofErr w:type="gramStart"/>
-      <w:r>
-        <w:rPr>
-          <w:rFonts w:ascii="Calibri" w:hAnsi="Calibri" w:cstheme="minorHAnsi"/>
-          <w:color w:val="000000"/>
-          <w:sz w:val="20"/>
-          <w:szCs w:val="20"/>
-        </w:rPr>
-        <w:t>request</w:t>
-      </w:r>
-      <w:proofErr w:type="gramEnd"/>
-      <w:r>
-        <w:rPr>
-          <w:rFonts w:ascii="Calibri" w:hAnsi="Calibri" w:cstheme="minorHAnsi"/>
-          <w:color w:val="000000"/>
-          <w:sz w:val="20"/>
-          <w:szCs w:val="20"/>
-        </w:rPr>
-        <w:t xml:space="preserve"> you can complain to the AFCA scheme. Further details about this scheme are set out below in question 25.</w:t>
+        <w:t>If the credit provider still refuses your request you can complain to the AFCA scheme. Further details about this scheme are set out below in question 25.</w:t>
       </w:r>
     </w:p>
     <w:p>
@@ -19150,27 +17317,7 @@
           <w:szCs w:val="20"/>
         </w:rPr>
         <w:tab/>
-        <w:t xml:space="preserve">Can my credit provider </w:t>
-      </w:r>
-      <w:proofErr w:type="gramStart"/>
-      <w:r>
-        <w:rPr>
-          <w:rFonts w:ascii="Calibri" w:hAnsi="Calibri" w:cstheme="minorHAnsi"/>
-          <w:color w:val="000000"/>
-          <w:sz w:val="20"/>
-          <w:szCs w:val="20"/>
-        </w:rPr>
-        <w:t>take action</w:t>
-      </w:r>
-      <w:proofErr w:type="gramEnd"/>
-      <w:r>
-        <w:rPr>
-          <w:rFonts w:ascii="Calibri" w:hAnsi="Calibri" w:cstheme="minorHAnsi"/>
-          <w:color w:val="000000"/>
-          <w:sz w:val="20"/>
-          <w:szCs w:val="20"/>
-        </w:rPr>
-        <w:t xml:space="preserve"> against me?</w:t>
+        <w:t>Can my credit provider take action against me?</w:t>
       </w:r>
     </w:p>
     <w:p>

</xml_diff>